<commit_message>
Doc: corrección de acentos en manual de usuario
</commit_message>
<xml_diff>
--- a/3. Etapa de construcción/Iteración 3/Manuales/Manual de Usuario_Vesta Risk Manager_T-Code.docx
+++ b/3. Etapa de construcción/Iteración 3/Manuales/Manual de Usuario_Vesta Risk Manager_T-Code.docx
@@ -408,7 +408,7 @@
               <w:rFonts w:asciiTheme="majorHAnsi" w:eastAsiaTheme="majorEastAsia" w:hAnsiTheme="majorHAnsi" w:cstheme="majorBidi"/>
               <w:sz w:val="36"/>
               <w:szCs w:val="36"/>
-              <w:lang w:val="en-US"/>
+              <w:lang w:val="es-AR"/>
             </w:rPr>
             <w:alias w:val="Subtítulo"/>
             <w:id w:val="14700077"/>
@@ -423,7 +423,7 @@
                   <w:rFonts w:asciiTheme="majorHAnsi" w:eastAsiaTheme="majorEastAsia" w:hAnsiTheme="majorHAnsi" w:cstheme="majorBidi"/>
                   <w:sz w:val="36"/>
                   <w:szCs w:val="36"/>
-                  <w:lang w:val="en-US"/>
+                  <w:lang w:val="es-AR"/>
                 </w:rPr>
               </w:pPr>
               <w:r>
@@ -431,9 +431,29 @@
                   <w:rFonts w:asciiTheme="majorHAnsi" w:eastAsiaTheme="majorEastAsia" w:hAnsiTheme="majorHAnsi" w:cstheme="majorBidi"/>
                   <w:sz w:val="36"/>
                   <w:szCs w:val="36"/>
-                  <w:lang w:val="en-US"/>
+                  <w:lang w:val="es-AR"/>
                 </w:rPr>
-                <w:t>Vesta Risk Manager</w:t>
+                <w:t xml:space="preserve">Vesta </w:t>
+              </w:r>
+              <w:proofErr w:type="spellStart"/>
+              <w:r>
+                <w:rPr>
+                  <w:rFonts w:asciiTheme="majorHAnsi" w:eastAsiaTheme="majorEastAsia" w:hAnsiTheme="majorHAnsi" w:cstheme="majorBidi"/>
+                  <w:sz w:val="36"/>
+                  <w:szCs w:val="36"/>
+                  <w:lang w:val="es-AR"/>
+                </w:rPr>
+                <w:t>Risk</w:t>
+              </w:r>
+              <w:proofErr w:type="spellEnd"/>
+              <w:r>
+                <w:rPr>
+                  <w:rFonts w:asciiTheme="majorHAnsi" w:eastAsiaTheme="majorEastAsia" w:hAnsiTheme="majorHAnsi" w:cstheme="majorBidi"/>
+                  <w:sz w:val="36"/>
+                  <w:szCs w:val="36"/>
+                  <w:lang w:val="es-AR"/>
+                </w:rPr>
+                <w:t xml:space="preserve"> Manager</w:t>
               </w:r>
             </w:p>
           </w:sdtContent>
@@ -442,7 +462,7 @@
           <w:pPr>
             <w:pStyle w:val="Sinespaciado"/>
             <w:rPr>
-              <w:lang w:val="en-US"/>
+              <w:lang w:val="es-AR"/>
             </w:rPr>
           </w:pPr>
         </w:p>
@@ -450,7 +470,7 @@
           <w:pPr>
             <w:pStyle w:val="Sinespaciado"/>
             <w:rPr>
-              <w:lang w:val="en-US"/>
+              <w:lang w:val="es-AR"/>
             </w:rPr>
           </w:pPr>
         </w:p>
@@ -458,7 +478,7 @@
           <w:pPr>
             <w:pStyle w:val="Sinespaciado"/>
             <w:rPr>
-              <w:lang w:val="en-US"/>
+              <w:lang w:val="es-AR"/>
             </w:rPr>
           </w:pPr>
         </w:p>
@@ -466,14 +486,14 @@
           <w:pPr>
             <w:pStyle w:val="Sinespaciado"/>
             <w:rPr>
-              <w:lang w:val="en-US"/>
+              <w:lang w:val="es-AR"/>
             </w:rPr>
           </w:pPr>
         </w:p>
         <w:sdt>
           <w:sdtPr>
             <w:rPr>
-              <w:lang w:val="en-US"/>
+              <w:lang w:val="es-AR"/>
             </w:rPr>
             <w:alias w:val="Compañía"/>
             <w:id w:val="3224807"/>
@@ -485,20 +505,14 @@
               <w:pPr>
                 <w:pStyle w:val="Sinespaciado"/>
                 <w:rPr>
-                  <w:lang w:val="en-US"/>
+                  <w:lang w:val="es-AR"/>
                 </w:rPr>
               </w:pPr>
               <w:r>
                 <w:rPr>
-                  <w:lang w:val="en-US"/>
+                  <w:lang w:val="es-AR"/>
                 </w:rPr>
-                <w:t>T-C</w:t>
-              </w:r>
-              <w:r>
-                <w:rPr>
-                  <w:lang w:val="en-US"/>
-                </w:rPr>
-                <w:t>ode</w:t>
+                <w:t>T-Code</w:t>
               </w:r>
             </w:p>
           </w:sdtContent>
@@ -525,21 +539,7 @@
                 <w:rPr>
                   <w:rFonts w:cstheme="minorHAnsi"/>
                 </w:rPr>
-                <w:t xml:space="preserve">Agustín Collareda, Cintia </w:t>
-              </w:r>
-              <w:proofErr w:type="spellStart"/>
-              <w:r>
-                <w:rPr>
-                  <w:rFonts w:cstheme="minorHAnsi"/>
-                </w:rPr>
-                <w:t>Hernandez</w:t>
-              </w:r>
-              <w:proofErr w:type="spellEnd"/>
-              <w:r>
-                <w:rPr>
-                  <w:rFonts w:cstheme="minorHAnsi"/>
-                </w:rPr>
-                <w:t>, Hugo Frey</w:t>
+                <w:t>Agustín Collareda, Cintia Hernandez, Hugo Frey</w:t>
               </w:r>
             </w:p>
           </w:sdtContent>
@@ -2566,10 +2566,7 @@
         <w:ind w:left="0" w:firstLine="0"/>
       </w:pPr>
       <w:r>
-        <w:t>Aprenderá</w:t>
-      </w:r>
-      <w:r>
-        <w:t xml:space="preserve"> a:</w:t>
+        <w:t>Aprenderá a:</w:t>
       </w:r>
     </w:p>
     <w:p>
@@ -2834,7 +2831,10 @@
         <w:t>ayuda</w:t>
       </w:r>
       <w:r>
-        <w:t>ra</w:t>
+        <w:t>r</w:t>
+      </w:r>
+      <w:r>
+        <w:t>á</w:t>
       </w:r>
       <w:r>
         <w:t xml:space="preserve"> a familiarizarse</w:t>
@@ -2946,13 +2946,7 @@
         <w:t>sus</w:t>
       </w:r>
       <w:r>
-        <w:t xml:space="preserve"> proyectos. Con Vesta</w:t>
-      </w:r>
-      <w:r>
-        <w:t xml:space="preserve"> Risk Manager</w:t>
-      </w:r>
-      <w:r>
-        <w:t>, podrá:</w:t>
+        <w:t xml:space="preserve"> proyectos. Con Vesta Risk Manager, podrá:</w:t>
       </w:r>
     </w:p>
     <w:p>
@@ -3149,13 +3143,7 @@
         <w:t xml:space="preserve"> En el caso de no estar registrado, se mostrará el mensaje “</w:t>
       </w:r>
       <w:r>
-        <w:t xml:space="preserve">Usuario ingresado no registrado. Solicite ser registrado por un administrador del sistema e </w:t>
-      </w:r>
-      <w:r>
-        <w:t>inténtelo</w:t>
-      </w:r>
-      <w:r>
-        <w:t xml:space="preserve"> de nuevo</w:t>
+        <w:t>Usuario ingresado no registrado. Solicite ser registrado por un administrador del sistema e inténtelo de nuevo</w:t>
       </w:r>
       <w:r>
         <w:t>”. Si esto sucede, deberá comunicarse personalmente con un administrador del sistema y solicitar ser registrado como usuario.</w:t>
@@ -3281,7 +3269,21 @@
           <w:b/>
           <w:bCs/>
         </w:rPr>
-        <w:t xml:space="preserve">Paso 1: Acceder a la pagina de </w:t>
+        <w:t xml:space="preserve">Paso 1: Acceder a la </w:t>
+      </w:r>
+      <w:r>
+        <w:rPr>
+          <w:b/>
+          <w:bCs/>
+        </w:rPr>
+        <w:t>página</w:t>
+      </w:r>
+      <w:r>
+        <w:rPr>
+          <w:b/>
+          <w:bCs/>
+        </w:rPr>
+        <w:t xml:space="preserve"> de </w:t>
       </w:r>
       <w:proofErr w:type="spellStart"/>
       <w:r>
@@ -3297,7 +3299,30 @@
           <w:b/>
           <w:bCs/>
         </w:rPr>
-        <w:t xml:space="preserve"> de Vesta Risk Manager</w:t>
+        <w:t xml:space="preserve"> de Vesta </w:t>
+      </w:r>
+      <w:proofErr w:type="spellStart"/>
+      <w:r>
+        <w:rPr>
+          <w:b/>
+          <w:bCs/>
+        </w:rPr>
+        <w:t>Risk</w:t>
+      </w:r>
+      <w:proofErr w:type="spellEnd"/>
+      <w:r>
+        <w:rPr>
+          <w:b/>
+          <w:bCs/>
+        </w:rPr>
+        <w:t xml:space="preserve"> Manager</w:t>
+      </w:r>
+      <w:r>
+        <w:rPr>
+          <w:b/>
+          <w:bCs/>
+        </w:rPr>
+        <w:t>.</w:t>
       </w:r>
     </w:p>
     <w:p>
@@ -3305,6 +3330,9 @@
         <w:pStyle w:val="PSI-Comentario"/>
       </w:pPr>
       <w:r>
+        <w:rPr>
+          <w:noProof/>
+        </w:rPr>
         <w:lastRenderedPageBreak/>
         <w:drawing>
           <wp:inline distT="0" distB="0" distL="0" distR="0" wp14:anchorId="1C942811" wp14:editId="64DDA0E0">
@@ -3373,9 +3401,19 @@
         </w:rPr>
         <w:t xml:space="preserve"> en Acceder con Google</w:t>
       </w:r>
-    </w:p>
-    <w:p>
-      <w:r>
+      <w:r>
+        <w:rPr>
+          <w:b/>
+          <w:bCs/>
+        </w:rPr>
+        <w:t>.</w:t>
+      </w:r>
+    </w:p>
+    <w:p>
+      <w:r>
+        <w:rPr>
+          <w:noProof/>
+        </w:rPr>
         <w:drawing>
           <wp:inline distT="0" distB="0" distL="0" distR="0" wp14:anchorId="7EF6CF18" wp14:editId="046A7B89">
             <wp:extent cx="5400040" cy="2818765"/>
@@ -3432,12 +3470,22 @@
         </w:rPr>
         <w:t>Paso 3: Iniciar sesión con Google</w:t>
       </w:r>
+      <w:r>
+        <w:rPr>
+          <w:b/>
+          <w:bCs/>
+        </w:rPr>
+        <w:t>.</w:t>
+      </w:r>
     </w:p>
     <w:p>
       <w:pPr>
         <w:pStyle w:val="PSI-Comentario"/>
       </w:pPr>
       <w:r>
+        <w:rPr>
+          <w:noProof/>
+        </w:rPr>
         <w:lastRenderedPageBreak/>
         <w:drawing>
           <wp:inline distT="0" distB="0" distL="0" distR="0" wp14:anchorId="3832A60A" wp14:editId="06EA50CD">
@@ -3481,6 +3529,9 @@
         <w:pStyle w:val="PSI-Comentario"/>
       </w:pPr>
       <w:r>
+        <w:rPr>
+          <w:noProof/>
+        </w:rPr>
         <w:drawing>
           <wp:inline distT="0" distB="0" distL="0" distR="0" wp14:anchorId="43521036" wp14:editId="1CD4265F">
             <wp:extent cx="5400040" cy="2858135"/>
@@ -3536,15 +3587,55 @@
           <w:b/>
           <w:bCs/>
         </w:rPr>
+        <w:br w:type="page"/>
+      </w:r>
+    </w:p>
+    <w:p>
+      <w:pPr>
+        <w:rPr>
+          <w:b/>
+          <w:bCs/>
+        </w:rPr>
+      </w:pPr>
+      <w:r>
+        <w:rPr>
+          <w:b/>
+          <w:bCs/>
+        </w:rPr>
+        <w:lastRenderedPageBreak/>
         <w:t>Paso 4: Inicio de sesión exitoso</w:t>
       </w:r>
+      <w:r>
+        <w:rPr>
+          <w:b/>
+          <w:bCs/>
+        </w:rPr>
+        <w:t>.</w:t>
+      </w:r>
+    </w:p>
+    <w:p>
+      <w:pPr>
+        <w:pStyle w:val="Prrafodelista"/>
+        <w:numPr>
+          <w:ilvl w:val="0"/>
+          <w:numId w:val="22"/>
+        </w:numPr>
+      </w:pPr>
+      <w:r>
+        <w:t>Vista</w:t>
+      </w:r>
+      <w:r>
+        <w:t xml:space="preserve"> de Administrador.</w:t>
+      </w:r>
     </w:p>
     <w:p>
       <w:pPr>
         <w:pStyle w:val="PSI-Comentario"/>
       </w:pPr>
       <w:r>
-        <w:lastRenderedPageBreak/>
+        <w:rPr>
+          <w:noProof/>
+        </w:rPr>
         <w:drawing>
           <wp:inline distT="0" distB="0" distL="0" distR="0" wp14:anchorId="4AA3E68E" wp14:editId="1DFE5163">
             <wp:extent cx="5400040" cy="2826385"/>
@@ -3584,9 +3675,24 @@
     </w:p>
     <w:p>
       <w:pPr>
+        <w:pStyle w:val="Prrafodelista"/>
+        <w:numPr>
+          <w:ilvl w:val="0"/>
+          <w:numId w:val="22"/>
+        </w:numPr>
+      </w:pPr>
+      <w:r>
+        <w:t>Vista de Usuario estándar.</w:t>
+      </w:r>
+    </w:p>
+    <w:p>
+      <w:pPr>
         <w:pStyle w:val="PSI-Comentario"/>
       </w:pPr>
       <w:r>
+        <w:rPr>
+          <w:noProof/>
+        </w:rPr>
         <w:drawing>
           <wp:inline distT="0" distB="0" distL="0" distR="0" wp14:anchorId="2F120219" wp14:editId="2CF57655">
             <wp:extent cx="5400040" cy="2846070"/>
@@ -3643,12 +3749,22 @@
         </w:rPr>
         <w:t>Error al iniciar sesión: Usuario no registrado</w:t>
       </w:r>
+      <w:r>
+        <w:rPr>
+          <w:b/>
+          <w:bCs/>
+        </w:rPr>
+        <w:t>.</w:t>
+      </w:r>
     </w:p>
     <w:p>
       <w:pPr>
         <w:pStyle w:val="PSI-Comentario"/>
       </w:pPr>
       <w:r>
+        <w:rPr>
+          <w:noProof/>
+        </w:rPr>
         <w:lastRenderedPageBreak/>
         <w:drawing>
           <wp:inline distT="0" distB="0" distL="0" distR="0" wp14:anchorId="79F66A8B" wp14:editId="44D729F2">
@@ -3860,7 +3976,13 @@
         <w:t xml:space="preserve">iesgos, </w:t>
       </w:r>
       <w:r>
-        <w:t xml:space="preserve">podrá ver distintos iconos con forma de escudo a la izquierda de los riesgos agregados a la lista de riesgos. Estos escudos le indicaran de forma visual </w:t>
+        <w:t xml:space="preserve">podrá ver distintos </w:t>
+      </w:r>
+      <w:r>
+        <w:t>í</w:t>
+      </w:r>
+      <w:r>
+        <w:t xml:space="preserve">conos con forma de escudo a la izquierda de los riesgos agregados a la lista de riesgos. Estos escudos le indicaran de forma visual </w:t>
       </w:r>
       <w:r>
         <w:t xml:space="preserve">el estado del riesgo, el cual determina </w:t>
@@ -3905,6 +4027,7 @@
         <w:rPr>
           <w:b/>
           <w:bCs/>
+          <w:noProof/>
         </w:rPr>
         <w:drawing>
           <wp:inline distT="0" distB="0" distL="0" distR="0" wp14:anchorId="3DF0DE76" wp14:editId="5C931B90">
@@ -4053,6 +4176,7 @@
         <w:rPr>
           <w:b/>
           <w:bCs/>
+          <w:noProof/>
         </w:rPr>
         <w:drawing>
           <wp:inline distT="0" distB="0" distL="0" distR="0" wp14:anchorId="71BB8237" wp14:editId="417F73C3">
@@ -4173,6 +4297,7 @@
         <w:rPr>
           <w:b/>
           <w:bCs/>
+          <w:noProof/>
         </w:rPr>
         <w:drawing>
           <wp:inline distT="0" distB="0" distL="0" distR="0" wp14:anchorId="2512AFC1" wp14:editId="58ED416C">
@@ -4275,6 +4400,7 @@
         <w:rPr>
           <w:b/>
           <w:bCs/>
+          <w:noProof/>
         </w:rPr>
         <w:drawing>
           <wp:inline distT="0" distB="0" distL="0" distR="0" wp14:anchorId="68B6D689" wp14:editId="495136FC">
@@ -4326,28 +4452,7 @@
         <w:ind w:firstLine="0"/>
       </w:pPr>
       <w:r>
-        <w:t xml:space="preserve">Un riesgo tendrá este estado cuando haya sido evaluado con un factor de riesgo mayor o igual a </w:t>
-      </w:r>
-      <w:r>
-        <w:t>36</w:t>
-      </w:r>
-      <w:r>
-        <w:t xml:space="preserve"> y menor </w:t>
-      </w:r>
-      <w:r>
-        <w:t>a</w:t>
-      </w:r>
-      <w:r>
-        <w:t xml:space="preserve"> </w:t>
-      </w:r>
-      <w:r>
-        <w:t>64</w:t>
-      </w:r>
-      <w:r>
-        <w:t xml:space="preserve"> (no incluido). Este indica que el riesgo</w:t>
-      </w:r>
-      <w:r>
-        <w:t xml:space="preserve"> requiere de un plan de acción, y se representa con un escudo rojo.</w:t>
+        <w:t>Un riesgo tendrá este estado cuando haya sido evaluado con un factor de riesgo mayor o igual a 36 y menor a 64 (no incluido). Este indica que el riesgo requiere de un plan de acción, y se representa con un escudo rojo.</w:t>
       </w:r>
       <w:r>
         <w:br/>
@@ -4384,6 +4489,7 @@
         <w:rPr>
           <w:b/>
           <w:bCs/>
+          <w:noProof/>
         </w:rPr>
         <w:drawing>
           <wp:inline distT="0" distB="0" distL="0" distR="0" wp14:anchorId="2614982D" wp14:editId="7F1ECFBC">
@@ -4435,28 +4541,13 @@
         <w:ind w:firstLine="0"/>
       </w:pPr>
       <w:r>
-        <w:t xml:space="preserve">Un riesgo tendrá este estado cuando haya sido evaluado con un factor de riesgo mayor o igual a </w:t>
-      </w:r>
-      <w:r>
-        <w:t xml:space="preserve">64. </w:t>
-      </w:r>
-      <w:r>
-        <w:t>Este indica que el riesgo</w:t>
-      </w:r>
-      <w:r>
-        <w:t xml:space="preserve"> </w:t>
+        <w:t xml:space="preserve">Un riesgo tendrá este estado cuando haya sido evaluado con un factor de riesgo mayor o igual a 64. Este indica que el riesgo </w:t>
       </w:r>
       <w:r>
         <w:t>representa una amenaza crítica para el proyecto, siendo por sí mismo capaz de ocasionar el fracaso del proyecto</w:t>
       </w:r>
       <w:r>
-        <w:t>, y se representa con un escudo rojo</w:t>
-      </w:r>
-      <w:r>
-        <w:t xml:space="preserve"> oscuro</w:t>
-      </w:r>
-      <w:r>
-        <w:t>.</w:t>
+        <w:t>, y se representa con un escudo rojo oscuro.</w:t>
       </w:r>
       <w:r>
         <w:br/>
@@ -4494,6 +4585,7 @@
         <w:rPr>
           <w:b/>
           <w:bCs/>
+          <w:noProof/>
         </w:rPr>
         <w:drawing>
           <wp:inline distT="0" distB="0" distL="0" distR="0" wp14:anchorId="4130287D" wp14:editId="6F8E1275">
@@ -5168,15 +5260,7 @@
           <w:spacing w:before="0"/>
         </w:pPr>
         <w:r>
-          <w:t xml:space="preserve">Agustín Collareda, Cintia </w:t>
-        </w:r>
-        <w:proofErr w:type="spellStart"/>
-        <w:r>
-          <w:t>Hernandez</w:t>
-        </w:r>
-        <w:proofErr w:type="spellEnd"/>
-        <w:r>
-          <w:t>, Hugo Frey</w:t>
+          <w:t>Agustín Collareda, Cintia Hernandez, Hugo Frey</w:t>
         </w:r>
       </w:p>
     </w:sdtContent>
@@ -7092,6 +7176,118 @@
     </w:lvl>
   </w:abstractNum>
   <w:abstractNum w:abstractNumId="11" w15:restartNumberingAfterBreak="0">
+    <w:nsid w:val="43317ED0"/>
+    <w:multiLevelType w:val="hybridMultilevel"/>
+    <w:tmpl w:val="F9EEAE6E"/>
+    <w:lvl w:ilvl="0" w:tplc="91863CBA">
+      <w:numFmt w:val="bullet"/>
+      <w:lvlText w:val="-"/>
+      <w:lvlJc w:val="left"/>
+      <w:pPr>
+        <w:ind w:left="720" w:hanging="360"/>
+      </w:pPr>
+      <w:rPr>
+        <w:rFonts w:ascii="Calibri" w:eastAsiaTheme="minorHAnsi" w:hAnsi="Calibri" w:cs="Calibri" w:hint="default"/>
+      </w:rPr>
+    </w:lvl>
+    <w:lvl w:ilvl="1" w:tplc="2C0A0003" w:tentative="1">
+      <w:start w:val="1"/>
+      <w:numFmt w:val="bullet"/>
+      <w:lvlText w:val="o"/>
+      <w:lvlJc w:val="left"/>
+      <w:pPr>
+        <w:ind w:left="1440" w:hanging="360"/>
+      </w:pPr>
+      <w:rPr>
+        <w:rFonts w:ascii="Courier New" w:hAnsi="Courier New" w:cs="Courier New" w:hint="default"/>
+      </w:rPr>
+    </w:lvl>
+    <w:lvl w:ilvl="2" w:tplc="2C0A0005" w:tentative="1">
+      <w:start w:val="1"/>
+      <w:numFmt w:val="bullet"/>
+      <w:lvlText w:val=""/>
+      <w:lvlJc w:val="left"/>
+      <w:pPr>
+        <w:ind w:left="2160" w:hanging="360"/>
+      </w:pPr>
+      <w:rPr>
+        <w:rFonts w:ascii="Wingdings" w:hAnsi="Wingdings" w:hint="default"/>
+      </w:rPr>
+    </w:lvl>
+    <w:lvl w:ilvl="3" w:tplc="2C0A0001" w:tentative="1">
+      <w:start w:val="1"/>
+      <w:numFmt w:val="bullet"/>
+      <w:lvlText w:val=""/>
+      <w:lvlJc w:val="left"/>
+      <w:pPr>
+        <w:ind w:left="2880" w:hanging="360"/>
+      </w:pPr>
+      <w:rPr>
+        <w:rFonts w:ascii="Symbol" w:hAnsi="Symbol" w:hint="default"/>
+      </w:rPr>
+    </w:lvl>
+    <w:lvl w:ilvl="4" w:tplc="2C0A0003" w:tentative="1">
+      <w:start w:val="1"/>
+      <w:numFmt w:val="bullet"/>
+      <w:lvlText w:val="o"/>
+      <w:lvlJc w:val="left"/>
+      <w:pPr>
+        <w:ind w:left="3600" w:hanging="360"/>
+      </w:pPr>
+      <w:rPr>
+        <w:rFonts w:ascii="Courier New" w:hAnsi="Courier New" w:cs="Courier New" w:hint="default"/>
+      </w:rPr>
+    </w:lvl>
+    <w:lvl w:ilvl="5" w:tplc="2C0A0005" w:tentative="1">
+      <w:start w:val="1"/>
+      <w:numFmt w:val="bullet"/>
+      <w:lvlText w:val=""/>
+      <w:lvlJc w:val="left"/>
+      <w:pPr>
+        <w:ind w:left="4320" w:hanging="360"/>
+      </w:pPr>
+      <w:rPr>
+        <w:rFonts w:ascii="Wingdings" w:hAnsi="Wingdings" w:hint="default"/>
+      </w:rPr>
+    </w:lvl>
+    <w:lvl w:ilvl="6" w:tplc="2C0A0001" w:tentative="1">
+      <w:start w:val="1"/>
+      <w:numFmt w:val="bullet"/>
+      <w:lvlText w:val=""/>
+      <w:lvlJc w:val="left"/>
+      <w:pPr>
+        <w:ind w:left="5040" w:hanging="360"/>
+      </w:pPr>
+      <w:rPr>
+        <w:rFonts w:ascii="Symbol" w:hAnsi="Symbol" w:hint="default"/>
+      </w:rPr>
+    </w:lvl>
+    <w:lvl w:ilvl="7" w:tplc="2C0A0003" w:tentative="1">
+      <w:start w:val="1"/>
+      <w:numFmt w:val="bullet"/>
+      <w:lvlText w:val="o"/>
+      <w:lvlJc w:val="left"/>
+      <w:pPr>
+        <w:ind w:left="5760" w:hanging="360"/>
+      </w:pPr>
+      <w:rPr>
+        <w:rFonts w:ascii="Courier New" w:hAnsi="Courier New" w:cs="Courier New" w:hint="default"/>
+      </w:rPr>
+    </w:lvl>
+    <w:lvl w:ilvl="8" w:tplc="2C0A0005" w:tentative="1">
+      <w:start w:val="1"/>
+      <w:numFmt w:val="bullet"/>
+      <w:lvlText w:val=""/>
+      <w:lvlJc w:val="left"/>
+      <w:pPr>
+        <w:ind w:left="6480" w:hanging="360"/>
+      </w:pPr>
+      <w:rPr>
+        <w:rFonts w:ascii="Wingdings" w:hAnsi="Wingdings" w:hint="default"/>
+      </w:rPr>
+    </w:lvl>
+  </w:abstractNum>
+  <w:abstractNum w:abstractNumId="12" w15:restartNumberingAfterBreak="0">
     <w:nsid w:val="487036EC"/>
     <w:multiLevelType w:val="hybridMultilevel"/>
     <w:tmpl w:val="BDFE724A"/>
@@ -7177,7 +7373,7 @@
       </w:pPr>
     </w:lvl>
   </w:abstractNum>
-  <w:abstractNum w:abstractNumId="12" w15:restartNumberingAfterBreak="0">
+  <w:abstractNum w:abstractNumId="13" w15:restartNumberingAfterBreak="0">
     <w:nsid w:val="4F553EDD"/>
     <w:multiLevelType w:val="hybridMultilevel"/>
     <w:tmpl w:val="DFB25DD0"/>
@@ -7266,7 +7462,7 @@
       </w:pPr>
     </w:lvl>
   </w:abstractNum>
-  <w:abstractNum w:abstractNumId="13" w15:restartNumberingAfterBreak="0">
+  <w:abstractNum w:abstractNumId="14" w15:restartNumberingAfterBreak="0">
     <w:nsid w:val="52D90BB8"/>
     <w:multiLevelType w:val="hybridMultilevel"/>
     <w:tmpl w:val="1D2461DE"/>
@@ -7380,7 +7576,7 @@
       </w:rPr>
     </w:lvl>
   </w:abstractNum>
-  <w:abstractNum w:abstractNumId="14" w15:restartNumberingAfterBreak="0">
+  <w:abstractNum w:abstractNumId="15" w15:restartNumberingAfterBreak="0">
     <w:nsid w:val="5603026B"/>
     <w:multiLevelType w:val="hybridMultilevel"/>
     <w:tmpl w:val="D67CF502"/>
@@ -7493,7 +7689,7 @@
       </w:rPr>
     </w:lvl>
   </w:abstractNum>
-  <w:abstractNum w:abstractNumId="15" w15:restartNumberingAfterBreak="0">
+  <w:abstractNum w:abstractNumId="16" w15:restartNumberingAfterBreak="0">
     <w:nsid w:val="6FF55E88"/>
     <w:multiLevelType w:val="hybridMultilevel"/>
     <w:tmpl w:val="AA3672A0"/>
@@ -7606,7 +7802,7 @@
       </w:rPr>
     </w:lvl>
   </w:abstractNum>
-  <w:abstractNum w:abstractNumId="16" w15:restartNumberingAfterBreak="0">
+  <w:abstractNum w:abstractNumId="17" w15:restartNumberingAfterBreak="0">
     <w:nsid w:val="708E589C"/>
     <w:multiLevelType w:val="multilevel"/>
     <w:tmpl w:val="381042DE"/>
@@ -7746,7 +7942,7 @@
       </w:rPr>
     </w:lvl>
   </w:abstractNum>
-  <w:abstractNum w:abstractNumId="17" w15:restartNumberingAfterBreak="0">
+  <w:abstractNum w:abstractNumId="18" w15:restartNumberingAfterBreak="0">
     <w:nsid w:val="7AF71904"/>
     <w:multiLevelType w:val="hybridMultilevel"/>
     <w:tmpl w:val="DC0E8574"/>
@@ -7859,7 +8055,7 @@
       </w:rPr>
     </w:lvl>
   </w:abstractNum>
-  <w:abstractNum w:abstractNumId="18" w15:restartNumberingAfterBreak="0">
+  <w:abstractNum w:abstractNumId="19" w15:restartNumberingAfterBreak="0">
     <w:nsid w:val="7DD64906"/>
     <w:multiLevelType w:val="hybridMultilevel"/>
     <w:tmpl w:val="795E7434"/>
@@ -7977,13 +8173,13 @@
     <w:abstractNumId w:val="9"/>
   </w:num>
   <w:num w:numId="2" w16cid:durableId="1437601288">
-    <w:abstractNumId w:val="11"/>
+    <w:abstractNumId w:val="12"/>
   </w:num>
   <w:num w:numId="3" w16cid:durableId="210962895">
-    <w:abstractNumId w:val="11"/>
+    <w:abstractNumId w:val="12"/>
   </w:num>
   <w:num w:numId="4" w16cid:durableId="1718967311">
-    <w:abstractNumId w:val="11"/>
+    <w:abstractNumId w:val="12"/>
   </w:num>
   <w:num w:numId="5" w16cid:durableId="1932470107">
     <w:abstractNumId w:val="2"/>
@@ -7998,28 +8194,28 @@
     <w:abstractNumId w:val="1"/>
   </w:num>
   <w:num w:numId="9" w16cid:durableId="2021656541">
-    <w:abstractNumId w:val="16"/>
+    <w:abstractNumId w:val="17"/>
   </w:num>
   <w:num w:numId="10" w16cid:durableId="975841190">
-    <w:abstractNumId w:val="18"/>
+    <w:abstractNumId w:val="19"/>
   </w:num>
   <w:num w:numId="11" w16cid:durableId="1776444047">
     <w:abstractNumId w:val="7"/>
   </w:num>
   <w:num w:numId="12" w16cid:durableId="286010898">
-    <w:abstractNumId w:val="13"/>
+    <w:abstractNumId w:val="14"/>
   </w:num>
   <w:num w:numId="13" w16cid:durableId="183135901">
     <w:abstractNumId w:val="0"/>
   </w:num>
   <w:num w:numId="14" w16cid:durableId="417604309">
-    <w:abstractNumId w:val="15"/>
+    <w:abstractNumId w:val="16"/>
   </w:num>
   <w:num w:numId="15" w16cid:durableId="1877278920">
     <w:abstractNumId w:val="8"/>
   </w:num>
   <w:num w:numId="16" w16cid:durableId="977537227">
-    <w:abstractNumId w:val="17"/>
+    <w:abstractNumId w:val="18"/>
   </w:num>
   <w:num w:numId="17" w16cid:durableId="264971083">
     <w:abstractNumId w:val="10"/>
@@ -8028,13 +8224,16 @@
     <w:abstractNumId w:val="5"/>
   </w:num>
   <w:num w:numId="19" w16cid:durableId="2040549043">
-    <w:abstractNumId w:val="14"/>
+    <w:abstractNumId w:val="15"/>
   </w:num>
   <w:num w:numId="20" w16cid:durableId="554513808">
     <w:abstractNumId w:val="6"/>
   </w:num>
   <w:num w:numId="21" w16cid:durableId="114325380">
-    <w:abstractNumId w:val="12"/>
+    <w:abstractNumId w:val="13"/>
+  </w:num>
+  <w:num w:numId="22" w16cid:durableId="359163665">
+    <w:abstractNumId w:val="11"/>
   </w:num>
 </w:numbering>
 </file>
@@ -8531,6 +8730,7 @@
   <w:style w:type="character" w:default="1" w:styleId="Fuentedeprrafopredeter">
     <w:name w:val="Default Paragraph Font"/>
     <w:uiPriority w:val="1"/>
+    <w:semiHidden/>
     <w:unhideWhenUsed/>
   </w:style>
   <w:style w:type="table" w:default="1" w:styleId="Tablanormal">

</xml_diff>

<commit_message>
docs: realizar cambios en el manual de usuario
</commit_message>
<xml_diff>
--- a/3. Etapa de construcción/Iteración 3/Manuales/Manual de Usuario_Vesta Risk Manager_T-Code.docx
+++ b/3. Etapa de construcción/Iteración 3/Manuales/Manual de Usuario_Vesta Risk Manager_T-Code.docx
@@ -4245,6 +4245,297 @@
         </w:rPr>
         <w:t>Administrar usuarios</w:t>
       </w:r>
+      <w:r>
+        <w:rPr>
+          <w:noProof/>
+        </w:rPr>
+        <w:drawing>
+          <wp:inline distT="0" distB="0" distL="0" distR="0" wp14:anchorId="4D5C142B" wp14:editId="3B0865C4">
+            <wp:extent cx="5400040" cy="2630805"/>
+            <wp:effectExtent l="0" t="0" r="0" b="0"/>
+            <wp:docPr id="87048121" name="Imagen 16"/>
+            <wp:cNvGraphicFramePr>
+              <a:graphicFrameLocks xmlns:a="http://schemas.openxmlformats.org/drawingml/2006/main" noChangeAspect="1"/>
+            </wp:cNvGraphicFramePr>
+            <a:graphic xmlns:a="http://schemas.openxmlformats.org/drawingml/2006/main">
+              <a:graphicData uri="http://schemas.openxmlformats.org/drawingml/2006/picture">
+                <pic:pic xmlns:pic="http://schemas.openxmlformats.org/drawingml/2006/picture">
+                  <pic:nvPicPr>
+                    <pic:cNvPr id="0" name="Picture 2"/>
+                    <pic:cNvPicPr>
+                      <a:picLocks noChangeAspect="1" noChangeArrowheads="1"/>
+                    </pic:cNvPicPr>
+                  </pic:nvPicPr>
+                  <pic:blipFill>
+                    <a:blip r:embed="rId20" cstate="print">
+                      <a:extLst>
+                        <a:ext uri="{28A0092B-C50C-407E-A947-70E740481C1C}">
+                          <a14:useLocalDpi xmlns:a14="http://schemas.microsoft.com/office/drawing/2010/main" val="0"/>
+                        </a:ext>
+                      </a:extLst>
+                    </a:blip>
+                    <a:srcRect/>
+                    <a:stretch>
+                      <a:fillRect/>
+                    </a:stretch>
+                  </pic:blipFill>
+                  <pic:spPr bwMode="auto">
+                    <a:xfrm>
+                      <a:off x="0" y="0"/>
+                      <a:ext cx="5400040" cy="2630805"/>
+                    </a:xfrm>
+                    <a:prstGeom prst="rect">
+                      <a:avLst/>
+                    </a:prstGeom>
+                    <a:noFill/>
+                    <a:ln>
+                      <a:noFill/>
+                    </a:ln>
+                  </pic:spPr>
+                </pic:pic>
+              </a:graphicData>
+            </a:graphic>
+          </wp:inline>
+        </w:drawing>
+      </w:r>
+      <w:r>
+        <w:rPr>
+          <w:noProof/>
+        </w:rPr>
+        <w:lastRenderedPageBreak/>
+        <w:drawing>
+          <wp:inline distT="0" distB="0" distL="0" distR="0" wp14:anchorId="4A2ED0B3" wp14:editId="17192761">
+            <wp:extent cx="5400040" cy="3302635"/>
+            <wp:effectExtent l="0" t="0" r="0" b="0"/>
+            <wp:docPr id="1186441694" name="Imagen 17"/>
+            <wp:cNvGraphicFramePr>
+              <a:graphicFrameLocks xmlns:a="http://schemas.openxmlformats.org/drawingml/2006/main" noChangeAspect="1"/>
+            </wp:cNvGraphicFramePr>
+            <a:graphic xmlns:a="http://schemas.openxmlformats.org/drawingml/2006/main">
+              <a:graphicData uri="http://schemas.openxmlformats.org/drawingml/2006/picture">
+                <pic:pic xmlns:pic="http://schemas.openxmlformats.org/drawingml/2006/picture">
+                  <pic:nvPicPr>
+                    <pic:cNvPr id="0" name="Picture 3"/>
+                    <pic:cNvPicPr>
+                      <a:picLocks noChangeAspect="1" noChangeArrowheads="1"/>
+                    </pic:cNvPicPr>
+                  </pic:nvPicPr>
+                  <pic:blipFill>
+                    <a:blip r:embed="rId21" cstate="print">
+                      <a:extLst>
+                        <a:ext uri="{28A0092B-C50C-407E-A947-70E740481C1C}">
+                          <a14:useLocalDpi xmlns:a14="http://schemas.microsoft.com/office/drawing/2010/main" val="0"/>
+                        </a:ext>
+                      </a:extLst>
+                    </a:blip>
+                    <a:srcRect/>
+                    <a:stretch>
+                      <a:fillRect/>
+                    </a:stretch>
+                  </pic:blipFill>
+                  <pic:spPr bwMode="auto">
+                    <a:xfrm>
+                      <a:off x="0" y="0"/>
+                      <a:ext cx="5400040" cy="3302635"/>
+                    </a:xfrm>
+                    <a:prstGeom prst="rect">
+                      <a:avLst/>
+                    </a:prstGeom>
+                    <a:noFill/>
+                    <a:ln>
+                      <a:noFill/>
+                    </a:ln>
+                  </pic:spPr>
+                </pic:pic>
+              </a:graphicData>
+            </a:graphic>
+          </wp:inline>
+        </w:drawing>
+      </w:r>
+      <w:r>
+        <w:rPr>
+          <w:noProof/>
+        </w:rPr>
+        <w:drawing>
+          <wp:inline distT="0" distB="0" distL="0" distR="0" wp14:anchorId="607E9FF1" wp14:editId="4DB79698">
+            <wp:extent cx="5400040" cy="2630805"/>
+            <wp:effectExtent l="0" t="0" r="0" b="0"/>
+            <wp:docPr id="1657446270" name="Imagen 15"/>
+            <wp:cNvGraphicFramePr>
+              <a:graphicFrameLocks xmlns:a="http://schemas.openxmlformats.org/drawingml/2006/main" noChangeAspect="1"/>
+            </wp:cNvGraphicFramePr>
+            <a:graphic xmlns:a="http://schemas.openxmlformats.org/drawingml/2006/main">
+              <a:graphicData uri="http://schemas.openxmlformats.org/drawingml/2006/picture">
+                <pic:pic xmlns:pic="http://schemas.openxmlformats.org/drawingml/2006/picture">
+                  <pic:nvPicPr>
+                    <pic:cNvPr id="0" name="Picture 1"/>
+                    <pic:cNvPicPr>
+                      <a:picLocks noChangeAspect="1" noChangeArrowheads="1"/>
+                    </pic:cNvPicPr>
+                  </pic:nvPicPr>
+                  <pic:blipFill>
+                    <a:blip r:embed="rId22" cstate="print">
+                      <a:extLst>
+                        <a:ext uri="{28A0092B-C50C-407E-A947-70E740481C1C}">
+                          <a14:useLocalDpi xmlns:a14="http://schemas.microsoft.com/office/drawing/2010/main" val="0"/>
+                        </a:ext>
+                      </a:extLst>
+                    </a:blip>
+                    <a:srcRect/>
+                    <a:stretch>
+                      <a:fillRect/>
+                    </a:stretch>
+                  </pic:blipFill>
+                  <pic:spPr bwMode="auto">
+                    <a:xfrm>
+                      <a:off x="0" y="0"/>
+                      <a:ext cx="5400040" cy="2630805"/>
+                    </a:xfrm>
+                    <a:prstGeom prst="rect">
+                      <a:avLst/>
+                    </a:prstGeom>
+                    <a:noFill/>
+                    <a:ln>
+                      <a:noFill/>
+                    </a:ln>
+                  </pic:spPr>
+                </pic:pic>
+              </a:graphicData>
+            </a:graphic>
+          </wp:inline>
+        </w:drawing>
+      </w:r>
+    </w:p>
+    <w:p>
+      <w:pPr>
+        <w:rPr>
+          <w:b/>
+          <w:bCs/>
+        </w:rPr>
+      </w:pPr>
+      <w:r>
+        <w:rPr>
+          <w:noProof/>
+        </w:rPr>
+        <w:lastRenderedPageBreak/>
+        <w:drawing>
+          <wp:inline distT="0" distB="0" distL="0" distR="0" wp14:anchorId="404FA294" wp14:editId="19CD986F">
+            <wp:extent cx="5400040" cy="3302635"/>
+            <wp:effectExtent l="0" t="0" r="0" b="0"/>
+            <wp:docPr id="470033532" name="Imagen 18"/>
+            <wp:cNvGraphicFramePr>
+              <a:graphicFrameLocks xmlns:a="http://schemas.openxmlformats.org/drawingml/2006/main" noChangeAspect="1"/>
+            </wp:cNvGraphicFramePr>
+            <a:graphic xmlns:a="http://schemas.openxmlformats.org/drawingml/2006/main">
+              <a:graphicData uri="http://schemas.openxmlformats.org/drawingml/2006/picture">
+                <pic:pic xmlns:pic="http://schemas.openxmlformats.org/drawingml/2006/picture">
+                  <pic:nvPicPr>
+                    <pic:cNvPr id="0" name="Picture 7"/>
+                    <pic:cNvPicPr>
+                      <a:picLocks noChangeAspect="1" noChangeArrowheads="1"/>
+                    </pic:cNvPicPr>
+                  </pic:nvPicPr>
+                  <pic:blipFill>
+                    <a:blip r:embed="rId23" cstate="print">
+                      <a:extLst>
+                        <a:ext uri="{28A0092B-C50C-407E-A947-70E740481C1C}">
+                          <a14:useLocalDpi xmlns:a14="http://schemas.microsoft.com/office/drawing/2010/main" val="0"/>
+                        </a:ext>
+                      </a:extLst>
+                    </a:blip>
+                    <a:srcRect/>
+                    <a:stretch>
+                      <a:fillRect/>
+                    </a:stretch>
+                  </pic:blipFill>
+                  <pic:spPr bwMode="auto">
+                    <a:xfrm>
+                      <a:off x="0" y="0"/>
+                      <a:ext cx="5400040" cy="3302635"/>
+                    </a:xfrm>
+                    <a:prstGeom prst="rect">
+                      <a:avLst/>
+                    </a:prstGeom>
+                    <a:noFill/>
+                    <a:ln>
+                      <a:noFill/>
+                    </a:ln>
+                  </pic:spPr>
+                </pic:pic>
+              </a:graphicData>
+            </a:graphic>
+          </wp:inline>
+        </w:drawing>
+      </w:r>
+    </w:p>
+    <w:p>
+      <w:pPr>
+        <w:rPr>
+          <w:b/>
+          <w:bCs/>
+        </w:rPr>
+      </w:pPr>
+      <w:r>
+        <w:rPr>
+          <w:noProof/>
+        </w:rPr>
+        <w:drawing>
+          <wp:inline distT="0" distB="0" distL="0" distR="0" wp14:anchorId="4DFEAB32" wp14:editId="6A033029">
+            <wp:extent cx="5400040" cy="2925445"/>
+            <wp:effectExtent l="0" t="0" r="0" b="8255"/>
+            <wp:docPr id="840241469" name="Imagen 21"/>
+            <wp:cNvGraphicFramePr>
+              <a:graphicFrameLocks xmlns:a="http://schemas.openxmlformats.org/drawingml/2006/main" noChangeAspect="1"/>
+            </wp:cNvGraphicFramePr>
+            <a:graphic xmlns:a="http://schemas.openxmlformats.org/drawingml/2006/main">
+              <a:graphicData uri="http://schemas.openxmlformats.org/drawingml/2006/picture">
+                <pic:pic xmlns:pic="http://schemas.openxmlformats.org/drawingml/2006/picture">
+                  <pic:nvPicPr>
+                    <pic:cNvPr id="0" name="Picture 13"/>
+                    <pic:cNvPicPr>
+                      <a:picLocks noChangeAspect="1" noChangeArrowheads="1"/>
+                    </pic:cNvPicPr>
+                  </pic:nvPicPr>
+                  <pic:blipFill>
+                    <a:blip r:embed="rId24" cstate="print">
+                      <a:extLst>
+                        <a:ext uri="{28A0092B-C50C-407E-A947-70E740481C1C}">
+                          <a14:useLocalDpi xmlns:a14="http://schemas.microsoft.com/office/drawing/2010/main" val="0"/>
+                        </a:ext>
+                      </a:extLst>
+                    </a:blip>
+                    <a:srcRect/>
+                    <a:stretch>
+                      <a:fillRect/>
+                    </a:stretch>
+                  </pic:blipFill>
+                  <pic:spPr bwMode="auto">
+                    <a:xfrm>
+                      <a:off x="0" y="0"/>
+                      <a:ext cx="5400040" cy="2925445"/>
+                    </a:xfrm>
+                    <a:prstGeom prst="rect">
+                      <a:avLst/>
+                    </a:prstGeom>
+                    <a:noFill/>
+                    <a:ln>
+                      <a:noFill/>
+                    </a:ln>
+                  </pic:spPr>
+                </pic:pic>
+              </a:graphicData>
+            </a:graphic>
+          </wp:inline>
+        </w:drawing>
+      </w:r>
+    </w:p>
+    <w:p>
+      <w:pPr>
+        <w:rPr>
+          <w:b/>
+          <w:bCs/>
+        </w:rPr>
+      </w:pPr>
     </w:p>
     <w:p>
       <w:pPr>
@@ -4263,6 +4554,10 @@
     </w:p>
     <w:p>
       <w:r>
+        <w:rPr>
+          <w:noProof/>
+        </w:rPr>
+        <w:lastRenderedPageBreak/>
         <w:drawing>
           <wp:inline distT="0" distB="0" distL="0" distR="0" wp14:anchorId="3BBF10E6" wp14:editId="2325826E">
             <wp:extent cx="5400040" cy="2549525"/>
@@ -4279,7 +4574,7 @@
                     <pic:cNvPicPr/>
                   </pic:nvPicPr>
                   <pic:blipFill>
-                    <a:blip r:embed="rId20"/>
+                    <a:blip r:embed="rId25"/>
                     <a:stretch>
                       <a:fillRect/>
                     </a:stretch>
@@ -4305,9 +4600,8 @@
         <w:rPr>
           <w:noProof/>
         </w:rPr>
-        <w:lastRenderedPageBreak/>
         <w:drawing>
-          <wp:inline distT="0" distB="0" distL="0" distR="0" wp14:anchorId="5CE75B16" wp14:editId="6261DCA5">
+          <wp:inline distT="0" distB="0" distL="0" distR="0" wp14:anchorId="5CE75B16" wp14:editId="13054F15">
             <wp:extent cx="5400040" cy="3122930"/>
             <wp:effectExtent l="0" t="0" r="0" b="1270"/>
             <wp:docPr id="396468950" name="Imagen 19"/>
@@ -4324,7 +4618,7 @@
                     </pic:cNvPicPr>
                   </pic:nvPicPr>
                   <pic:blipFill>
-                    <a:blip r:embed="rId21" cstate="print">
+                    <a:blip r:embed="rId26" cstate="print">
                       <a:extLst>
                         <a:ext uri="{28A0092B-C50C-407E-A947-70E740481C1C}">
                           <a14:useLocalDpi xmlns:a14="http://schemas.microsoft.com/office/drawing/2010/main" val="0"/>
@@ -4357,17 +4651,132 @@
       </w:r>
     </w:p>
     <w:p>
+      <w:r>
+        <w:rPr>
+          <w:noProof/>
+        </w:rPr>
+        <w:lastRenderedPageBreak/>
+        <w:drawing>
+          <wp:inline distT="0" distB="0" distL="0" distR="0" wp14:anchorId="77E94C1C" wp14:editId="6CB29366">
+            <wp:extent cx="5400040" cy="3122930"/>
+            <wp:effectExtent l="0" t="0" r="0" b="1270"/>
+            <wp:docPr id="1844828970" name="Imagen 20"/>
+            <wp:cNvGraphicFramePr>
+              <a:graphicFrameLocks xmlns:a="http://schemas.openxmlformats.org/drawingml/2006/main" noChangeAspect="1"/>
+            </wp:cNvGraphicFramePr>
+            <a:graphic xmlns:a="http://schemas.openxmlformats.org/drawingml/2006/main">
+              <a:graphicData uri="http://schemas.openxmlformats.org/drawingml/2006/picture">
+                <pic:pic xmlns:pic="http://schemas.openxmlformats.org/drawingml/2006/picture">
+                  <pic:nvPicPr>
+                    <pic:cNvPr id="0" name="Picture 11"/>
+                    <pic:cNvPicPr>
+                      <a:picLocks noChangeAspect="1" noChangeArrowheads="1"/>
+                    </pic:cNvPicPr>
+                  </pic:nvPicPr>
+                  <pic:blipFill>
+                    <a:blip r:embed="rId27" cstate="print">
+                      <a:extLst>
+                        <a:ext uri="{28A0092B-C50C-407E-A947-70E740481C1C}">
+                          <a14:useLocalDpi xmlns:a14="http://schemas.microsoft.com/office/drawing/2010/main" val="0"/>
+                        </a:ext>
+                      </a:extLst>
+                    </a:blip>
+                    <a:srcRect/>
+                    <a:stretch>
+                      <a:fillRect/>
+                    </a:stretch>
+                  </pic:blipFill>
+                  <pic:spPr bwMode="auto">
+                    <a:xfrm>
+                      <a:off x="0" y="0"/>
+                      <a:ext cx="5400040" cy="3122930"/>
+                    </a:xfrm>
+                    <a:prstGeom prst="rect">
+                      <a:avLst/>
+                    </a:prstGeom>
+                    <a:noFill/>
+                    <a:ln>
+                      <a:noFill/>
+                    </a:ln>
+                  </pic:spPr>
+                </pic:pic>
+              </a:graphicData>
+            </a:graphic>
+          </wp:inline>
+        </w:drawing>
+      </w:r>
+    </w:p>
+    <w:p>
+      <w:r>
+        <w:rPr>
+          <w:noProof/>
+        </w:rPr>
+        <w:drawing>
+          <wp:inline distT="0" distB="0" distL="0" distR="0" wp14:anchorId="5B62F79E" wp14:editId="1CE3CB83">
+            <wp:extent cx="5400040" cy="3030855"/>
+            <wp:effectExtent l="0" t="0" r="0" b="0"/>
+            <wp:docPr id="844939971" name="Imagen 22"/>
+            <wp:cNvGraphicFramePr>
+              <a:graphicFrameLocks xmlns:a="http://schemas.openxmlformats.org/drawingml/2006/main" noChangeAspect="1"/>
+            </wp:cNvGraphicFramePr>
+            <a:graphic xmlns:a="http://schemas.openxmlformats.org/drawingml/2006/main">
+              <a:graphicData uri="http://schemas.openxmlformats.org/drawingml/2006/picture">
+                <pic:pic xmlns:pic="http://schemas.openxmlformats.org/drawingml/2006/picture">
+                  <pic:nvPicPr>
+                    <pic:cNvPr id="0" name="Picture 15"/>
+                    <pic:cNvPicPr>
+                      <a:picLocks noChangeAspect="1" noChangeArrowheads="1"/>
+                    </pic:cNvPicPr>
+                  </pic:nvPicPr>
+                  <pic:blipFill>
+                    <a:blip r:embed="rId28" cstate="print">
+                      <a:extLst>
+                        <a:ext uri="{28A0092B-C50C-407E-A947-70E740481C1C}">
+                          <a14:useLocalDpi xmlns:a14="http://schemas.microsoft.com/office/drawing/2010/main" val="0"/>
+                        </a:ext>
+                      </a:extLst>
+                    </a:blip>
+                    <a:srcRect/>
+                    <a:stretch>
+                      <a:fillRect/>
+                    </a:stretch>
+                  </pic:blipFill>
+                  <pic:spPr bwMode="auto">
+                    <a:xfrm>
+                      <a:off x="0" y="0"/>
+                      <a:ext cx="5400040" cy="3030855"/>
+                    </a:xfrm>
+                    <a:prstGeom prst="rect">
+                      <a:avLst/>
+                    </a:prstGeom>
+                    <a:noFill/>
+                    <a:ln>
+                      <a:noFill/>
+                    </a:ln>
+                  </pic:spPr>
+                </pic:pic>
+              </a:graphicData>
+            </a:graphic>
+          </wp:inline>
+        </w:drawing>
+      </w:r>
+    </w:p>
+    <w:p>
       <w:pPr>
         <w:pStyle w:val="Ttulo3"/>
       </w:pPr>
       <w:bookmarkStart w:id="13" w:name="_Toc182245626"/>
       <w:r>
+        <w:lastRenderedPageBreak/>
         <w:t>Administrar proyectos</w:t>
       </w:r>
       <w:bookmarkEnd w:id="13"/>
     </w:p>
     <w:p>
       <w:r>
+        <w:rPr>
+          <w:noProof/>
+        </w:rPr>
         <w:drawing>
           <wp:inline distT="0" distB="0" distL="0" distR="0" wp14:anchorId="326EC963" wp14:editId="73698EF8">
             <wp:extent cx="5400040" cy="2534285"/>
@@ -4384,7 +4793,7 @@
                     <pic:cNvPicPr/>
                   </pic:nvPicPr>
                   <pic:blipFill>
-                    <a:blip r:embed="rId22"/>
+                    <a:blip r:embed="rId29"/>
                     <a:stretch>
                       <a:fillRect/>
                     </a:stretch>
@@ -4412,7 +4821,7 @@
         </w:rPr>
         <w:lastRenderedPageBreak/>
         <w:drawing>
-          <wp:inline distT="0" distB="0" distL="0" distR="0" wp14:anchorId="2BAEBAE7" wp14:editId="411ABF0C">
+          <wp:inline distT="0" distB="0" distL="0" distR="0" wp14:anchorId="2BAEBAE7" wp14:editId="536634D2">
             <wp:extent cx="5400040" cy="6655435"/>
             <wp:effectExtent l="0" t="0" r="0" b="0"/>
             <wp:docPr id="1167376235" name="Imagen 20"/>
@@ -4429,7 +4838,7 @@
                     </pic:cNvPicPr>
                   </pic:nvPicPr>
                   <pic:blipFill>
-                    <a:blip r:embed="rId23" cstate="print">
+                    <a:blip r:embed="rId30" cstate="print">
                       <a:extLst>
                         <a:ext uri="{28A0092B-C50C-407E-A947-70E740481C1C}">
                           <a14:useLocalDpi xmlns:a14="http://schemas.microsoft.com/office/drawing/2010/main" val="0"/>
@@ -4468,7 +4877,7 @@
         </w:rPr>
         <w:lastRenderedPageBreak/>
         <w:drawing>
-          <wp:inline distT="0" distB="0" distL="0" distR="0" wp14:anchorId="2BDB4C27" wp14:editId="7E27349F">
+          <wp:inline distT="0" distB="0" distL="0" distR="0" wp14:anchorId="2BDB4C27" wp14:editId="1F13BDD4">
             <wp:extent cx="5400040" cy="6692265"/>
             <wp:effectExtent l="0" t="0" r="0" b="0"/>
             <wp:docPr id="759935193" name="Imagen 21"/>
@@ -4485,7 +4894,7 @@
                     </pic:cNvPicPr>
                   </pic:nvPicPr>
                   <pic:blipFill>
-                    <a:blip r:embed="rId24" cstate="print">
+                    <a:blip r:embed="rId31" cstate="print">
                       <a:extLst>
                         <a:ext uri="{28A0092B-C50C-407E-A947-70E740481C1C}">
                           <a14:useLocalDpi xmlns:a14="http://schemas.microsoft.com/office/drawing/2010/main" val="0"/>
@@ -4524,7 +4933,7 @@
         </w:rPr>
         <w:lastRenderedPageBreak/>
         <w:drawing>
-          <wp:inline distT="0" distB="0" distL="0" distR="0" wp14:anchorId="3A8CF589" wp14:editId="72528269">
+          <wp:inline distT="0" distB="0" distL="0" distR="0" wp14:anchorId="3A8CF589" wp14:editId="4B0522C5">
             <wp:extent cx="5400040" cy="7814945"/>
             <wp:effectExtent l="0" t="0" r="0" b="0"/>
             <wp:docPr id="961346918" name="Imagen 16"/>
@@ -4541,7 +4950,7 @@
                     </pic:cNvPicPr>
                   </pic:nvPicPr>
                   <pic:blipFill>
-                    <a:blip r:embed="rId25" cstate="print">
+                    <a:blip r:embed="rId32" cstate="print">
                       <a:extLst>
                         <a:ext uri="{28A0092B-C50C-407E-A947-70E740481C1C}">
                           <a14:useLocalDpi xmlns:a14="http://schemas.microsoft.com/office/drawing/2010/main" val="0"/>
@@ -4621,7 +5030,7 @@
           <w:noProof/>
         </w:rPr>
         <w:drawing>
-          <wp:inline distT="0" distB="0" distL="0" distR="0" wp14:anchorId="6EAF929B" wp14:editId="5DA4FCB4">
+          <wp:inline distT="0" distB="0" distL="0" distR="0" wp14:anchorId="6EAF929B" wp14:editId="16475E9B">
             <wp:extent cx="5400040" cy="2630805"/>
             <wp:effectExtent l="0" t="0" r="0" b="0"/>
             <wp:docPr id="659853627" name="Imagen 22"/>
@@ -4638,7 +5047,7 @@
                     </pic:cNvPicPr>
                   </pic:nvPicPr>
                   <pic:blipFill>
-                    <a:blip r:embed="rId26" cstate="print">
+                    <a:blip r:embed="rId33" cstate="print">
                       <a:extLst>
                         <a:ext uri="{28A0092B-C50C-407E-A947-70E740481C1C}">
                           <a14:useLocalDpi xmlns:a14="http://schemas.microsoft.com/office/drawing/2010/main" val="0"/>
@@ -4676,7 +5085,7 @@
           <w:noProof/>
         </w:rPr>
         <w:drawing>
-          <wp:inline distT="0" distB="0" distL="0" distR="0" wp14:anchorId="4BC860DA" wp14:editId="2000E6DA">
+          <wp:inline distT="0" distB="0" distL="0" distR="0" wp14:anchorId="4BC860DA" wp14:editId="4DA03613">
             <wp:extent cx="5400040" cy="3413125"/>
             <wp:effectExtent l="0" t="0" r="0" b="0"/>
             <wp:docPr id="496855160" name="Imagen 23"/>
@@ -4693,7 +5102,7 @@
                     </pic:cNvPicPr>
                   </pic:nvPicPr>
                   <pic:blipFill>
-                    <a:blip r:embed="rId27" cstate="print">
+                    <a:blip r:embed="rId34" cstate="print">
                       <a:extLst>
                         <a:ext uri="{28A0092B-C50C-407E-A947-70E740481C1C}">
                           <a14:useLocalDpi xmlns:a14="http://schemas.microsoft.com/office/drawing/2010/main" val="0"/>
@@ -4732,7 +5141,7 @@
         </w:rPr>
         <w:lastRenderedPageBreak/>
         <w:drawing>
-          <wp:inline distT="0" distB="0" distL="0" distR="0" wp14:anchorId="3E14199F" wp14:editId="5E97CE3F">
+          <wp:inline distT="0" distB="0" distL="0" distR="0" wp14:anchorId="3E14199F" wp14:editId="048DC3E1">
             <wp:extent cx="5400040" cy="3413125"/>
             <wp:effectExtent l="0" t="0" r="0" b="0"/>
             <wp:docPr id="355085067" name="Imagen 24"/>
@@ -4749,7 +5158,7 @@
                     </pic:cNvPicPr>
                   </pic:nvPicPr>
                   <pic:blipFill>
-                    <a:blip r:embed="rId28" cstate="print">
+                    <a:blip r:embed="rId35" cstate="print">
                       <a:extLst>
                         <a:ext uri="{28A0092B-C50C-407E-A947-70E740481C1C}">
                           <a14:useLocalDpi xmlns:a14="http://schemas.microsoft.com/office/drawing/2010/main" val="0"/>
@@ -4787,7 +5196,7 @@
           <w:noProof/>
         </w:rPr>
         <w:drawing>
-          <wp:inline distT="0" distB="0" distL="0" distR="0" wp14:anchorId="4F0EC00E" wp14:editId="71D39F6B">
+          <wp:inline distT="0" distB="0" distL="0" distR="0" wp14:anchorId="4F0EC00E" wp14:editId="7479ED33">
             <wp:extent cx="5400040" cy="2630805"/>
             <wp:effectExtent l="0" t="0" r="0" b="0"/>
             <wp:docPr id="748767486" name="Imagen 25"/>
@@ -4804,7 +5213,7 @@
                     </pic:cNvPicPr>
                   </pic:nvPicPr>
                   <pic:blipFill>
-                    <a:blip r:embed="rId29" cstate="print">
+                    <a:blip r:embed="rId36" cstate="print">
                       <a:extLst>
                         <a:ext uri="{28A0092B-C50C-407E-A947-70E740481C1C}">
                           <a14:useLocalDpi xmlns:a14="http://schemas.microsoft.com/office/drawing/2010/main" val="0"/>
@@ -4855,7 +5264,7 @@
           <w:noProof/>
         </w:rPr>
         <w:drawing>
-          <wp:inline distT="0" distB="0" distL="0" distR="0" wp14:anchorId="3860935C" wp14:editId="105D996D">
+          <wp:inline distT="0" distB="0" distL="0" distR="0" wp14:anchorId="3860935C" wp14:editId="2722934E">
             <wp:extent cx="5400040" cy="4268470"/>
             <wp:effectExtent l="0" t="0" r="0" b="0"/>
             <wp:docPr id="750130460" name="Imagen 26"/>
@@ -4872,7 +5281,7 @@
                     </pic:cNvPicPr>
                   </pic:nvPicPr>
                   <pic:blipFill>
-                    <a:blip r:embed="rId30" cstate="print">
+                    <a:blip r:embed="rId37" cstate="print">
                       <a:extLst>
                         <a:ext uri="{28A0092B-C50C-407E-A947-70E740481C1C}">
                           <a14:useLocalDpi xmlns:a14="http://schemas.microsoft.com/office/drawing/2010/main" val="0"/>
@@ -4910,7 +5319,7 @@
           <w:noProof/>
         </w:rPr>
         <w:drawing>
-          <wp:inline distT="0" distB="0" distL="0" distR="0" wp14:anchorId="11821254" wp14:editId="2BB5D3DE">
+          <wp:inline distT="0" distB="0" distL="0" distR="0" wp14:anchorId="11821254" wp14:editId="19A9EE2A">
             <wp:extent cx="5400040" cy="2630805"/>
             <wp:effectExtent l="0" t="0" r="0" b="0"/>
             <wp:docPr id="964041214" name="Imagen 27"/>
@@ -4927,7 +5336,7 @@
                     </pic:cNvPicPr>
                   </pic:nvPicPr>
                   <pic:blipFill>
-                    <a:blip r:embed="rId31" cstate="print">
+                    <a:blip r:embed="rId38" cstate="print">
                       <a:extLst>
                         <a:ext uri="{28A0092B-C50C-407E-A947-70E740481C1C}">
                           <a14:useLocalDpi xmlns:a14="http://schemas.microsoft.com/office/drawing/2010/main" val="0"/>
@@ -4978,7 +5387,7 @@
           <w:noProof/>
         </w:rPr>
         <w:drawing>
-          <wp:inline distT="0" distB="0" distL="0" distR="0" wp14:anchorId="717961D1" wp14:editId="591EB482">
+          <wp:inline distT="0" distB="0" distL="0" distR="0" wp14:anchorId="717961D1" wp14:editId="7650ED3B">
             <wp:extent cx="5400040" cy="4356100"/>
             <wp:effectExtent l="0" t="0" r="0" b="6350"/>
             <wp:docPr id="1641318078" name="Imagen 28"/>
@@ -4995,7 +5404,7 @@
                     </pic:cNvPicPr>
                   </pic:nvPicPr>
                   <pic:blipFill>
-                    <a:blip r:embed="rId32" cstate="print">
+                    <a:blip r:embed="rId39" cstate="print">
                       <a:extLst>
                         <a:ext uri="{28A0092B-C50C-407E-A947-70E740481C1C}">
                           <a14:useLocalDpi xmlns:a14="http://schemas.microsoft.com/office/drawing/2010/main" val="0"/>
@@ -5034,7 +5443,7 @@
         </w:rPr>
         <w:lastRenderedPageBreak/>
         <w:drawing>
-          <wp:inline distT="0" distB="0" distL="0" distR="0" wp14:anchorId="704F244D" wp14:editId="59EC4BA4">
+          <wp:inline distT="0" distB="0" distL="0" distR="0" wp14:anchorId="704F244D" wp14:editId="581D479B">
             <wp:extent cx="5400040" cy="4590415"/>
             <wp:effectExtent l="0" t="0" r="0" b="635"/>
             <wp:docPr id="974157589" name="Imagen 29"/>
@@ -5051,7 +5460,7 @@
                     </pic:cNvPicPr>
                   </pic:nvPicPr>
                   <pic:blipFill>
-                    <a:blip r:embed="rId33" cstate="print">
+                    <a:blip r:embed="rId40" cstate="print">
                       <a:extLst>
                         <a:ext uri="{28A0092B-C50C-407E-A947-70E740481C1C}">
                           <a14:useLocalDpi xmlns:a14="http://schemas.microsoft.com/office/drawing/2010/main" val="0"/>
@@ -5089,6 +5498,9 @@
         <w:outlineLvl w:val="9"/>
       </w:pPr>
       <w:r>
+        <w:rPr>
+          <w:noProof/>
+        </w:rPr>
         <w:drawing>
           <wp:inline distT="0" distB="0" distL="0" distR="0" wp14:anchorId="244EA98E" wp14:editId="2557AAB0">
             <wp:extent cx="5400040" cy="2892425"/>
@@ -5105,7 +5517,7 @@
                     <pic:cNvPicPr/>
                   </pic:nvPicPr>
                   <pic:blipFill>
-                    <a:blip r:embed="rId34"/>
+                    <a:blip r:embed="rId41"/>
                     <a:stretch>
                       <a:fillRect/>
                     </a:stretch>
@@ -5179,6 +5591,9 @@
     </w:p>
     <w:p>
       <w:r>
+        <w:rPr>
+          <w:noProof/>
+        </w:rPr>
         <w:lastRenderedPageBreak/>
         <w:drawing>
           <wp:inline distT="0" distB="0" distL="0" distR="0" wp14:anchorId="5581E28D" wp14:editId="72DD2338">
@@ -5196,7 +5611,7 @@
                     <pic:cNvPicPr/>
                   </pic:nvPicPr>
                   <pic:blipFill>
-                    <a:blip r:embed="rId35"/>
+                    <a:blip r:embed="rId42"/>
                     <a:stretch>
                       <a:fillRect/>
                     </a:stretch>
@@ -5222,6 +5637,14 @@
     </w:p>
     <w:p>
       <w:pPr>
+        <w:ind w:left="0" w:firstLine="0"/>
+      </w:pPr>
+      <w:r>
+        <w:t>Este botón se utiliza para ver toda la información relacionada a un elemento del sistema, como un usuario, proyecto, riesgo, evaluación, etc.</w:t>
+      </w:r>
+    </w:p>
+    <w:p>
+      <w:pPr>
         <w:rPr>
           <w:b/>
           <w:bCs/>
@@ -5242,6 +5665,9 @@
         <w:pStyle w:val="PSI-Comentario"/>
       </w:pPr>
       <w:r>
+        <w:rPr>
+          <w:noProof/>
+        </w:rPr>
         <w:drawing>
           <wp:inline distT="0" distB="0" distL="0" distR="0" wp14:anchorId="4F14BA5B" wp14:editId="693E241A">
             <wp:extent cx="457264" cy="400106"/>
@@ -5258,7 +5684,7 @@
                     <pic:cNvPicPr/>
                   </pic:nvPicPr>
                   <pic:blipFill>
-                    <a:blip r:embed="rId36"/>
+                    <a:blip r:embed="rId43"/>
                     <a:stretch>
                       <a:fillRect/>
                     </a:stretch>
@@ -5280,6 +5706,11 @@
       </w:r>
     </w:p>
     <w:p>
+      <w:r>
+        <w:t>Este botón se utiliza para modificar la información relacionada a un elemento del sistema.</w:t>
+      </w:r>
+    </w:p>
+    <w:p>
       <w:pPr>
         <w:rPr>
           <w:b/>
@@ -5301,6 +5732,9 @@
         <w:pStyle w:val="PSI-Comentario"/>
       </w:pPr>
       <w:r>
+        <w:rPr>
+          <w:noProof/>
+        </w:rPr>
         <w:drawing>
           <wp:inline distT="0" distB="0" distL="0" distR="0" wp14:anchorId="07AF149B" wp14:editId="62B62C3D">
             <wp:extent cx="419158" cy="419158"/>
@@ -5317,7 +5751,7 @@
                     <pic:cNvPicPr/>
                   </pic:nvPicPr>
                   <pic:blipFill>
-                    <a:blip r:embed="rId37"/>
+                    <a:blip r:embed="rId44"/>
                     <a:stretch>
                       <a:fillRect/>
                     </a:stretch>
@@ -5339,6 +5773,11 @@
       </w:r>
     </w:p>
     <w:p>
+      <w:r>
+        <w:t>Este botón se utiliza para eliminar un elemento del sistema.</w:t>
+      </w:r>
+    </w:p>
+    <w:p>
       <w:pPr>
         <w:rPr>
           <w:b/>
@@ -5360,6 +5799,9 @@
         <w:pStyle w:val="PSI-Comentario"/>
       </w:pPr>
       <w:r>
+        <w:rPr>
+          <w:noProof/>
+        </w:rPr>
         <w:drawing>
           <wp:inline distT="0" distB="0" distL="0" distR="0" wp14:anchorId="7F8A02DE" wp14:editId="6C9CE885">
             <wp:extent cx="428685" cy="447737"/>
@@ -5376,7 +5818,7 @@
                     <pic:cNvPicPr/>
                   </pic:nvPicPr>
                   <pic:blipFill>
-                    <a:blip r:embed="rId38"/>
+                    <a:blip r:embed="rId45"/>
                     <a:stretch>
                       <a:fillRect/>
                     </a:stretch>
@@ -5398,6 +5840,11 @@
       </w:r>
     </w:p>
     <w:p>
+      <w:r>
+        <w:t>Este botón se utiliza para abrir el formulario de evaluación de un riesgo.</w:t>
+      </w:r>
+    </w:p>
+    <w:p>
       <w:pPr>
         <w:rPr>
           <w:b/>
@@ -5419,6 +5866,9 @@
         <w:pStyle w:val="PSI-Comentario"/>
       </w:pPr>
       <w:r>
+        <w:rPr>
+          <w:noProof/>
+        </w:rPr>
         <w:drawing>
           <wp:inline distT="0" distB="0" distL="0" distR="0" wp14:anchorId="3EDD0988" wp14:editId="40C38DA8">
             <wp:extent cx="533474" cy="428685"/>
@@ -5435,7 +5885,7 @@
                     <pic:cNvPicPr/>
                   </pic:nvPicPr>
                   <pic:blipFill>
-                    <a:blip r:embed="rId39"/>
+                    <a:blip r:embed="rId46"/>
                     <a:stretch>
                       <a:fillRect/>
                     </a:stretch>
@@ -5457,8 +5907,20 @@
       </w:r>
     </w:p>
     <w:p>
+      <w:r>
+        <w:t xml:space="preserve">Este botón se utiliza para abrir el formulario de </w:t>
+      </w:r>
+      <w:r>
+        <w:t>planificación</w:t>
+      </w:r>
+      <w:r>
+        <w:t xml:space="preserve"> de un riesgo.</w:t>
+      </w:r>
+    </w:p>
+    <w:p>
       <w:pPr>
         <w:pStyle w:val="PSI-Comentario"/>
+        <w:ind w:firstLine="0"/>
       </w:pPr>
     </w:p>
     <w:p>
@@ -5553,7 +6015,7 @@
                     <pic:cNvPicPr/>
                   </pic:nvPicPr>
                   <pic:blipFill>
-                    <a:blip r:embed="rId40"/>
+                    <a:blip r:embed="rId47"/>
                     <a:stretch>
                       <a:fillRect/>
                     </a:stretch>
@@ -5631,6 +6093,7 @@
         <w:ind w:firstLine="0"/>
       </w:pPr>
       <w:r>
+        <w:lastRenderedPageBreak/>
         <w:t>1. Al añadir un nuevo riesgo, este será marcado automáticamente con el estado “Evaluar”.</w:t>
       </w:r>
     </w:p>
@@ -5671,7 +6134,6 @@
           <w:b/>
           <w:bCs/>
         </w:rPr>
-        <w:lastRenderedPageBreak/>
         <w:t>Ignorar (Escudo gris</w:t>
       </w:r>
       <w:r>
@@ -5703,7 +6165,7 @@
                     <pic:cNvPicPr/>
                   </pic:nvPicPr>
                   <pic:blipFill>
-                    <a:blip r:embed="rId41"/>
+                    <a:blip r:embed="rId48"/>
                     <a:stretch>
                       <a:fillRect/>
                     </a:stretch>
@@ -5824,7 +6286,7 @@
                     <pic:cNvPicPr/>
                   </pic:nvPicPr>
                   <pic:blipFill>
-                    <a:blip r:embed="rId42"/>
+                    <a:blip r:embed="rId49"/>
                     <a:stretch>
                       <a:fillRect/>
                     </a:stretch>
@@ -5927,7 +6389,7 @@
                     <pic:cNvPicPr/>
                   </pic:nvPicPr>
                   <pic:blipFill>
-                    <a:blip r:embed="rId43"/>
+                    <a:blip r:embed="rId50"/>
                     <a:stretch>
                       <a:fillRect/>
                     </a:stretch>
@@ -6016,7 +6478,7 @@
                     <pic:cNvPicPr/>
                   </pic:nvPicPr>
                   <pic:blipFill>
-                    <a:blip r:embed="rId44"/>
+                    <a:blip r:embed="rId51"/>
                     <a:stretch>
                       <a:fillRect/>
                     </a:stretch>
@@ -6111,7 +6573,7 @@
                     <pic:cNvPicPr/>
                   </pic:nvPicPr>
                   <pic:blipFill>
-                    <a:blip r:embed="rId45"/>
+                    <a:blip r:embed="rId52"/>
                     <a:stretch>
                       <a:fillRect/>
                     </a:stretch>
@@ -6195,7 +6657,7 @@
                     </pic:cNvPicPr>
                   </pic:nvPicPr>
                   <pic:blipFill>
-                    <a:blip r:embed="rId46">
+                    <a:blip r:embed="rId53">
                       <a:extLst>
                         <a:ext uri="{28A0092B-C50C-407E-A947-70E740481C1C}">
                           <a14:useLocalDpi xmlns:a14="http://schemas.microsoft.com/office/drawing/2010/main" val="0"/>
@@ -6254,7 +6716,7 @@
                     </pic:cNvPicPr>
                   </pic:nvPicPr>
                   <pic:blipFill>
-                    <a:blip r:embed="rId47">
+                    <a:blip r:embed="rId54">
                       <a:extLst>
                         <a:ext uri="{28A0092B-C50C-407E-A947-70E740481C1C}">
                           <a14:useLocalDpi xmlns:a14="http://schemas.microsoft.com/office/drawing/2010/main" val="0"/>
@@ -6287,8 +6749,8 @@
       </w:r>
     </w:p>
     <w:sectPr>
-      <w:headerReference w:type="default" r:id="rId48"/>
-      <w:footerReference w:type="default" r:id="rId49"/>
+      <w:headerReference w:type="default" r:id="rId55"/>
+      <w:footerReference w:type="default" r:id="rId56"/>
       <w:pgSz w:w="11906" w:h="16838"/>
       <w:pgMar w:top="1535" w:right="1701" w:bottom="1417" w:left="1701" w:header="567" w:footer="572" w:gutter="0"/>
       <w:cols w:space="708"/>
@@ -10156,7 +10618,7 @@
   <w:style w:type="paragraph" w:default="1" w:styleId="Normal">
     <w:name w:val="Normal"/>
     <w:qFormat/>
-    <w:rsid w:val="00A0436A"/>
+    <w:rsid w:val="00374E6A"/>
   </w:style>
   <w:style w:type="paragraph" w:styleId="Ttulo1">
     <w:name w:val="heading 1"/>

</xml_diff>

<commit_message>
docs: Realizar avances en el manual de usuario. Agregar guia de las funciones del Administrador del sistema
</commit_message>
<xml_diff>
--- a/3. Etapa de construcción/Iteración 3/Manuales/Manual de Usuario_Vesta Risk Manager_T-Code.docx
+++ b/3. Etapa de construcción/Iteración 3/Manuales/Manual de Usuario_Vesta Risk Manager_T-Code.docx
@@ -963,15 +963,7 @@
             <w:pStyle w:val="PSI-Comentario"/>
           </w:pPr>
           <w:r>
-            <w:t xml:space="preserve">Para actualizar los campos en Microsoft Word (los cuales se muestran sobre un fondo gris cuando se selecciona], ir a Archivo &gt; Propiedades &gt; Resumen y reemplazar los campos “Asunto” con el Nombre del Proyecto  y “Autor” con el nombre del autor de este documento después ir a Personalizar y actualizar el valor “Numero de Documento” en la lista de propiedades del mismo dialogo, por el nuevo número de versión. Posteriormente cerrar el dialogo actualizar el documento seleccionando en el menú Editar &gt; Seleccionar todo o </w:t>
-          </w:r>
-          <w:proofErr w:type="spellStart"/>
-          <w:r>
-            <w:t>Ctrl</w:t>
-          </w:r>
-          <w:proofErr w:type="spellEnd"/>
-          <w:r>
-            <w:t>–E y presionar F9, o simplemente dar un clic sobre el campo y presionar F9. Esto debe repetirse también en el índice, encabezado y  pie de página, en todas sus secciones.]</w:t>
+            <w:t>Para actualizar los campos en Microsoft Word (los cuales se muestran sobre un fondo gris cuando se selecciona], ir a Archivo &gt; Propiedades &gt; Resumen y reemplazar los campos “Asunto” con el Nombre del Proyecto  y “Autor” con el nombre del autor de este documento después ir a Personalizar y actualizar el valor “Numero de Documento” en la lista de propiedades del mismo dialogo, por el nuevo número de versión. Posteriormente cerrar el dialogo actualizar el documento seleccionando en el menú Editar &gt; Seleccionar todo o Ctrl–E y presionar F9, o simplemente dar un clic sobre el campo y presionar F9. Esto debe repetirse también en el índice, encabezado y  pie de página, en todas sus secciones.]</w:t>
           </w:r>
         </w:p>
         <w:p>
@@ -1106,7 +1098,7 @@
           <w:r>
             <w:fldChar w:fldCharType="separate"/>
           </w:r>
-          <w:hyperlink w:anchor="_Toc182245615" w:history="1">
+          <w:hyperlink w:anchor="_Toc183105271" w:history="1">
             <w:r>
               <w:rPr>
                 <w:rStyle w:val="Hipervnculo"/>
@@ -1133,7 +1125,7 @@
                 <w:noProof/>
                 <w:webHidden/>
               </w:rPr>
-              <w:instrText xml:space="preserve"> PAGEREF _Toc182245615 \h </w:instrText>
+              <w:instrText xml:space="preserve"> PAGEREF _Toc183105271 \h </w:instrText>
             </w:r>
             <w:r>
               <w:rPr>
@@ -1179,7 +1171,7 @@
               <w14:ligatures w14:val="standardContextual"/>
             </w:rPr>
           </w:pPr>
-          <w:hyperlink w:anchor="_Toc182245616" w:history="1">
+          <w:hyperlink w:anchor="_Toc183105272" w:history="1">
             <w:r>
               <w:rPr>
                 <w:rStyle w:val="Hipervnculo"/>
@@ -1206,7 +1198,7 @@
                 <w:noProof/>
                 <w:webHidden/>
               </w:rPr>
-              <w:instrText xml:space="preserve"> PAGEREF _Toc182245616 \h </w:instrText>
+              <w:instrText xml:space="preserve"> PAGEREF _Toc183105272 \h </w:instrText>
             </w:r>
             <w:r>
               <w:rPr>
@@ -1252,7 +1244,7 @@
               <w14:ligatures w14:val="standardContextual"/>
             </w:rPr>
           </w:pPr>
-          <w:hyperlink w:anchor="_Toc182245617" w:history="1">
+          <w:hyperlink w:anchor="_Toc183105273" w:history="1">
             <w:r>
               <w:rPr>
                 <w:rStyle w:val="Hipervnculo"/>
@@ -1279,7 +1271,7 @@
                 <w:noProof/>
                 <w:webHidden/>
               </w:rPr>
-              <w:instrText xml:space="preserve"> PAGEREF _Toc182245617 \h </w:instrText>
+              <w:instrText xml:space="preserve"> PAGEREF _Toc183105273 \h </w:instrText>
             </w:r>
             <w:r>
               <w:rPr>
@@ -1325,7 +1317,7 @@
               <w14:ligatures w14:val="standardContextual"/>
             </w:rPr>
           </w:pPr>
-          <w:hyperlink w:anchor="_Toc182245618" w:history="1">
+          <w:hyperlink w:anchor="_Toc183105274" w:history="1">
             <w:r>
               <w:rPr>
                 <w:rStyle w:val="Hipervnculo"/>
@@ -1352,7 +1344,7 @@
                 <w:noProof/>
                 <w:webHidden/>
               </w:rPr>
-              <w:instrText xml:space="preserve"> PAGEREF _Toc182245618 \h </w:instrText>
+              <w:instrText xml:space="preserve"> PAGEREF _Toc183105274 \h </w:instrText>
             </w:r>
             <w:r>
               <w:rPr>
@@ -1398,7 +1390,7 @@
               <w14:ligatures w14:val="standardContextual"/>
             </w:rPr>
           </w:pPr>
-          <w:hyperlink w:anchor="_Toc182245619" w:history="1">
+          <w:hyperlink w:anchor="_Toc183105275" w:history="1">
             <w:r>
               <w:rPr>
                 <w:rStyle w:val="Hipervnculo"/>
@@ -1425,7 +1417,7 @@
                 <w:noProof/>
                 <w:webHidden/>
               </w:rPr>
-              <w:instrText xml:space="preserve"> PAGEREF _Toc182245619 \h </w:instrText>
+              <w:instrText xml:space="preserve"> PAGEREF _Toc183105275 \h </w:instrText>
             </w:r>
             <w:r>
               <w:rPr>
@@ -1471,7 +1463,7 @@
               <w14:ligatures w14:val="standardContextual"/>
             </w:rPr>
           </w:pPr>
-          <w:hyperlink w:anchor="_Toc182245620" w:history="1">
+          <w:hyperlink w:anchor="_Toc183105276" w:history="1">
             <w:r>
               <w:rPr>
                 <w:rStyle w:val="Hipervnculo"/>
@@ -1498,7 +1490,7 @@
                 <w:noProof/>
                 <w:webHidden/>
               </w:rPr>
-              <w:instrText xml:space="preserve"> PAGEREF _Toc182245620 \h </w:instrText>
+              <w:instrText xml:space="preserve"> PAGEREF _Toc183105276 \h </w:instrText>
             </w:r>
             <w:r>
               <w:rPr>
@@ -1544,7 +1536,7 @@
               <w14:ligatures w14:val="standardContextual"/>
             </w:rPr>
           </w:pPr>
-          <w:hyperlink w:anchor="_Toc182245621" w:history="1">
+          <w:hyperlink w:anchor="_Toc183105277" w:history="1">
             <w:r>
               <w:rPr>
                 <w:rStyle w:val="Hipervnculo"/>
@@ -1571,7 +1563,7 @@
                 <w:noProof/>
                 <w:webHidden/>
               </w:rPr>
-              <w:instrText xml:space="preserve"> PAGEREF _Toc182245621 \h </w:instrText>
+              <w:instrText xml:space="preserve"> PAGEREF _Toc183105277 \h </w:instrText>
             </w:r>
             <w:r>
               <w:rPr>
@@ -1617,7 +1609,7 @@
               <w14:ligatures w14:val="standardContextual"/>
             </w:rPr>
           </w:pPr>
-          <w:hyperlink w:anchor="_Toc182245622" w:history="1">
+          <w:hyperlink w:anchor="_Toc183105278" w:history="1">
             <w:r>
               <w:rPr>
                 <w:rStyle w:val="Hipervnculo"/>
@@ -1644,7 +1636,7 @@
                 <w:noProof/>
                 <w:webHidden/>
               </w:rPr>
-              <w:instrText xml:space="preserve"> PAGEREF _Toc182245622 \h </w:instrText>
+              <w:instrText xml:space="preserve"> PAGEREF _Toc183105278 \h </w:instrText>
             </w:r>
             <w:r>
               <w:rPr>
@@ -1690,7 +1682,7 @@
               <w14:ligatures w14:val="standardContextual"/>
             </w:rPr>
           </w:pPr>
-          <w:hyperlink w:anchor="_Toc182245623" w:history="1">
+          <w:hyperlink w:anchor="_Toc183105279" w:history="1">
             <w:r>
               <w:rPr>
                 <w:rStyle w:val="Hipervnculo"/>
@@ -1717,7 +1709,7 @@
                 <w:noProof/>
                 <w:webHidden/>
               </w:rPr>
-              <w:instrText xml:space="preserve"> PAGEREF _Toc182245623 \h </w:instrText>
+              <w:instrText xml:space="preserve"> PAGEREF _Toc183105279 \h </w:instrText>
             </w:r>
             <w:r>
               <w:rPr>
@@ -1763,7 +1755,7 @@
               <w14:ligatures w14:val="standardContextual"/>
             </w:rPr>
           </w:pPr>
-          <w:hyperlink w:anchor="_Toc182245624" w:history="1">
+          <w:hyperlink w:anchor="_Toc183105280" w:history="1">
             <w:r>
               <w:rPr>
                 <w:rStyle w:val="Hipervnculo"/>
@@ -1790,7 +1782,7 @@
                 <w:noProof/>
                 <w:webHidden/>
               </w:rPr>
-              <w:instrText xml:space="preserve"> PAGEREF _Toc182245624 \h </w:instrText>
+              <w:instrText xml:space="preserve"> PAGEREF _Toc183105280 \h </w:instrText>
             </w:r>
             <w:r>
               <w:rPr>
@@ -1834,7 +1826,7 @@
               <w14:ligatures w14:val="standardContextual"/>
             </w:rPr>
           </w:pPr>
-          <w:hyperlink w:anchor="_Toc182245625" w:history="1">
+          <w:hyperlink w:anchor="_Toc183105281" w:history="1">
             <w:r>
               <w:rPr>
                 <w:rStyle w:val="Hipervnculo"/>
@@ -1861,7 +1853,7 @@
                 <w:noProof/>
                 <w:webHidden/>
               </w:rPr>
-              <w:instrText xml:space="preserve"> PAGEREF _Toc182245625 \h </w:instrText>
+              <w:instrText xml:space="preserve"> PAGEREF _Toc183105281 \h </w:instrText>
             </w:r>
             <w:r>
               <w:rPr>
@@ -1905,7 +1897,7 @@
               <w14:ligatures w14:val="standardContextual"/>
             </w:rPr>
           </w:pPr>
-          <w:hyperlink w:anchor="_Toc182245626" w:history="1">
+          <w:hyperlink w:anchor="_Toc183105282" w:history="1">
             <w:r>
               <w:rPr>
                 <w:rStyle w:val="Hipervnculo"/>
@@ -1932,7 +1924,7 @@
                 <w:noProof/>
                 <w:webHidden/>
               </w:rPr>
-              <w:instrText xml:space="preserve"> PAGEREF _Toc182245626 \h </w:instrText>
+              <w:instrText xml:space="preserve"> PAGEREF _Toc183105282 \h </w:instrText>
             </w:r>
             <w:r>
               <w:rPr>
@@ -1952,7 +1944,7 @@
                 <w:noProof/>
                 <w:webHidden/>
               </w:rPr>
-              <w:t>10</w:t>
+              <w:t>16</w:t>
             </w:r>
             <w:r>
               <w:rPr>
@@ -1976,7 +1968,7 @@
               <w14:ligatures w14:val="standardContextual"/>
             </w:rPr>
           </w:pPr>
-          <w:hyperlink w:anchor="_Toc182245627" w:history="1">
+          <w:hyperlink w:anchor="_Toc183105283" w:history="1">
             <w:r>
               <w:rPr>
                 <w:rStyle w:val="Hipervnculo"/>
@@ -2003,7 +1995,7 @@
                 <w:noProof/>
                 <w:webHidden/>
               </w:rPr>
-              <w:instrText xml:space="preserve"> PAGEREF _Toc182245627 \h </w:instrText>
+              <w:instrText xml:space="preserve"> PAGEREF _Toc183105283 \h </w:instrText>
             </w:r>
             <w:r>
               <w:rPr>
@@ -2023,7 +2015,7 @@
                 <w:noProof/>
                 <w:webHidden/>
               </w:rPr>
-              <w:t>13</w:t>
+              <w:t>21</w:t>
             </w:r>
             <w:r>
               <w:rPr>
@@ -2049,7 +2041,7 @@
               <w14:ligatures w14:val="standardContextual"/>
             </w:rPr>
           </w:pPr>
-          <w:hyperlink w:anchor="_Toc182245628" w:history="1">
+          <w:hyperlink w:anchor="_Toc183105284" w:history="1">
             <w:r>
               <w:rPr>
                 <w:rStyle w:val="Hipervnculo"/>
@@ -2076,7 +2068,7 @@
                 <w:noProof/>
                 <w:webHidden/>
               </w:rPr>
-              <w:instrText xml:space="preserve"> PAGEREF _Toc182245628 \h </w:instrText>
+              <w:instrText xml:space="preserve"> PAGEREF _Toc183105284 \h </w:instrText>
             </w:r>
             <w:r>
               <w:rPr>
@@ -2096,7 +2088,7 @@
                 <w:noProof/>
                 <w:webHidden/>
               </w:rPr>
-              <w:t>14</w:t>
+              <w:t>21</w:t>
             </w:r>
             <w:r>
               <w:rPr>
@@ -2120,7 +2112,7 @@
               <w14:ligatures w14:val="standardContextual"/>
             </w:rPr>
           </w:pPr>
-          <w:hyperlink w:anchor="_Toc182245629" w:history="1">
+          <w:hyperlink w:anchor="_Toc183105285" w:history="1">
             <w:r>
               <w:rPr>
                 <w:rStyle w:val="Hipervnculo"/>
@@ -2147,7 +2139,7 @@
                 <w:noProof/>
                 <w:webHidden/>
               </w:rPr>
-              <w:instrText xml:space="preserve"> PAGEREF _Toc182245629 \h </w:instrText>
+              <w:instrText xml:space="preserve"> PAGEREF _Toc183105285 \h </w:instrText>
             </w:r>
             <w:r>
               <w:rPr>
@@ -2167,7 +2159,7 @@
                 <w:noProof/>
                 <w:webHidden/>
               </w:rPr>
-              <w:t>14</w:t>
+              <w:t>21</w:t>
             </w:r>
             <w:r>
               <w:rPr>
@@ -2191,7 +2183,7 @@
               <w14:ligatures w14:val="standardContextual"/>
             </w:rPr>
           </w:pPr>
-          <w:hyperlink w:anchor="_Toc182245630" w:history="1">
+          <w:hyperlink w:anchor="_Toc183105286" w:history="1">
             <w:r>
               <w:rPr>
                 <w:rStyle w:val="Hipervnculo"/>
@@ -2218,7 +2210,7 @@
                 <w:noProof/>
                 <w:webHidden/>
               </w:rPr>
-              <w:instrText xml:space="preserve"> PAGEREF _Toc182245630 \h </w:instrText>
+              <w:instrText xml:space="preserve"> PAGEREF _Toc183105286 \h </w:instrText>
             </w:r>
             <w:r>
               <w:rPr>
@@ -2238,7 +2230,7 @@
                 <w:noProof/>
                 <w:webHidden/>
               </w:rPr>
-              <w:t>16</w:t>
+              <w:t>23</w:t>
             </w:r>
             <w:r>
               <w:rPr>
@@ -2262,7 +2254,7 @@
               <w14:ligatures w14:val="standardContextual"/>
             </w:rPr>
           </w:pPr>
-          <w:hyperlink w:anchor="_Toc182245631" w:history="1">
+          <w:hyperlink w:anchor="_Toc183105287" w:history="1">
             <w:r>
               <w:rPr>
                 <w:rStyle w:val="Hipervnculo"/>
@@ -2289,7 +2281,7 @@
                 <w:noProof/>
                 <w:webHidden/>
               </w:rPr>
-              <w:instrText xml:space="preserve"> PAGEREF _Toc182245631 \h </w:instrText>
+              <w:instrText xml:space="preserve"> PAGEREF _Toc183105287 \h </w:instrText>
             </w:r>
             <w:r>
               <w:rPr>
@@ -2309,7 +2301,149 @@
                 <w:noProof/>
                 <w:webHidden/>
               </w:rPr>
-              <w:t>17</w:t>
+              <w:t>24</w:t>
+            </w:r>
+            <w:r>
+              <w:rPr>
+                <w:noProof/>
+                <w:webHidden/>
+              </w:rPr>
+              <w:fldChar w:fldCharType="end"/>
+            </w:r>
+          </w:hyperlink>
+        </w:p>
+        <w:p>
+          <w:pPr>
+            <w:pStyle w:val="TDC3"/>
+            <w:rPr>
+              <w:rFonts w:eastAsiaTheme="minorEastAsia"/>
+              <w:noProof/>
+              <w:kern w:val="2"/>
+              <w:sz w:val="22"/>
+              <w:szCs w:val="22"/>
+              <w:lang w:val="es-AR" w:eastAsia="es-AR"/>
+              <w14:ligatures w14:val="standardContextual"/>
+            </w:rPr>
+          </w:pPr>
+          <w:hyperlink w:anchor="_Toc183105288" w:history="1">
+            <w:r>
+              <w:rPr>
+                <w:rStyle w:val="Hipervnculo"/>
+                <w:noProof/>
+              </w:rPr>
+              <w:t>Generar informes</w:t>
+            </w:r>
+            <w:r>
+              <w:rPr>
+                <w:noProof/>
+                <w:webHidden/>
+              </w:rPr>
+              <w:tab/>
+            </w:r>
+            <w:r>
+              <w:rPr>
+                <w:noProof/>
+                <w:webHidden/>
+              </w:rPr>
+              <w:fldChar w:fldCharType="begin"/>
+            </w:r>
+            <w:r>
+              <w:rPr>
+                <w:noProof/>
+                <w:webHidden/>
+              </w:rPr>
+              <w:instrText xml:space="preserve"> PAGEREF _Toc183105288 \h </w:instrText>
+            </w:r>
+            <w:r>
+              <w:rPr>
+                <w:noProof/>
+                <w:webHidden/>
+              </w:rPr>
+            </w:r>
+            <w:r>
+              <w:rPr>
+                <w:noProof/>
+                <w:webHidden/>
+              </w:rPr>
+              <w:fldChar w:fldCharType="separate"/>
+            </w:r>
+            <w:r>
+              <w:rPr>
+                <w:noProof/>
+                <w:webHidden/>
+              </w:rPr>
+              <w:t>25</w:t>
+            </w:r>
+            <w:r>
+              <w:rPr>
+                <w:noProof/>
+                <w:webHidden/>
+              </w:rPr>
+              <w:fldChar w:fldCharType="end"/>
+            </w:r>
+          </w:hyperlink>
+        </w:p>
+        <w:p>
+          <w:pPr>
+            <w:pStyle w:val="TDC3"/>
+            <w:rPr>
+              <w:rFonts w:eastAsiaTheme="minorEastAsia"/>
+              <w:noProof/>
+              <w:kern w:val="2"/>
+              <w:sz w:val="22"/>
+              <w:szCs w:val="22"/>
+              <w:lang w:val="es-AR" w:eastAsia="es-AR"/>
+              <w14:ligatures w14:val="standardContextual"/>
+            </w:rPr>
+          </w:pPr>
+          <w:hyperlink w:anchor="_Toc183105289" w:history="1">
+            <w:r>
+              <w:rPr>
+                <w:rStyle w:val="Hipervnculo"/>
+                <w:noProof/>
+              </w:rPr>
+              <w:t>Exportar archivos</w:t>
+            </w:r>
+            <w:r>
+              <w:rPr>
+                <w:noProof/>
+                <w:webHidden/>
+              </w:rPr>
+              <w:tab/>
+            </w:r>
+            <w:r>
+              <w:rPr>
+                <w:noProof/>
+                <w:webHidden/>
+              </w:rPr>
+              <w:fldChar w:fldCharType="begin"/>
+            </w:r>
+            <w:r>
+              <w:rPr>
+                <w:noProof/>
+                <w:webHidden/>
+              </w:rPr>
+              <w:instrText xml:space="preserve"> PAGEREF _Toc183105289 \h </w:instrText>
+            </w:r>
+            <w:r>
+              <w:rPr>
+                <w:noProof/>
+                <w:webHidden/>
+              </w:rPr>
+            </w:r>
+            <w:r>
+              <w:rPr>
+                <w:noProof/>
+                <w:webHidden/>
+              </w:rPr>
+              <w:fldChar w:fldCharType="separate"/>
+            </w:r>
+            <w:r>
+              <w:rPr>
+                <w:noProof/>
+                <w:webHidden/>
+              </w:rPr>
+              <w:t>26</w:t>
             </w:r>
             <w:r>
               <w:rPr>
@@ -2335,7 +2469,7 @@
               <w14:ligatures w14:val="standardContextual"/>
             </w:rPr>
           </w:pPr>
-          <w:hyperlink w:anchor="_Toc182245632" w:history="1">
+          <w:hyperlink w:anchor="_Toc183105290" w:history="1">
             <w:r>
               <w:rPr>
                 <w:rStyle w:val="Hipervnculo"/>
@@ -2362,7 +2496,7 @@
                 <w:noProof/>
                 <w:webHidden/>
               </w:rPr>
-              <w:instrText xml:space="preserve"> PAGEREF _Toc182245632 \h </w:instrText>
+              <w:instrText xml:space="preserve"> PAGEREF _Toc183105290 \h </w:instrText>
             </w:r>
             <w:r>
               <w:rPr>
@@ -2382,7 +2516,7 @@
                 <w:noProof/>
                 <w:webHidden/>
               </w:rPr>
-              <w:t>19</w:t>
+              <w:t>26</w:t>
             </w:r>
             <w:r>
               <w:rPr>
@@ -2408,7 +2542,7 @@
               <w14:ligatures w14:val="standardContextual"/>
             </w:rPr>
           </w:pPr>
-          <w:hyperlink w:anchor="_Toc182245633" w:history="1">
+          <w:hyperlink w:anchor="_Toc183105291" w:history="1">
             <w:r>
               <w:rPr>
                 <w:rStyle w:val="Hipervnculo"/>
@@ -2435,7 +2569,7 @@
                 <w:noProof/>
                 <w:webHidden/>
               </w:rPr>
-              <w:instrText xml:space="preserve"> PAGEREF _Toc182245633 \h </w:instrText>
+              <w:instrText xml:space="preserve"> PAGEREF _Toc183105291 \h </w:instrText>
             </w:r>
             <w:r>
               <w:rPr>
@@ -2455,362 +2589,7 @@
                 <w:noProof/>
                 <w:webHidden/>
               </w:rPr>
-              <w:t>19</w:t>
-            </w:r>
-            <w:r>
-              <w:rPr>
-                <w:noProof/>
-                <w:webHidden/>
-              </w:rPr>
-              <w:fldChar w:fldCharType="end"/>
-            </w:r>
-          </w:hyperlink>
-        </w:p>
-        <w:p>
-          <w:pPr>
-            <w:pStyle w:val="TDC3"/>
-            <w:rPr>
-              <w:rFonts w:eastAsiaTheme="minorEastAsia"/>
-              <w:noProof/>
-              <w:kern w:val="2"/>
-              <w:sz w:val="22"/>
-              <w:szCs w:val="22"/>
-              <w:lang w:val="es-AR" w:eastAsia="es-AR"/>
-              <w14:ligatures w14:val="standardContextual"/>
-            </w:rPr>
-          </w:pPr>
-          <w:hyperlink w:anchor="_Toc182245634" w:history="1">
-            <w:r>
-              <w:rPr>
-                <w:rStyle w:val="Hipervnculo"/>
-                <w:noProof/>
-              </w:rPr>
-              <w:t>Ver detalle</w:t>
-            </w:r>
-            <w:r>
-              <w:rPr>
-                <w:noProof/>
-                <w:webHidden/>
-              </w:rPr>
-              <w:tab/>
-            </w:r>
-            <w:r>
-              <w:rPr>
-                <w:noProof/>
-                <w:webHidden/>
-              </w:rPr>
-              <w:fldChar w:fldCharType="begin"/>
-            </w:r>
-            <w:r>
-              <w:rPr>
-                <w:noProof/>
-                <w:webHidden/>
-              </w:rPr>
-              <w:instrText xml:space="preserve"> PAGEREF _Toc182245634 \h </w:instrText>
-            </w:r>
-            <w:r>
-              <w:rPr>
-                <w:noProof/>
-                <w:webHidden/>
-              </w:rPr>
-            </w:r>
-            <w:r>
-              <w:rPr>
-                <w:noProof/>
-                <w:webHidden/>
-              </w:rPr>
-              <w:fldChar w:fldCharType="separate"/>
-            </w:r>
-            <w:r>
-              <w:rPr>
-                <w:noProof/>
-                <w:webHidden/>
-              </w:rPr>
-              <w:t>19</w:t>
-            </w:r>
-            <w:r>
-              <w:rPr>
-                <w:noProof/>
-                <w:webHidden/>
-              </w:rPr>
-              <w:fldChar w:fldCharType="end"/>
-            </w:r>
-          </w:hyperlink>
-        </w:p>
-        <w:p>
-          <w:pPr>
-            <w:pStyle w:val="TDC3"/>
-            <w:rPr>
-              <w:rFonts w:eastAsiaTheme="minorEastAsia"/>
-              <w:noProof/>
-              <w:kern w:val="2"/>
-              <w:sz w:val="22"/>
-              <w:szCs w:val="22"/>
-              <w:lang w:val="es-AR" w:eastAsia="es-AR"/>
-              <w14:ligatures w14:val="standardContextual"/>
-            </w:rPr>
-          </w:pPr>
-          <w:hyperlink w:anchor="_Toc182245635" w:history="1">
-            <w:r>
-              <w:rPr>
-                <w:rStyle w:val="Hipervnculo"/>
-                <w:noProof/>
-              </w:rPr>
-              <w:t>Editar</w:t>
-            </w:r>
-            <w:r>
-              <w:rPr>
-                <w:noProof/>
-                <w:webHidden/>
-              </w:rPr>
-              <w:tab/>
-            </w:r>
-            <w:r>
-              <w:rPr>
-                <w:noProof/>
-                <w:webHidden/>
-              </w:rPr>
-              <w:fldChar w:fldCharType="begin"/>
-            </w:r>
-            <w:r>
-              <w:rPr>
-                <w:noProof/>
-                <w:webHidden/>
-              </w:rPr>
-              <w:instrText xml:space="preserve"> PAGEREF _Toc182245635 \h </w:instrText>
-            </w:r>
-            <w:r>
-              <w:rPr>
-                <w:noProof/>
-                <w:webHidden/>
-              </w:rPr>
-            </w:r>
-            <w:r>
-              <w:rPr>
-                <w:noProof/>
-                <w:webHidden/>
-              </w:rPr>
-              <w:fldChar w:fldCharType="separate"/>
-            </w:r>
-            <w:r>
-              <w:rPr>
-                <w:noProof/>
-                <w:webHidden/>
-              </w:rPr>
-              <w:t>19</w:t>
-            </w:r>
-            <w:r>
-              <w:rPr>
-                <w:noProof/>
-                <w:webHidden/>
-              </w:rPr>
-              <w:fldChar w:fldCharType="end"/>
-            </w:r>
-          </w:hyperlink>
-        </w:p>
-        <w:p>
-          <w:pPr>
-            <w:pStyle w:val="TDC3"/>
-            <w:rPr>
-              <w:rFonts w:eastAsiaTheme="minorEastAsia"/>
-              <w:noProof/>
-              <w:kern w:val="2"/>
-              <w:sz w:val="22"/>
-              <w:szCs w:val="22"/>
-              <w:lang w:val="es-AR" w:eastAsia="es-AR"/>
-              <w14:ligatures w14:val="standardContextual"/>
-            </w:rPr>
-          </w:pPr>
-          <w:hyperlink w:anchor="_Toc182245636" w:history="1">
-            <w:r>
-              <w:rPr>
-                <w:rStyle w:val="Hipervnculo"/>
-                <w:noProof/>
-              </w:rPr>
-              <w:t>Eliminar</w:t>
-            </w:r>
-            <w:r>
-              <w:rPr>
-                <w:noProof/>
-                <w:webHidden/>
-              </w:rPr>
-              <w:tab/>
-            </w:r>
-            <w:r>
-              <w:rPr>
-                <w:noProof/>
-                <w:webHidden/>
-              </w:rPr>
-              <w:fldChar w:fldCharType="begin"/>
-            </w:r>
-            <w:r>
-              <w:rPr>
-                <w:noProof/>
-                <w:webHidden/>
-              </w:rPr>
-              <w:instrText xml:space="preserve"> PAGEREF _Toc182245636 \h </w:instrText>
-            </w:r>
-            <w:r>
-              <w:rPr>
-                <w:noProof/>
-                <w:webHidden/>
-              </w:rPr>
-            </w:r>
-            <w:r>
-              <w:rPr>
-                <w:noProof/>
-                <w:webHidden/>
-              </w:rPr>
-              <w:fldChar w:fldCharType="separate"/>
-            </w:r>
-            <w:r>
-              <w:rPr>
-                <w:noProof/>
-                <w:webHidden/>
-              </w:rPr>
-              <w:t>19</w:t>
-            </w:r>
-            <w:r>
-              <w:rPr>
-                <w:noProof/>
-                <w:webHidden/>
-              </w:rPr>
-              <w:fldChar w:fldCharType="end"/>
-            </w:r>
-          </w:hyperlink>
-        </w:p>
-        <w:p>
-          <w:pPr>
-            <w:pStyle w:val="TDC3"/>
-            <w:rPr>
-              <w:rFonts w:eastAsiaTheme="minorEastAsia"/>
-              <w:noProof/>
-              <w:kern w:val="2"/>
-              <w:sz w:val="22"/>
-              <w:szCs w:val="22"/>
-              <w:lang w:val="es-AR" w:eastAsia="es-AR"/>
-              <w14:ligatures w14:val="standardContextual"/>
-            </w:rPr>
-          </w:pPr>
-          <w:hyperlink w:anchor="_Toc182245637" w:history="1">
-            <w:r>
-              <w:rPr>
-                <w:rStyle w:val="Hipervnculo"/>
-                <w:noProof/>
-              </w:rPr>
-              <w:t>Evaluar</w:t>
-            </w:r>
-            <w:r>
-              <w:rPr>
-                <w:noProof/>
-                <w:webHidden/>
-              </w:rPr>
-              <w:tab/>
-            </w:r>
-            <w:r>
-              <w:rPr>
-                <w:noProof/>
-                <w:webHidden/>
-              </w:rPr>
-              <w:fldChar w:fldCharType="begin"/>
-            </w:r>
-            <w:r>
-              <w:rPr>
-                <w:noProof/>
-                <w:webHidden/>
-              </w:rPr>
-              <w:instrText xml:space="preserve"> PAGEREF _Toc182245637 \h </w:instrText>
-            </w:r>
-            <w:r>
-              <w:rPr>
-                <w:noProof/>
-                <w:webHidden/>
-              </w:rPr>
-            </w:r>
-            <w:r>
-              <w:rPr>
-                <w:noProof/>
-                <w:webHidden/>
-              </w:rPr>
-              <w:fldChar w:fldCharType="separate"/>
-            </w:r>
-            <w:r>
-              <w:rPr>
-                <w:noProof/>
-                <w:webHidden/>
-              </w:rPr>
-              <w:t>19</w:t>
-            </w:r>
-            <w:r>
-              <w:rPr>
-                <w:noProof/>
-                <w:webHidden/>
-              </w:rPr>
-              <w:fldChar w:fldCharType="end"/>
-            </w:r>
-          </w:hyperlink>
-        </w:p>
-        <w:p>
-          <w:pPr>
-            <w:pStyle w:val="TDC3"/>
-            <w:rPr>
-              <w:rFonts w:eastAsiaTheme="minorEastAsia"/>
-              <w:noProof/>
-              <w:kern w:val="2"/>
-              <w:sz w:val="22"/>
-              <w:szCs w:val="22"/>
-              <w:lang w:val="es-AR" w:eastAsia="es-AR"/>
-              <w14:ligatures w14:val="standardContextual"/>
-            </w:rPr>
-          </w:pPr>
-          <w:hyperlink w:anchor="_Toc182245638" w:history="1">
-            <w:r>
-              <w:rPr>
-                <w:rStyle w:val="Hipervnculo"/>
-                <w:noProof/>
-              </w:rPr>
-              <w:t>Planificar</w:t>
-            </w:r>
-            <w:r>
-              <w:rPr>
-                <w:noProof/>
-                <w:webHidden/>
-              </w:rPr>
-              <w:tab/>
-            </w:r>
-            <w:r>
-              <w:rPr>
-                <w:noProof/>
-                <w:webHidden/>
-              </w:rPr>
-              <w:fldChar w:fldCharType="begin"/>
-            </w:r>
-            <w:r>
-              <w:rPr>
-                <w:noProof/>
-                <w:webHidden/>
-              </w:rPr>
-              <w:instrText xml:space="preserve"> PAGEREF _Toc182245638 \h </w:instrText>
-            </w:r>
-            <w:r>
-              <w:rPr>
-                <w:noProof/>
-                <w:webHidden/>
-              </w:rPr>
-            </w:r>
-            <w:r>
-              <w:rPr>
-                <w:noProof/>
-                <w:webHidden/>
-              </w:rPr>
-              <w:fldChar w:fldCharType="separate"/>
-            </w:r>
-            <w:r>
-              <w:rPr>
-                <w:noProof/>
-                <w:webHidden/>
-              </w:rPr>
-              <w:t>19</w:t>
+              <w:t>26</w:t>
             </w:r>
             <w:r>
               <w:rPr>
@@ -2836,7 +2615,7 @@
               <w14:ligatures w14:val="standardContextual"/>
             </w:rPr>
           </w:pPr>
-          <w:hyperlink w:anchor="_Toc182245639" w:history="1">
+          <w:hyperlink w:anchor="_Toc183105292" w:history="1">
             <w:r>
               <w:rPr>
                 <w:rStyle w:val="Hipervnculo"/>
@@ -2863,7 +2642,7 @@
                 <w:noProof/>
                 <w:webHidden/>
               </w:rPr>
-              <w:instrText xml:space="preserve"> PAGEREF _Toc182245639 \h </w:instrText>
+              <w:instrText xml:space="preserve"> PAGEREF _Toc183105292 \h </w:instrText>
             </w:r>
             <w:r>
               <w:rPr>
@@ -2883,7 +2662,7 @@
                 <w:noProof/>
                 <w:webHidden/>
               </w:rPr>
-              <w:t>20</w:t>
+              <w:t>26</w:t>
             </w:r>
             <w:r>
               <w:rPr>
@@ -2941,7 +2720,7 @@
       <w:pPr>
         <w:pStyle w:val="PSI-Ttulo1"/>
       </w:pPr>
-      <w:bookmarkStart w:id="0" w:name="_Toc182245615"/>
+      <w:bookmarkStart w:id="0" w:name="_Toc183105271"/>
       <w:r>
         <w:t>Introducción</w:t>
       </w:r>
@@ -3040,7 +2819,7 @@
       <w:pPr>
         <w:pStyle w:val="PSI-Ttulo2"/>
       </w:pPr>
-      <w:bookmarkStart w:id="3" w:name="_Toc182245616"/>
+      <w:bookmarkStart w:id="3" w:name="_Toc183105272"/>
       <w:bookmarkEnd w:id="1"/>
       <w:bookmarkEnd w:id="2"/>
       <w:r>
@@ -3048,27 +2827,9 @@
       </w:r>
       <w:bookmarkEnd w:id="3"/>
     </w:p>
-    <w:p>
-      <w:pPr>
-        <w:pStyle w:val="PSI-Comentario"/>
-      </w:pPr>
-      <w:r>
-        <w:t xml:space="preserve"> </w:t>
-      </w:r>
-      <w:r>
-        <w:t>[</w:t>
-      </w:r>
-      <w:r>
-        <w:t>Listar todos los documentos en la siguiente tabla</w:t>
-      </w:r>
-      <w:r>
-        <w:t>]</w:t>
-      </w:r>
-    </w:p>
     <w:tbl>
       <w:tblPr>
-        <w:tblW w:w="0" w:type="auto"/>
-        <w:tblInd w:w="197" w:type="dxa"/>
+        <w:tblW w:w="5000" w:type="pct"/>
         <w:tblBorders>
           <w:top w:val="single" w:sz="2" w:space="0" w:color="000000"/>
           <w:left w:val="single" w:sz="2" w:space="0" w:color="000000"/>
@@ -3077,7 +2838,6 @@
           <w:insideH w:val="single" w:sz="2" w:space="0" w:color="000000"/>
           <w:insideV w:val="single" w:sz="2" w:space="0" w:color="000000"/>
         </w:tblBorders>
-        <w:tblLayout w:type="fixed"/>
         <w:tblCellMar>
           <w:top w:w="55" w:type="dxa"/>
           <w:left w:w="55" w:type="dxa"/>
@@ -3087,9 +2847,8 @@
         <w:tblLook w:val="0000" w:firstRow="0" w:lastRow="0" w:firstColumn="0" w:lastColumn="0" w:noHBand="0" w:noVBand="0"/>
       </w:tblPr>
       <w:tblGrid>
-        <w:gridCol w:w="1678"/>
-        <w:gridCol w:w="2630"/>
-        <w:gridCol w:w="3490"/>
+        <w:gridCol w:w="3652"/>
+        <w:gridCol w:w="4846"/>
       </w:tblGrid>
       <w:tr>
         <w:trPr>
@@ -3097,7 +2856,7 @@
         </w:trPr>
         <w:tc>
           <w:tcPr>
-            <w:tcW w:w="1678" w:type="dxa"/>
+            <w:tcW w:w="2149" w:type="pct"/>
             <w:shd w:val="pct10" w:color="auto" w:fill="auto"/>
           </w:tcPr>
           <w:p>
@@ -3112,13 +2871,13 @@
               <w:rPr>
                 <w:b/>
               </w:rPr>
-              <w:t>Id</w:t>
+              <w:t>Nombre</w:t>
             </w:r>
           </w:p>
         </w:tc>
         <w:tc>
           <w:tcPr>
-            <w:tcW w:w="2630" w:type="dxa"/>
+            <w:tcW w:w="2851" w:type="pct"/>
             <w:shd w:val="pct10" w:color="auto" w:fill="auto"/>
           </w:tcPr>
           <w:p>
@@ -3133,27 +2892,6 @@
               <w:rPr>
                 <w:b/>
               </w:rPr>
-              <w:t>Nombre</w:t>
-            </w:r>
-          </w:p>
-        </w:tc>
-        <w:tc>
-          <w:tcPr>
-            <w:tcW w:w="3490" w:type="dxa"/>
-            <w:shd w:val="pct10" w:color="auto" w:fill="auto"/>
-          </w:tcPr>
-          <w:p>
-            <w:pPr>
-              <w:pStyle w:val="PSI-Normal"/>
-              <w:jc w:val="center"/>
-              <w:rPr>
-                <w:b/>
-              </w:rPr>
-            </w:pPr>
-            <w:r>
-              <w:rPr>
-                <w:b/>
-              </w:rPr>
               <w:t>Descripción</w:t>
             </w:r>
           </w:p>
@@ -3162,40 +2900,24 @@
       <w:tr>
         <w:tc>
           <w:tcPr>
-            <w:tcW w:w="1678" w:type="dxa"/>
+            <w:tcW w:w="2149" w:type="pct"/>
           </w:tcPr>
           <w:p>
-            <w:pPr>
-              <w:pStyle w:val="PSI-Comentario"/>
-            </w:pPr>
-            <w:r>
-              <w:t>[Identificador del documento]</w:t>
+            <w:r>
+              <w:t>Manual de instalación</w:t>
             </w:r>
           </w:p>
         </w:tc>
         <w:tc>
           <w:tcPr>
-            <w:tcW w:w="2630" w:type="dxa"/>
+            <w:tcW w:w="2851" w:type="pct"/>
           </w:tcPr>
           <w:p>
             <w:pPr>
-              <w:pStyle w:val="PSI-Comentario"/>
+              <w:ind w:left="64" w:firstLine="0"/>
             </w:pPr>
             <w:r>
-              <w:t>[Nombre del documento]</w:t>
-            </w:r>
-          </w:p>
-        </w:tc>
-        <w:tc>
-          <w:tcPr>
-            <w:tcW w:w="3490" w:type="dxa"/>
-          </w:tcPr>
-          <w:p>
-            <w:pPr>
-              <w:pStyle w:val="PSI-Comentario"/>
-            </w:pPr>
-            <w:r>
-              <w:t>[Breve Descripción del documento]</w:t>
+              <w:t>Guía para los usuarios sobre la instalación y despliegue del sistema</w:t>
             </w:r>
           </w:p>
         </w:tc>
@@ -3210,7 +2932,7 @@
       <w:pPr>
         <w:pStyle w:val="PSI-Ttulo2"/>
       </w:pPr>
-      <w:bookmarkStart w:id="4" w:name="_Toc182245617"/>
+      <w:bookmarkStart w:id="4" w:name="_Toc183105273"/>
       <w:r>
         <w:t>Descripción</w:t>
       </w:r>
@@ -3307,7 +3029,7 @@
       <w:pPr>
         <w:pStyle w:val="PSI-Ttulo1"/>
       </w:pPr>
-      <w:bookmarkStart w:id="5" w:name="_Toc182245618"/>
+      <w:bookmarkStart w:id="5" w:name="_Toc183105274"/>
       <w:r>
         <w:t>Contenido</w:t>
       </w:r>
@@ -3336,7 +3058,7 @@
       <w:pPr>
         <w:pStyle w:val="PSI-Ttulo1"/>
       </w:pPr>
-      <w:bookmarkStart w:id="6" w:name="_Toc182245619"/>
+      <w:bookmarkStart w:id="6" w:name="_Toc183105275"/>
       <w:r>
         <w:lastRenderedPageBreak/>
         <w:t>Introducción al Sistema</w:t>
@@ -3424,7 +3146,7 @@
       <w:pPr>
         <w:pStyle w:val="PSI-Ttulo2"/>
       </w:pPr>
-      <w:bookmarkStart w:id="7" w:name="_Toc182245620"/>
+      <w:bookmarkStart w:id="7" w:name="_Toc183105276"/>
       <w:r>
         <w:t>Ingreso al Sistema</w:t>
       </w:r>
@@ -3474,15 +3196,7 @@
         <w:t xml:space="preserve"> navegador</w:t>
       </w:r>
       <w:r>
-        <w:t xml:space="preserve"> de preferencia (Google Chrome, Firefox, Opera, Microsoft Edge, </w:t>
-      </w:r>
-      <w:proofErr w:type="spellStart"/>
-      <w:r>
-        <w:t>etc</w:t>
-      </w:r>
-      <w:proofErr w:type="spellEnd"/>
-      <w:r>
-        <w:t>)</w:t>
+        <w:t xml:space="preserve"> de preferencia</w:t>
       </w:r>
       <w:r>
         <w:t>.</w:t>
@@ -3499,16 +3213,11 @@
       <w:r>
         <w:t xml:space="preserve">Hacer </w:t>
       </w:r>
-      <w:proofErr w:type="spellStart"/>
       <w:r>
         <w:t>C</w:t>
       </w:r>
       <w:r>
-        <w:t>lick</w:t>
-      </w:r>
-      <w:proofErr w:type="spellEnd"/>
-      <w:r>
-        <w:t xml:space="preserve"> </w:t>
+        <w:t xml:space="preserve">lick </w:t>
       </w:r>
       <w:r>
         <w:t xml:space="preserve">en </w:t>
@@ -3561,7 +3270,7 @@
       <w:pPr>
         <w:pStyle w:val="Ttulo2"/>
       </w:pPr>
-      <w:bookmarkStart w:id="8" w:name="_Toc182245621"/>
+      <w:bookmarkStart w:id="8" w:name="_Toc183105277"/>
       <w:r>
         <w:t>Perfiles de usuario</w:t>
       </w:r>
@@ -3588,7 +3297,19 @@
         <w:t>Administrador del sistema</w:t>
       </w:r>
       <w:r>
-        <w:t>: Se encarga de administrar el acceso al sistema (registrar usuarios y crear perfiles de usuario distintos a los existentes por defecto) y de administrar los proyectos (crear, editar y eliminar proyectos, agregar participantes de los proyectos y definir sus roles).</w:t>
+        <w:t>: Se encarga de administrar el acceso al sistema (</w:t>
+      </w:r>
+      <w:r>
+        <w:t xml:space="preserve">Usuarios y perfiles de usuario) </w:t>
+      </w:r>
+      <w:r>
+        <w:t>y de administrar los proyectos (crear, editar y eliminar proyectos, agregar participantes de los proyectos y definir sus roles</w:t>
+      </w:r>
+      <w:r>
+        <w:t>, etc</w:t>
+      </w:r>
+      <w:r>
+        <w:t>).</w:t>
       </w:r>
     </w:p>
     <w:p>
@@ -3661,7 +3382,7 @@
       <w:pPr>
         <w:pStyle w:val="PSI-Ttulo2"/>
       </w:pPr>
-      <w:bookmarkStart w:id="9" w:name="_Toc182245622"/>
+      <w:bookmarkStart w:id="9" w:name="_Toc183105278"/>
       <w:r>
         <w:t>Componentes de Interfaz</w:t>
       </w:r>
@@ -3693,23 +3414,7 @@
           <w:b/>
           <w:bCs/>
         </w:rPr>
-        <w:t xml:space="preserve"> de </w:t>
-      </w:r>
-      <w:proofErr w:type="spellStart"/>
-      <w:r>
-        <w:rPr>
-          <w:b/>
-          <w:bCs/>
-        </w:rPr>
-        <w:t>login</w:t>
-      </w:r>
-      <w:proofErr w:type="spellEnd"/>
-      <w:r>
-        <w:rPr>
-          <w:b/>
-          <w:bCs/>
-        </w:rPr>
-        <w:t xml:space="preserve"> de Vesta Risk Manager</w:t>
+        <w:t xml:space="preserve"> de login de Vesta Risk Manager</w:t>
       </w:r>
       <w:r>
         <w:rPr>
@@ -3777,23 +3482,7 @@
           <w:b/>
           <w:bCs/>
         </w:rPr>
-        <w:t xml:space="preserve">Paso 2: Hacer </w:t>
-      </w:r>
-      <w:proofErr w:type="spellStart"/>
-      <w:r>
-        <w:rPr>
-          <w:b/>
-          <w:bCs/>
-        </w:rPr>
-        <w:t>Click</w:t>
-      </w:r>
-      <w:proofErr w:type="spellEnd"/>
-      <w:r>
-        <w:rPr>
-          <w:b/>
-          <w:bCs/>
-        </w:rPr>
-        <w:t xml:space="preserve"> en Acceder con Google</w:t>
+        <w:t>Paso 2: Hacer Click en Acceder con Google</w:t>
       </w:r>
       <w:r>
         <w:rPr>
@@ -4205,7 +3894,7 @@
       <w:pPr>
         <w:pStyle w:val="PSI-Ttulo1"/>
       </w:pPr>
-      <w:bookmarkStart w:id="10" w:name="_Toc182245623"/>
+      <w:bookmarkStart w:id="10" w:name="_Toc183105279"/>
       <w:r>
         <w:t>Uso del Sistema</w:t>
       </w:r>
@@ -4215,7 +3904,7 @@
       <w:pPr>
         <w:pStyle w:val="Ttulo2"/>
       </w:pPr>
-      <w:bookmarkStart w:id="11" w:name="_Toc182245624"/>
+      <w:bookmarkStart w:id="11" w:name="_Toc183105280"/>
       <w:r>
         <w:t>Administrador del sistema</w:t>
       </w:r>
@@ -4223,9 +3912,20 @@
     </w:p>
     <w:p>
       <w:pPr>
+        <w:ind w:left="0" w:firstLine="0"/>
+      </w:pPr>
+      <w:r>
+        <w:t>Como se mencionó anteriormente, el Administrador del sistema es el encargado de gestionar</w:t>
+      </w:r>
+      <w:r>
+        <w:t xml:space="preserve"> los usuarios del sistema, los permisos, y los proyectos. A continuación, se explican las distintas funcionalidades a las que puede acceder. </w:t>
+      </w:r>
+    </w:p>
+    <w:p>
+      <w:pPr>
         <w:pStyle w:val="Ttulo3"/>
       </w:pPr>
-      <w:bookmarkStart w:id="12" w:name="_Toc182245625"/>
+      <w:bookmarkStart w:id="12" w:name="_Toc183105281"/>
       <w:r>
         <w:t>Administrar acceso al sistema</w:t>
       </w:r>
@@ -4233,24 +3933,278 @@
     </w:p>
     <w:p>
       <w:pPr>
+        <w:pStyle w:val="Ttulo4"/>
+      </w:pPr>
+      <w:r>
+        <w:t>Administrar usuarios</w:t>
+      </w:r>
+    </w:p>
+    <w:p>
+      <w:pPr>
+        <w:ind w:left="0" w:firstLine="0"/>
+      </w:pPr>
+      <w:r>
+        <w:t xml:space="preserve">La funcionalidad de “Administrar usuarios” es accedida desde la barra de menú (Administrar acceso &gt; </w:t>
+      </w:r>
+      <w:r>
+        <w:t>Usuarios</w:t>
+      </w:r>
+      <w:r>
+        <w:t xml:space="preserve">) al ingresar al Vesta Risk Manager como </w:t>
+      </w:r>
+      <w:r>
         <w:rPr>
           <w:b/>
           <w:bCs/>
         </w:rPr>
-      </w:pPr>
-      <w:r>
+        <w:t>Administrador del sistema</w:t>
+      </w:r>
+      <w:r>
+        <w:t xml:space="preserve">. </w:t>
+      </w:r>
+    </w:p>
+    <w:p>
+      <w:pPr>
+        <w:ind w:left="0" w:firstLine="0"/>
         <w:rPr>
           <w:b/>
           <w:bCs/>
         </w:rPr>
-        <w:t>Administrar usuarios</w:t>
+      </w:pPr>
+      <w:r>
+        <w:rPr>
+          <w:b/>
+          <w:bCs/>
+        </w:rPr>
+        <w:drawing>
+          <wp:inline distT="0" distB="0" distL="0" distR="0" wp14:anchorId="66FBD081" wp14:editId="1ADD78DB">
+            <wp:extent cx="5400040" cy="1736090"/>
+            <wp:effectExtent l="0" t="0" r="0" b="0"/>
+            <wp:docPr id="1724818843" name="Imagen 1"/>
+            <wp:cNvGraphicFramePr>
+              <a:graphicFrameLocks xmlns:a="http://schemas.openxmlformats.org/drawingml/2006/main" noChangeAspect="1"/>
+            </wp:cNvGraphicFramePr>
+            <a:graphic xmlns:a="http://schemas.openxmlformats.org/drawingml/2006/main">
+              <a:graphicData uri="http://schemas.openxmlformats.org/drawingml/2006/picture">
+                <pic:pic xmlns:pic="http://schemas.openxmlformats.org/drawingml/2006/picture">
+                  <pic:nvPicPr>
+                    <pic:cNvPr id="1724818843" name=""/>
+                    <pic:cNvPicPr/>
+                  </pic:nvPicPr>
+                  <pic:blipFill>
+                    <a:blip r:embed="rId20"/>
+                    <a:stretch>
+                      <a:fillRect/>
+                    </a:stretch>
+                  </pic:blipFill>
+                  <pic:spPr>
+                    <a:xfrm>
+                      <a:off x="0" y="0"/>
+                      <a:ext cx="5400040" cy="1736090"/>
+                    </a:xfrm>
+                    <a:prstGeom prst="rect">
+                      <a:avLst/>
+                    </a:prstGeom>
+                  </pic:spPr>
+                </pic:pic>
+              </a:graphicData>
+            </a:graphic>
+          </wp:inline>
+        </w:drawing>
+      </w:r>
+    </w:p>
+    <w:p>
+      <w:pPr>
+        <w:ind w:left="0" w:firstLine="0"/>
+      </w:pPr>
+      <w:r>
+        <w:t>Al ingresar a esta sección, se mostrará una lista con los usuarios registrados, y se podrá agregar usuarios (</w:t>
+      </w:r>
+      <w:r>
+        <w:drawing>
+          <wp:inline distT="0" distB="0" distL="0" distR="0" wp14:anchorId="37A3A6C1" wp14:editId="55158428">
+            <wp:extent cx="640080" cy="164592"/>
+            <wp:effectExtent l="0" t="0" r="7620" b="6985"/>
+            <wp:docPr id="2125012463" name="Imagen 1"/>
+            <wp:cNvGraphicFramePr>
+              <a:graphicFrameLocks xmlns:a="http://schemas.openxmlformats.org/drawingml/2006/main" noChangeAspect="1"/>
+            </wp:cNvGraphicFramePr>
+            <a:graphic xmlns:a="http://schemas.openxmlformats.org/drawingml/2006/main">
+              <a:graphicData uri="http://schemas.openxmlformats.org/drawingml/2006/picture">
+                <pic:pic xmlns:pic="http://schemas.openxmlformats.org/drawingml/2006/picture">
+                  <pic:nvPicPr>
+                    <pic:cNvPr id="2125012463" name=""/>
+                    <pic:cNvPicPr/>
+                  </pic:nvPicPr>
+                  <pic:blipFill>
+                    <a:blip r:embed="rId21"/>
+                    <a:stretch>
+                      <a:fillRect/>
+                    </a:stretch>
+                  </pic:blipFill>
+                  <pic:spPr>
+                    <a:xfrm>
+                      <a:off x="0" y="0"/>
+                      <a:ext cx="640080" cy="164592"/>
+                    </a:xfrm>
+                    <a:prstGeom prst="rect">
+                      <a:avLst/>
+                    </a:prstGeom>
+                  </pic:spPr>
+                </pic:pic>
+              </a:graphicData>
+            </a:graphic>
+          </wp:inline>
+        </w:drawing>
+      </w:r>
+      <w:r>
+        <w:t>), ver el detalle de un usuario (</w:t>
       </w:r>
       <w:r>
         <w:rPr>
           <w:noProof/>
         </w:rPr>
         <w:drawing>
-          <wp:inline distT="0" distB="0" distL="0" distR="0" wp14:anchorId="4D5C142B" wp14:editId="3B0865C4">
+          <wp:inline distT="0" distB="0" distL="0" distR="0" wp14:anchorId="781D9651" wp14:editId="5DC41CCC">
+            <wp:extent cx="182880" cy="164592"/>
+            <wp:effectExtent l="0" t="0" r="7620" b="6985"/>
+            <wp:docPr id="411221611" name="Imagen 1"/>
+            <wp:cNvGraphicFramePr>
+              <a:graphicFrameLocks xmlns:a="http://schemas.openxmlformats.org/drawingml/2006/main" noChangeAspect="1"/>
+            </wp:cNvGraphicFramePr>
+            <a:graphic xmlns:a="http://schemas.openxmlformats.org/drawingml/2006/main">
+              <a:graphicData uri="http://schemas.openxmlformats.org/drawingml/2006/picture">
+                <pic:pic xmlns:pic="http://schemas.openxmlformats.org/drawingml/2006/picture">
+                  <pic:nvPicPr>
+                    <pic:cNvPr id="2050133264" name=""/>
+                    <pic:cNvPicPr/>
+                  </pic:nvPicPr>
+                  <pic:blipFill>
+                    <a:blip r:embed="rId22"/>
+                    <a:stretch>
+                      <a:fillRect/>
+                    </a:stretch>
+                  </pic:blipFill>
+                  <pic:spPr>
+                    <a:xfrm>
+                      <a:off x="0" y="0"/>
+                      <a:ext cx="182880" cy="164592"/>
+                    </a:xfrm>
+                    <a:prstGeom prst="rect">
+                      <a:avLst/>
+                    </a:prstGeom>
+                  </pic:spPr>
+                </pic:pic>
+              </a:graphicData>
+            </a:graphic>
+          </wp:inline>
+        </w:drawing>
+      </w:r>
+      <w:r>
+        <w:t>), modificar un usuario (</w:t>
+      </w:r>
+      <w:r>
+        <w:rPr>
+          <w:noProof/>
+        </w:rPr>
+        <w:drawing>
+          <wp:inline distT="0" distB="0" distL="0" distR="0" wp14:anchorId="535D69E0" wp14:editId="4791A715">
+            <wp:extent cx="182880" cy="164592"/>
+            <wp:effectExtent l="0" t="0" r="7620" b="6985"/>
+            <wp:docPr id="222168138" name="Imagen 1"/>
+            <wp:cNvGraphicFramePr>
+              <a:graphicFrameLocks xmlns:a="http://schemas.openxmlformats.org/drawingml/2006/main" noChangeAspect="1"/>
+            </wp:cNvGraphicFramePr>
+            <a:graphic xmlns:a="http://schemas.openxmlformats.org/drawingml/2006/main">
+              <a:graphicData uri="http://schemas.openxmlformats.org/drawingml/2006/picture">
+                <pic:pic xmlns:pic="http://schemas.openxmlformats.org/drawingml/2006/picture">
+                  <pic:nvPicPr>
+                    <pic:cNvPr id="931599423" name=""/>
+                    <pic:cNvPicPr/>
+                  </pic:nvPicPr>
+                  <pic:blipFill>
+                    <a:blip r:embed="rId23"/>
+                    <a:stretch>
+                      <a:fillRect/>
+                    </a:stretch>
+                  </pic:blipFill>
+                  <pic:spPr>
+                    <a:xfrm>
+                      <a:off x="0" y="0"/>
+                      <a:ext cx="182880" cy="164592"/>
+                    </a:xfrm>
+                    <a:prstGeom prst="rect">
+                      <a:avLst/>
+                    </a:prstGeom>
+                  </pic:spPr>
+                </pic:pic>
+              </a:graphicData>
+            </a:graphic>
+          </wp:inline>
+        </w:drawing>
+      </w:r>
+      <w:r>
+        <w:t>) o eliminar un usuario (</w:t>
+      </w:r>
+      <w:r>
+        <w:rPr>
+          <w:noProof/>
+        </w:rPr>
+        <w:drawing>
+          <wp:inline distT="0" distB="0" distL="0" distR="0" wp14:anchorId="718609E0" wp14:editId="39C3BCD3">
+            <wp:extent cx="164592" cy="164592"/>
+            <wp:effectExtent l="0" t="0" r="6985" b="6985"/>
+            <wp:docPr id="1508138115" name="Imagen 1"/>
+            <wp:cNvGraphicFramePr>
+              <a:graphicFrameLocks xmlns:a="http://schemas.openxmlformats.org/drawingml/2006/main" noChangeAspect="1"/>
+            </wp:cNvGraphicFramePr>
+            <a:graphic xmlns:a="http://schemas.openxmlformats.org/drawingml/2006/main">
+              <a:graphicData uri="http://schemas.openxmlformats.org/drawingml/2006/picture">
+                <pic:pic xmlns:pic="http://schemas.openxmlformats.org/drawingml/2006/picture">
+                  <pic:nvPicPr>
+                    <pic:cNvPr id="112809559" name=""/>
+                    <pic:cNvPicPr/>
+                  </pic:nvPicPr>
+                  <pic:blipFill>
+                    <a:blip r:embed="rId24"/>
+                    <a:stretch>
+                      <a:fillRect/>
+                    </a:stretch>
+                  </pic:blipFill>
+                  <pic:spPr>
+                    <a:xfrm>
+                      <a:off x="0" y="0"/>
+                      <a:ext cx="164592" cy="164592"/>
+                    </a:xfrm>
+                    <a:prstGeom prst="rect">
+                      <a:avLst/>
+                    </a:prstGeom>
+                  </pic:spPr>
+                </pic:pic>
+              </a:graphicData>
+            </a:graphic>
+          </wp:inline>
+        </w:drawing>
+      </w:r>
+      <w:r>
+        <w:t>).</w:t>
+      </w:r>
+    </w:p>
+    <w:p>
+      <w:pPr>
+        <w:ind w:left="0" w:firstLine="0"/>
+        <w:rPr>
+          <w:b/>
+          <w:bCs/>
+        </w:rPr>
+      </w:pPr>
+      <w:r>
+        <w:rPr>
+          <w:noProof/>
+        </w:rPr>
+        <w:lastRenderedPageBreak/>
+        <w:drawing>
+          <wp:inline distT="0" distB="0" distL="0" distR="0" wp14:anchorId="4D5C142B" wp14:editId="601B3D1B">
             <wp:extent cx="5400040" cy="2630805"/>
             <wp:effectExtent l="0" t="0" r="0" b="0"/>
             <wp:docPr id="87048121" name="Imagen 16"/>
@@ -4267,7 +4221,7 @@
                     </pic:cNvPicPr>
                   </pic:nvPicPr>
                   <pic:blipFill>
-                    <a:blip r:embed="rId20" cstate="print">
+                    <a:blip r:embed="rId25" cstate="print">
                       <a:extLst>
                         <a:ext uri="{28A0092B-C50C-407E-A947-70E740481C1C}">
                           <a14:useLocalDpi xmlns:a14="http://schemas.microsoft.com/office/drawing/2010/main" val="0"/>
@@ -4298,13 +4252,44 @@
           </wp:inline>
         </w:drawing>
       </w:r>
+    </w:p>
+    <w:p>
+      <w:pPr>
+        <w:ind w:left="0" w:firstLine="0"/>
+      </w:pPr>
+      <w:r>
+        <w:t>Al</w:t>
+      </w:r>
+      <w:r>
+        <w:t xml:space="preserve"> hacer click en el botón de nuevo usuario, </w:t>
+      </w:r>
+      <w:r>
+        <w:t xml:space="preserve">se mostrará un formulario en el que se deberán rellenar los campos con el nombre del nuevo usuario, su email y su perfil de usuario. </w:t>
+      </w:r>
+      <w:r>
+        <w:br/>
+        <w:t>El nombre y correo de cada usuario debe ser único, el correo debe ser una dirección de correo válida, y se podrá seleccionar el perfil de usuario entre los que hayan sido registrados por el administrador (</w:t>
+      </w:r>
+      <w:r>
+        <w:t xml:space="preserve">ver </w:t>
+      </w:r>
+      <w:hyperlink w:anchor="_Administrar_perfiles" w:history="1">
+        <w:r>
+          <w:rPr>
+            <w:rStyle w:val="Hipervnculo"/>
+          </w:rPr>
+          <w:t>Administrar perfiles</w:t>
+        </w:r>
+      </w:hyperlink>
+      <w:r>
+        <w:t xml:space="preserve">), el cual determinará las acciones que el usuario podrá realizar dentro del sistema. Al hacer click en “Confirmar”, se redirigirá al usuario nuevamente a la lista de usuarios, y se mostrará un mensaje indicando que el usuario a sido registrado. </w:t>
+      </w:r>
       <w:r>
         <w:rPr>
           <w:noProof/>
         </w:rPr>
-        <w:lastRenderedPageBreak/>
         <w:drawing>
-          <wp:inline distT="0" distB="0" distL="0" distR="0" wp14:anchorId="4A2ED0B3" wp14:editId="17192761">
+          <wp:inline distT="0" distB="0" distL="0" distR="0" wp14:anchorId="1D871075" wp14:editId="400EE3BF">
             <wp:extent cx="5400040" cy="3302635"/>
             <wp:effectExtent l="0" t="0" r="0" b="0"/>
             <wp:docPr id="1186441694" name="Imagen 17"/>
@@ -4321,7 +4306,7 @@
                     </pic:cNvPicPr>
                   </pic:nvPicPr>
                   <pic:blipFill>
-                    <a:blip r:embed="rId21" cstate="print">
+                    <a:blip r:embed="rId26" cstate="print">
                       <a:extLst>
                         <a:ext uri="{28A0092B-C50C-407E-A947-70E740481C1C}">
                           <a14:useLocalDpi xmlns:a14="http://schemas.microsoft.com/office/drawing/2010/main" val="0"/>
@@ -4353,11 +4338,24 @@
         </w:drawing>
       </w:r>
       <w:r>
+        <w:t xml:space="preserve">. </w:t>
+      </w:r>
+    </w:p>
+    <w:p>
+      <w:pPr>
+        <w:ind w:left="0" w:firstLine="0"/>
+        <w:rPr>
+          <w:b/>
+          <w:bCs/>
+        </w:rPr>
+      </w:pPr>
+      <w:r>
         <w:rPr>
           <w:noProof/>
         </w:rPr>
+        <w:lastRenderedPageBreak/>
         <w:drawing>
-          <wp:inline distT="0" distB="0" distL="0" distR="0" wp14:anchorId="607E9FF1" wp14:editId="4DB79698">
+          <wp:inline distT="0" distB="0" distL="0" distR="0" wp14:anchorId="607E9FF1" wp14:editId="6BFAE63F">
             <wp:extent cx="5400040" cy="2630805"/>
             <wp:effectExtent l="0" t="0" r="0" b="0"/>
             <wp:docPr id="1657446270" name="Imagen 15"/>
@@ -4374,7 +4372,7 @@
                     </pic:cNvPicPr>
                   </pic:nvPicPr>
                   <pic:blipFill>
-                    <a:blip r:embed="rId22" cstate="print">
+                    <a:blip r:embed="rId27" cstate="print">
                       <a:extLst>
                         <a:ext uri="{28A0092B-C50C-407E-A947-70E740481C1C}">
                           <a14:useLocalDpi xmlns:a14="http://schemas.microsoft.com/office/drawing/2010/main" val="0"/>
@@ -4408,6 +4406,61 @@
     </w:p>
     <w:p>
       <w:pPr>
+        <w:ind w:left="0" w:firstLine="0"/>
+      </w:pPr>
+      <w:r>
+        <w:t xml:space="preserve">Al hacer click en el botón para ver </w:t>
+      </w:r>
+      <w:r>
+        <w:t>el detalle de un usuario (</w:t>
+      </w:r>
+      <w:r>
+        <w:rPr>
+          <w:noProof/>
+        </w:rPr>
+        <w:drawing>
+          <wp:inline distT="0" distB="0" distL="0" distR="0" wp14:anchorId="6D430666" wp14:editId="3F596127">
+            <wp:extent cx="182880" cy="164592"/>
+            <wp:effectExtent l="0" t="0" r="7620" b="6985"/>
+            <wp:docPr id="1756126016" name="Imagen 1"/>
+            <wp:cNvGraphicFramePr>
+              <a:graphicFrameLocks xmlns:a="http://schemas.openxmlformats.org/drawingml/2006/main" noChangeAspect="1"/>
+            </wp:cNvGraphicFramePr>
+            <a:graphic xmlns:a="http://schemas.openxmlformats.org/drawingml/2006/main">
+              <a:graphicData uri="http://schemas.openxmlformats.org/drawingml/2006/picture">
+                <pic:pic xmlns:pic="http://schemas.openxmlformats.org/drawingml/2006/picture">
+                  <pic:nvPicPr>
+                    <pic:cNvPr id="2050133264" name=""/>
+                    <pic:cNvPicPr/>
+                  </pic:nvPicPr>
+                  <pic:blipFill>
+                    <a:blip r:embed="rId22"/>
+                    <a:stretch>
+                      <a:fillRect/>
+                    </a:stretch>
+                  </pic:blipFill>
+                  <pic:spPr>
+                    <a:xfrm>
+                      <a:off x="0" y="0"/>
+                      <a:ext cx="182880" cy="164592"/>
+                    </a:xfrm>
+                    <a:prstGeom prst="rect">
+                      <a:avLst/>
+                    </a:prstGeom>
+                  </pic:spPr>
+                </pic:pic>
+              </a:graphicData>
+            </a:graphic>
+          </wp:inline>
+        </w:drawing>
+      </w:r>
+      <w:r>
+        <w:t>), se mostrará una página con los datos del usuario seleccionado.</w:t>
+      </w:r>
+    </w:p>
+    <w:p>
+      <w:pPr>
+        <w:ind w:left="0" w:firstLine="0"/>
         <w:rPr>
           <w:b/>
           <w:bCs/>
@@ -4417,9 +4470,153 @@
         <w:rPr>
           <w:noProof/>
         </w:rPr>
+        <w:drawing>
+          <wp:inline distT="0" distB="0" distL="0" distR="0" wp14:anchorId="1E9B37DE" wp14:editId="56B58153">
+            <wp:extent cx="5400040" cy="2925445"/>
+            <wp:effectExtent l="0" t="0" r="0" b="8255"/>
+            <wp:docPr id="840241469" name="Imagen 21"/>
+            <wp:cNvGraphicFramePr>
+              <a:graphicFrameLocks xmlns:a="http://schemas.openxmlformats.org/drawingml/2006/main" noChangeAspect="1"/>
+            </wp:cNvGraphicFramePr>
+            <a:graphic xmlns:a="http://schemas.openxmlformats.org/drawingml/2006/main">
+              <a:graphicData uri="http://schemas.openxmlformats.org/drawingml/2006/picture">
+                <pic:pic xmlns:pic="http://schemas.openxmlformats.org/drawingml/2006/picture">
+                  <pic:nvPicPr>
+                    <pic:cNvPr id="0" name="Picture 13"/>
+                    <pic:cNvPicPr>
+                      <a:picLocks noChangeAspect="1" noChangeArrowheads="1"/>
+                    </pic:cNvPicPr>
+                  </pic:nvPicPr>
+                  <pic:blipFill>
+                    <a:blip r:embed="rId28" cstate="print">
+                      <a:extLst>
+                        <a:ext uri="{28A0092B-C50C-407E-A947-70E740481C1C}">
+                          <a14:useLocalDpi xmlns:a14="http://schemas.microsoft.com/office/drawing/2010/main" val="0"/>
+                        </a:ext>
+                      </a:extLst>
+                    </a:blip>
+                    <a:srcRect/>
+                    <a:stretch>
+                      <a:fillRect/>
+                    </a:stretch>
+                  </pic:blipFill>
+                  <pic:spPr bwMode="auto">
+                    <a:xfrm>
+                      <a:off x="0" y="0"/>
+                      <a:ext cx="5400040" cy="2925445"/>
+                    </a:xfrm>
+                    <a:prstGeom prst="rect">
+                      <a:avLst/>
+                    </a:prstGeom>
+                    <a:noFill/>
+                    <a:ln>
+                      <a:noFill/>
+                    </a:ln>
+                  </pic:spPr>
+                </pic:pic>
+              </a:graphicData>
+            </a:graphic>
+          </wp:inline>
+        </w:drawing>
+      </w:r>
+    </w:p>
+    <w:p>
+      <w:pPr>
+        <w:ind w:left="0" w:firstLine="0"/>
+      </w:pPr>
+      <w:r>
+        <w:t xml:space="preserve">Al </w:t>
+      </w:r>
+      <w:r>
+        <w:t>hacer click en el botón para editar un usuario</w:t>
+      </w:r>
+      <w:r>
+        <w:t xml:space="preserve"> (</w:t>
+      </w:r>
+      <w:r>
+        <w:rPr>
+          <w:noProof/>
+        </w:rPr>
+        <w:drawing>
+          <wp:inline distT="0" distB="0" distL="0" distR="0" wp14:anchorId="5ED6937A" wp14:editId="68E48E2D">
+            <wp:extent cx="182880" cy="164592"/>
+            <wp:effectExtent l="0" t="0" r="7620" b="6985"/>
+            <wp:docPr id="1962526963" name="Imagen 1"/>
+            <wp:cNvGraphicFramePr>
+              <a:graphicFrameLocks xmlns:a="http://schemas.openxmlformats.org/drawingml/2006/main" noChangeAspect="1"/>
+            </wp:cNvGraphicFramePr>
+            <a:graphic xmlns:a="http://schemas.openxmlformats.org/drawingml/2006/main">
+              <a:graphicData uri="http://schemas.openxmlformats.org/drawingml/2006/picture">
+                <pic:pic xmlns:pic="http://schemas.openxmlformats.org/drawingml/2006/picture">
+                  <pic:nvPicPr>
+                    <pic:cNvPr id="931599423" name=""/>
+                    <pic:cNvPicPr/>
+                  </pic:nvPicPr>
+                  <pic:blipFill>
+                    <a:blip r:embed="rId23"/>
+                    <a:stretch>
+                      <a:fillRect/>
+                    </a:stretch>
+                  </pic:blipFill>
+                  <pic:spPr>
+                    <a:xfrm>
+                      <a:off x="0" y="0"/>
+                      <a:ext cx="182880" cy="164592"/>
+                    </a:xfrm>
+                    <a:prstGeom prst="rect">
+                      <a:avLst/>
+                    </a:prstGeom>
+                  </pic:spPr>
+                </pic:pic>
+              </a:graphicData>
+            </a:graphic>
+          </wp:inline>
+        </w:drawing>
+      </w:r>
+      <w:r>
+        <w:t>)</w:t>
+      </w:r>
+      <w:r>
+        <w:t>, se mostrará un formulario similar al de Crear Usuario, con los datos del usuario que se desea editar. Al rellenar este formulario, se deben cumplir las mismas condiciones necesarias para registrar un usuario (nombre y correo únicos, dirección de correo valida).</w:t>
+      </w:r>
+    </w:p>
+    <w:p>
+      <w:pPr>
+        <w:ind w:left="0" w:firstLine="0"/>
+        <w:rPr>
+          <w:b/>
+          <w:bCs/>
+        </w:rPr>
+      </w:pPr>
+      <w:r>
+        <w:rPr>
+          <w:b/>
+          <w:bCs/>
+        </w:rPr>
+        <w:t xml:space="preserve">Nota: </w:t>
+      </w:r>
+      <w:r>
+        <w:rPr>
+          <w:b/>
+          <w:bCs/>
+        </w:rPr>
+        <w:t>Un administrador del sistema no puede modificar su perfil de usuario ni su email.</w:t>
+      </w:r>
+    </w:p>
+    <w:p>
+      <w:pPr>
+        <w:rPr>
+          <w:b/>
+          <w:bCs/>
+        </w:rPr>
+      </w:pPr>
+      <w:r>
+        <w:rPr>
+          <w:noProof/>
+        </w:rPr>
         <w:lastRenderedPageBreak/>
         <w:drawing>
-          <wp:inline distT="0" distB="0" distL="0" distR="0" wp14:anchorId="404FA294" wp14:editId="19CD986F">
+          <wp:inline distT="0" distB="0" distL="0" distR="0" wp14:anchorId="404FA294" wp14:editId="195BA5F8">
             <wp:extent cx="5400040" cy="3302635"/>
             <wp:effectExtent l="0" t="0" r="0" b="0"/>
             <wp:docPr id="470033532" name="Imagen 18"/>
@@ -4436,7 +4633,7 @@
                     </pic:cNvPicPr>
                   </pic:nvPicPr>
                   <pic:blipFill>
-                    <a:blip r:embed="rId23" cstate="print">
+                    <a:blip r:embed="rId29" cstate="print">
                       <a:extLst>
                         <a:ext uri="{28A0092B-C50C-407E-A947-70E740481C1C}">
                           <a14:useLocalDpi xmlns:a14="http://schemas.microsoft.com/office/drawing/2010/main" val="0"/>
@@ -4470,20 +4667,29 @@
     </w:p>
     <w:p>
       <w:pPr>
-        <w:rPr>
-          <w:b/>
-          <w:bCs/>
-        </w:rPr>
-      </w:pPr>
+        <w:ind w:left="0" w:firstLine="0"/>
+      </w:pPr>
+      <w:r>
+        <w:t>Finalmente, a</w:t>
+      </w:r>
+      <w:r>
+        <w:t>l</w:t>
+      </w:r>
+      <w:r>
+        <w:t xml:space="preserve"> hacer click en el botón para eliminar un usuario</w:t>
+      </w:r>
+      <w:r>
+        <w:t xml:space="preserve"> (</w:t>
+      </w:r>
       <w:r>
         <w:rPr>
           <w:noProof/>
         </w:rPr>
         <w:drawing>
-          <wp:inline distT="0" distB="0" distL="0" distR="0" wp14:anchorId="4DFEAB32" wp14:editId="6A033029">
-            <wp:extent cx="5400040" cy="2925445"/>
-            <wp:effectExtent l="0" t="0" r="0" b="8255"/>
-            <wp:docPr id="840241469" name="Imagen 21"/>
+          <wp:inline distT="0" distB="0" distL="0" distR="0" wp14:anchorId="22F4C5EF" wp14:editId="235A20EB">
+            <wp:extent cx="164592" cy="164592"/>
+            <wp:effectExtent l="0" t="0" r="6985" b="6985"/>
+            <wp:docPr id="1755091244" name="Imagen 1"/>
             <wp:cNvGraphicFramePr>
               <a:graphicFrameLocks xmlns:a="http://schemas.openxmlformats.org/drawingml/2006/main" noChangeAspect="1"/>
             </wp:cNvGraphicFramePr>
@@ -4491,36 +4697,23 @@
               <a:graphicData uri="http://schemas.openxmlformats.org/drawingml/2006/picture">
                 <pic:pic xmlns:pic="http://schemas.openxmlformats.org/drawingml/2006/picture">
                   <pic:nvPicPr>
-                    <pic:cNvPr id="0" name="Picture 13"/>
-                    <pic:cNvPicPr>
-                      <a:picLocks noChangeAspect="1" noChangeArrowheads="1"/>
-                    </pic:cNvPicPr>
+                    <pic:cNvPr id="112809559" name=""/>
+                    <pic:cNvPicPr/>
                   </pic:nvPicPr>
                   <pic:blipFill>
-                    <a:blip r:embed="rId24" cstate="print">
-                      <a:extLst>
-                        <a:ext uri="{28A0092B-C50C-407E-A947-70E740481C1C}">
-                          <a14:useLocalDpi xmlns:a14="http://schemas.microsoft.com/office/drawing/2010/main" val="0"/>
-                        </a:ext>
-                      </a:extLst>
-                    </a:blip>
-                    <a:srcRect/>
+                    <a:blip r:embed="rId24"/>
                     <a:stretch>
                       <a:fillRect/>
                     </a:stretch>
                   </pic:blipFill>
-                  <pic:spPr bwMode="auto">
+                  <pic:spPr>
                     <a:xfrm>
                       <a:off x="0" y="0"/>
-                      <a:ext cx="5400040" cy="2925445"/>
+                      <a:ext cx="164592" cy="164592"/>
                     </a:xfrm>
                     <a:prstGeom prst="rect">
                       <a:avLst/>
                     </a:prstGeom>
-                    <a:noFill/>
-                    <a:ln>
-                      <a:noFill/>
-                    </a:ln>
                   </pic:spPr>
                 </pic:pic>
               </a:graphicData>
@@ -4528,36 +4721,416 @@
           </wp:inline>
         </w:drawing>
       </w:r>
-    </w:p>
-    <w:p>
-      <w:pPr>
+      <w:r>
+        <w:t>)</w:t>
+      </w:r>
+      <w:r>
+        <w:t xml:space="preserve">, se solicitará confirmación antes de eliminar.  </w:t>
+      </w:r>
+      <w:r>
+        <w:t xml:space="preserve">Si se confirma la eliminación, el usuario eliminado ya no podrá acceder al sistema </w:t>
+      </w:r>
+    </w:p>
+    <w:p>
+      <w:pPr>
+        <w:ind w:left="0" w:firstLine="0"/>
+      </w:pPr>
+      <w:r>
         <w:rPr>
           <w:b/>
           <w:bCs/>
         </w:rPr>
-      </w:pPr>
-    </w:p>
-    <w:p>
-      <w:pPr>
+        <w:t>Nota: Se debe quitar al usuario de los proyectos en los que este participando antes de poder eliminarlo</w:t>
+      </w:r>
+      <w:r>
+        <w:t>.</w:t>
+      </w:r>
+      <w:r>
+        <w:t xml:space="preserve"> </w:t>
+      </w:r>
+      <w:r>
         <w:rPr>
           <w:b/>
           <w:bCs/>
         </w:rPr>
-      </w:pPr>
+        <w:t>Un</w:t>
+      </w:r>
       <w:r>
         <w:rPr>
           <w:b/>
           <w:bCs/>
         </w:rPr>
+        <w:t xml:space="preserve"> Administrador del sistema no puede eliminarse a si mismo.</w:t>
+      </w:r>
+    </w:p>
+    <w:p>
+      <w:pPr>
+        <w:rPr>
+          <w:b/>
+          <w:bCs/>
+        </w:rPr>
+      </w:pPr>
+      <w:r>
+        <w:rPr>
+          <w:b/>
+          <w:bCs/>
+        </w:rPr>
+        <w:drawing>
+          <wp:inline distT="0" distB="0" distL="0" distR="0" wp14:anchorId="502A7C73" wp14:editId="0C61F5B6">
+            <wp:extent cx="5400040" cy="2630170"/>
+            <wp:effectExtent l="0" t="0" r="0" b="0"/>
+            <wp:docPr id="975113230" name="Imagen 1"/>
+            <wp:cNvGraphicFramePr>
+              <a:graphicFrameLocks xmlns:a="http://schemas.openxmlformats.org/drawingml/2006/main" noChangeAspect="1"/>
+            </wp:cNvGraphicFramePr>
+            <a:graphic xmlns:a="http://schemas.openxmlformats.org/drawingml/2006/main">
+              <a:graphicData uri="http://schemas.openxmlformats.org/drawingml/2006/picture">
+                <pic:pic xmlns:pic="http://schemas.openxmlformats.org/drawingml/2006/picture">
+                  <pic:nvPicPr>
+                    <pic:cNvPr id="975113230" name=""/>
+                    <pic:cNvPicPr/>
+                  </pic:nvPicPr>
+                  <pic:blipFill>
+                    <a:blip r:embed="rId30"/>
+                    <a:stretch>
+                      <a:fillRect/>
+                    </a:stretch>
+                  </pic:blipFill>
+                  <pic:spPr>
+                    <a:xfrm>
+                      <a:off x="0" y="0"/>
+                      <a:ext cx="5400040" cy="2630170"/>
+                    </a:xfrm>
+                    <a:prstGeom prst="rect">
+                      <a:avLst/>
+                    </a:prstGeom>
+                  </pic:spPr>
+                </pic:pic>
+              </a:graphicData>
+            </a:graphic>
+          </wp:inline>
+        </w:drawing>
+      </w:r>
+    </w:p>
+    <w:p>
+      <w:pPr>
+        <w:pStyle w:val="Sinespaciado"/>
+        <w:rPr>
+          <w:u w:val="single"/>
+        </w:rPr>
+      </w:pPr>
+      <w:bookmarkStart w:id="13" w:name="_Administrar_perfiles"/>
+      <w:bookmarkEnd w:id="13"/>
+    </w:p>
+    <w:p>
+      <w:pPr>
+        <w:pStyle w:val="Ttulo4"/>
+        <w:ind w:left="708" w:hanging="708"/>
+      </w:pPr>
+      <w:r>
         <w:t>Administrar perfiles</w:t>
       </w:r>
     </w:p>
     <w:p>
+      <w:pPr>
+        <w:ind w:left="0" w:firstLine="0"/>
+      </w:pPr>
+      <w:r>
+        <w:t xml:space="preserve">La funcionalidad de “Administrar </w:t>
+      </w:r>
+      <w:r>
+        <w:t>perfiles</w:t>
+      </w:r>
+      <w:r>
+        <w:t xml:space="preserve">” es accedida desde la barra de menú (Administrar acceso &gt; </w:t>
+      </w:r>
+      <w:r>
+        <w:t>Perfiles</w:t>
+      </w:r>
+      <w:r>
+        <w:t xml:space="preserve">) al ingresar al Vesta Risk Manager como </w:t>
+      </w:r>
+      <w:r>
+        <w:rPr>
+          <w:b/>
+          <w:bCs/>
+        </w:rPr>
+        <w:t>Administrador del sistema</w:t>
+      </w:r>
+      <w:r>
+        <w:t xml:space="preserve">. </w:t>
+      </w:r>
+    </w:p>
+    <w:p>
+      <w:pPr>
+        <w:ind w:left="0" w:firstLine="0"/>
+      </w:pPr>
+      <w:r>
+        <w:rPr>
+          <w:b/>
+          <w:bCs/>
+        </w:rPr>
+        <w:lastRenderedPageBreak/>
+        <w:drawing>
+          <wp:inline distT="0" distB="0" distL="0" distR="0" wp14:anchorId="0AFDA81E" wp14:editId="1FF0D470">
+            <wp:extent cx="5400040" cy="1736090"/>
+            <wp:effectExtent l="0" t="0" r="0" b="0"/>
+            <wp:docPr id="2007264239" name="Imagen 1"/>
+            <wp:cNvGraphicFramePr>
+              <a:graphicFrameLocks xmlns:a="http://schemas.openxmlformats.org/drawingml/2006/main" noChangeAspect="1"/>
+            </wp:cNvGraphicFramePr>
+            <a:graphic xmlns:a="http://schemas.openxmlformats.org/drawingml/2006/main">
+              <a:graphicData uri="http://schemas.openxmlformats.org/drawingml/2006/picture">
+                <pic:pic xmlns:pic="http://schemas.openxmlformats.org/drawingml/2006/picture">
+                  <pic:nvPicPr>
+                    <pic:cNvPr id="1724818843" name=""/>
+                    <pic:cNvPicPr/>
+                  </pic:nvPicPr>
+                  <pic:blipFill>
+                    <a:blip r:embed="rId20"/>
+                    <a:stretch>
+                      <a:fillRect/>
+                    </a:stretch>
+                  </pic:blipFill>
+                  <pic:spPr>
+                    <a:xfrm>
+                      <a:off x="0" y="0"/>
+                      <a:ext cx="5400040" cy="1736090"/>
+                    </a:xfrm>
+                    <a:prstGeom prst="rect">
+                      <a:avLst/>
+                    </a:prstGeom>
+                  </pic:spPr>
+                </pic:pic>
+              </a:graphicData>
+            </a:graphic>
+          </wp:inline>
+        </w:drawing>
+      </w:r>
+    </w:p>
+    <w:p>
+      <w:pPr>
+        <w:ind w:left="0" w:firstLine="0"/>
+      </w:pPr>
+    </w:p>
+    <w:p>
+      <w:pPr>
+        <w:ind w:left="0" w:firstLine="0"/>
+      </w:pPr>
+      <w:r>
+        <w:t xml:space="preserve">Al ingresar a esta sección, se mostrará una lista con los </w:t>
+      </w:r>
+      <w:r>
+        <w:t>perfiles</w:t>
+      </w:r>
+      <w:r>
+        <w:t xml:space="preserve"> </w:t>
+      </w:r>
+      <w:r>
+        <w:t>existentes</w:t>
+      </w:r>
+      <w:r>
+        <w:t xml:space="preserve">, y se podrá agregar </w:t>
+      </w:r>
+      <w:r>
+        <w:t>perfiles</w:t>
+      </w:r>
+      <w:r>
+        <w:t xml:space="preserve"> (</w:t>
+      </w:r>
+      <w:r>
+        <w:drawing>
+          <wp:inline distT="0" distB="0" distL="0" distR="0" wp14:anchorId="667805B6" wp14:editId="3AE97A8B">
+            <wp:extent cx="566928" cy="164592"/>
+            <wp:effectExtent l="0" t="0" r="5080" b="6985"/>
+            <wp:docPr id="899552495" name="Imagen 1"/>
+            <wp:cNvGraphicFramePr>
+              <a:graphicFrameLocks xmlns:a="http://schemas.openxmlformats.org/drawingml/2006/main" noChangeAspect="1"/>
+            </wp:cNvGraphicFramePr>
+            <a:graphic xmlns:a="http://schemas.openxmlformats.org/drawingml/2006/main">
+              <a:graphicData uri="http://schemas.openxmlformats.org/drawingml/2006/picture">
+                <pic:pic xmlns:pic="http://schemas.openxmlformats.org/drawingml/2006/picture">
+                  <pic:nvPicPr>
+                    <pic:cNvPr id="899552495" name=""/>
+                    <pic:cNvPicPr/>
+                  </pic:nvPicPr>
+                  <pic:blipFill>
+                    <a:blip r:embed="rId31"/>
+                    <a:stretch>
+                      <a:fillRect/>
+                    </a:stretch>
+                  </pic:blipFill>
+                  <pic:spPr>
+                    <a:xfrm>
+                      <a:off x="0" y="0"/>
+                      <a:ext cx="566928" cy="164592"/>
+                    </a:xfrm>
+                    <a:prstGeom prst="rect">
+                      <a:avLst/>
+                    </a:prstGeom>
+                  </pic:spPr>
+                </pic:pic>
+              </a:graphicData>
+            </a:graphic>
+          </wp:inline>
+        </w:drawing>
+      </w:r>
+      <w:r>
+        <w:t xml:space="preserve">), ver el detalle de un </w:t>
+      </w:r>
+      <w:r>
+        <w:t>perfil</w:t>
+      </w:r>
+      <w:r>
+        <w:t xml:space="preserve"> (</w:t>
+      </w:r>
       <w:r>
         <w:rPr>
           <w:noProof/>
         </w:rPr>
-        <w:lastRenderedPageBreak/>
+        <w:drawing>
+          <wp:inline distT="0" distB="0" distL="0" distR="0" wp14:anchorId="14A33353" wp14:editId="53F4AD8D">
+            <wp:extent cx="182880" cy="164592"/>
+            <wp:effectExtent l="0" t="0" r="7620" b="6985"/>
+            <wp:docPr id="1441793630" name="Imagen 1"/>
+            <wp:cNvGraphicFramePr>
+              <a:graphicFrameLocks xmlns:a="http://schemas.openxmlformats.org/drawingml/2006/main" noChangeAspect="1"/>
+            </wp:cNvGraphicFramePr>
+            <a:graphic xmlns:a="http://schemas.openxmlformats.org/drawingml/2006/main">
+              <a:graphicData uri="http://schemas.openxmlformats.org/drawingml/2006/picture">
+                <pic:pic xmlns:pic="http://schemas.openxmlformats.org/drawingml/2006/picture">
+                  <pic:nvPicPr>
+                    <pic:cNvPr id="2050133264" name=""/>
+                    <pic:cNvPicPr/>
+                  </pic:nvPicPr>
+                  <pic:blipFill>
+                    <a:blip r:embed="rId22"/>
+                    <a:stretch>
+                      <a:fillRect/>
+                    </a:stretch>
+                  </pic:blipFill>
+                  <pic:spPr>
+                    <a:xfrm>
+                      <a:off x="0" y="0"/>
+                      <a:ext cx="182880" cy="164592"/>
+                    </a:xfrm>
+                    <a:prstGeom prst="rect">
+                      <a:avLst/>
+                    </a:prstGeom>
+                  </pic:spPr>
+                </pic:pic>
+              </a:graphicData>
+            </a:graphic>
+          </wp:inline>
+        </w:drawing>
+      </w:r>
+      <w:r>
+        <w:t xml:space="preserve">), modificar un </w:t>
+      </w:r>
+      <w:r>
+        <w:t>perfil</w:t>
+      </w:r>
+      <w:r>
+        <w:t xml:space="preserve"> (</w:t>
+      </w:r>
+      <w:r>
+        <w:rPr>
+          <w:noProof/>
+        </w:rPr>
+        <w:drawing>
+          <wp:inline distT="0" distB="0" distL="0" distR="0" wp14:anchorId="6CB2E61E" wp14:editId="2632FC52">
+            <wp:extent cx="182880" cy="164592"/>
+            <wp:effectExtent l="0" t="0" r="7620" b="6985"/>
+            <wp:docPr id="865773348" name="Imagen 1"/>
+            <wp:cNvGraphicFramePr>
+              <a:graphicFrameLocks xmlns:a="http://schemas.openxmlformats.org/drawingml/2006/main" noChangeAspect="1"/>
+            </wp:cNvGraphicFramePr>
+            <a:graphic xmlns:a="http://schemas.openxmlformats.org/drawingml/2006/main">
+              <a:graphicData uri="http://schemas.openxmlformats.org/drawingml/2006/picture">
+                <pic:pic xmlns:pic="http://schemas.openxmlformats.org/drawingml/2006/picture">
+                  <pic:nvPicPr>
+                    <pic:cNvPr id="931599423" name=""/>
+                    <pic:cNvPicPr/>
+                  </pic:nvPicPr>
+                  <pic:blipFill>
+                    <a:blip r:embed="rId23"/>
+                    <a:stretch>
+                      <a:fillRect/>
+                    </a:stretch>
+                  </pic:blipFill>
+                  <pic:spPr>
+                    <a:xfrm>
+                      <a:off x="0" y="0"/>
+                      <a:ext cx="182880" cy="164592"/>
+                    </a:xfrm>
+                    <a:prstGeom prst="rect">
+                      <a:avLst/>
+                    </a:prstGeom>
+                  </pic:spPr>
+                </pic:pic>
+              </a:graphicData>
+            </a:graphic>
+          </wp:inline>
+        </w:drawing>
+      </w:r>
+      <w:r>
+        <w:t xml:space="preserve">) o eliminar un </w:t>
+      </w:r>
+      <w:r>
+        <w:t>perfil</w:t>
+      </w:r>
+      <w:r>
+        <w:t xml:space="preserve"> (</w:t>
+      </w:r>
+      <w:r>
+        <w:rPr>
+          <w:noProof/>
+        </w:rPr>
+        <w:drawing>
+          <wp:inline distT="0" distB="0" distL="0" distR="0" wp14:anchorId="0D068D2A" wp14:editId="4F6240A6">
+            <wp:extent cx="164592" cy="164592"/>
+            <wp:effectExtent l="0" t="0" r="6985" b="6985"/>
+            <wp:docPr id="1535530532" name="Imagen 1"/>
+            <wp:cNvGraphicFramePr>
+              <a:graphicFrameLocks xmlns:a="http://schemas.openxmlformats.org/drawingml/2006/main" noChangeAspect="1"/>
+            </wp:cNvGraphicFramePr>
+            <a:graphic xmlns:a="http://schemas.openxmlformats.org/drawingml/2006/main">
+              <a:graphicData uri="http://schemas.openxmlformats.org/drawingml/2006/picture">
+                <pic:pic xmlns:pic="http://schemas.openxmlformats.org/drawingml/2006/picture">
+                  <pic:nvPicPr>
+                    <pic:cNvPr id="112809559" name=""/>
+                    <pic:cNvPicPr/>
+                  </pic:nvPicPr>
+                  <pic:blipFill>
+                    <a:blip r:embed="rId24"/>
+                    <a:stretch>
+                      <a:fillRect/>
+                    </a:stretch>
+                  </pic:blipFill>
+                  <pic:spPr>
+                    <a:xfrm>
+                      <a:off x="0" y="0"/>
+                      <a:ext cx="164592" cy="164592"/>
+                    </a:xfrm>
+                    <a:prstGeom prst="rect">
+                      <a:avLst/>
+                    </a:prstGeom>
+                  </pic:spPr>
+                </pic:pic>
+              </a:graphicData>
+            </a:graphic>
+          </wp:inline>
+        </w:drawing>
+      </w:r>
+      <w:r>
+        <w:t>).</w:t>
+      </w:r>
+    </w:p>
+    <w:p>
+      <w:r>
+        <w:rPr>
+          <w:noProof/>
+        </w:rPr>
         <w:drawing>
           <wp:inline distT="0" distB="0" distL="0" distR="0" wp14:anchorId="3BBF10E6" wp14:editId="2325826E">
             <wp:extent cx="5400040" cy="2549525"/>
@@ -4574,7 +5147,7 @@
                     <pic:cNvPicPr/>
                   </pic:nvPicPr>
                   <pic:blipFill>
-                    <a:blip r:embed="rId25"/>
+                    <a:blip r:embed="rId32"/>
                     <a:stretch>
                       <a:fillRect/>
                     </a:stretch>
@@ -4596,15 +5169,200 @@
       </w:r>
     </w:p>
     <w:p>
+      <w:pPr>
+        <w:ind w:left="0" w:firstLine="0"/>
+      </w:pPr>
+      <w:r>
+        <w:t>Al</w:t>
+      </w:r>
+      <w:r>
+        <w:t xml:space="preserve"> hacer click en el botón de nuevo </w:t>
+      </w:r>
+      <w:r>
+        <w:t>perfil</w:t>
+      </w:r>
+      <w:r>
+        <w:t xml:space="preserve">, se mostrará un formulario en el que se deberán rellenar los campos con el nombre del nuevo </w:t>
+      </w:r>
+      <w:r>
+        <w:t>perfil y sus permisos asociados (pueden ser más de uno)</w:t>
+      </w:r>
+      <w:r>
+        <w:t xml:space="preserve">. </w:t>
+      </w:r>
+      <w:r>
+        <w:br/>
+        <w:t xml:space="preserve">El nombre y correo de cada usuario debe ser único, el correo debe ser una dirección de correo válida, y se podrá seleccionar el perfil de usuario entre los que hayan sido registrados por el administrador (ver </w:t>
+      </w:r>
+      <w:hyperlink w:anchor="_Administrar_perfiles" w:history="1">
+        <w:r>
+          <w:rPr>
+            <w:rStyle w:val="Hipervnculo"/>
+          </w:rPr>
+          <w:t>Administrar perfiles</w:t>
+        </w:r>
+      </w:hyperlink>
+      <w:r>
+        <w:t>), el cual determinará las acciones que el usuario podrá realizar dentro del sistema. Al hacer click en “Confirmar”, se redirigirá al usuario nuevamente a la lista de usuarios, y se mostrará un mensaje indicando que el usuario a sido registrado.</w:t>
+      </w:r>
+    </w:p>
+    <w:p>
+      <w:r>
+        <w:lastRenderedPageBreak/>
+        <w:drawing>
+          <wp:inline distT="0" distB="0" distL="0" distR="0" wp14:anchorId="0CCAAB85" wp14:editId="59E4622B">
+            <wp:extent cx="5400040" cy="3124835"/>
+            <wp:effectExtent l="0" t="0" r="0" b="0"/>
+            <wp:docPr id="1980101103" name="Imagen 1"/>
+            <wp:cNvGraphicFramePr>
+              <a:graphicFrameLocks xmlns:a="http://schemas.openxmlformats.org/drawingml/2006/main" noChangeAspect="1"/>
+            </wp:cNvGraphicFramePr>
+            <a:graphic xmlns:a="http://schemas.openxmlformats.org/drawingml/2006/main">
+              <a:graphicData uri="http://schemas.openxmlformats.org/drawingml/2006/picture">
+                <pic:pic xmlns:pic="http://schemas.openxmlformats.org/drawingml/2006/picture">
+                  <pic:nvPicPr>
+                    <pic:cNvPr id="1980101103" name=""/>
+                    <pic:cNvPicPr/>
+                  </pic:nvPicPr>
+                  <pic:blipFill>
+                    <a:blip r:embed="rId33"/>
+                    <a:stretch>
+                      <a:fillRect/>
+                    </a:stretch>
+                  </pic:blipFill>
+                  <pic:spPr>
+                    <a:xfrm>
+                      <a:off x="0" y="0"/>
+                      <a:ext cx="5400040" cy="3124835"/>
+                    </a:xfrm>
+                    <a:prstGeom prst="rect">
+                      <a:avLst/>
+                    </a:prstGeom>
+                  </pic:spPr>
+                </pic:pic>
+              </a:graphicData>
+            </a:graphic>
+          </wp:inline>
+        </w:drawing>
+      </w:r>
+    </w:p>
+    <w:p>
+      <w:r>
+        <w:drawing>
+          <wp:inline distT="0" distB="0" distL="0" distR="0" wp14:anchorId="60124D84" wp14:editId="41724878">
+            <wp:extent cx="5400040" cy="2646680"/>
+            <wp:effectExtent l="0" t="0" r="0" b="1270"/>
+            <wp:docPr id="1723275566" name="Imagen 1"/>
+            <wp:cNvGraphicFramePr>
+              <a:graphicFrameLocks xmlns:a="http://schemas.openxmlformats.org/drawingml/2006/main" noChangeAspect="1"/>
+            </wp:cNvGraphicFramePr>
+            <a:graphic xmlns:a="http://schemas.openxmlformats.org/drawingml/2006/main">
+              <a:graphicData uri="http://schemas.openxmlformats.org/drawingml/2006/picture">
+                <pic:pic xmlns:pic="http://schemas.openxmlformats.org/drawingml/2006/picture">
+                  <pic:nvPicPr>
+                    <pic:cNvPr id="1723275566" name=""/>
+                    <pic:cNvPicPr/>
+                  </pic:nvPicPr>
+                  <pic:blipFill>
+                    <a:blip r:embed="rId34"/>
+                    <a:stretch>
+                      <a:fillRect/>
+                    </a:stretch>
+                  </pic:blipFill>
+                  <pic:spPr>
+                    <a:xfrm>
+                      <a:off x="0" y="0"/>
+                      <a:ext cx="5400040" cy="2646680"/>
+                    </a:xfrm>
+                    <a:prstGeom prst="rect">
+                      <a:avLst/>
+                    </a:prstGeom>
+                  </pic:spPr>
+                </pic:pic>
+              </a:graphicData>
+            </a:graphic>
+          </wp:inline>
+        </w:drawing>
+      </w:r>
+    </w:p>
+    <w:p>
+      <w:pPr>
+        <w:ind w:left="0" w:firstLine="0"/>
+      </w:pPr>
+      <w:r>
+        <w:t xml:space="preserve">Al hacer click en el botón para ver </w:t>
+      </w:r>
+      <w:r>
+        <w:t xml:space="preserve">el detalle de un </w:t>
+      </w:r>
+      <w:r>
+        <w:t>perfil</w:t>
+      </w:r>
+      <w:r>
+        <w:t xml:space="preserve"> (</w:t>
+      </w:r>
       <w:r>
         <w:rPr>
           <w:noProof/>
         </w:rPr>
         <w:drawing>
-          <wp:inline distT="0" distB="0" distL="0" distR="0" wp14:anchorId="5CE75B16" wp14:editId="13054F15">
-            <wp:extent cx="5400040" cy="3122930"/>
-            <wp:effectExtent l="0" t="0" r="0" b="1270"/>
-            <wp:docPr id="396468950" name="Imagen 19"/>
+          <wp:inline distT="0" distB="0" distL="0" distR="0" wp14:anchorId="04E4D380" wp14:editId="59928980">
+            <wp:extent cx="182880" cy="164592"/>
+            <wp:effectExtent l="0" t="0" r="7620" b="6985"/>
+            <wp:docPr id="1511478299" name="Imagen 1"/>
+            <wp:cNvGraphicFramePr>
+              <a:graphicFrameLocks xmlns:a="http://schemas.openxmlformats.org/drawingml/2006/main" noChangeAspect="1"/>
+            </wp:cNvGraphicFramePr>
+            <a:graphic xmlns:a="http://schemas.openxmlformats.org/drawingml/2006/main">
+              <a:graphicData uri="http://schemas.openxmlformats.org/drawingml/2006/picture">
+                <pic:pic xmlns:pic="http://schemas.openxmlformats.org/drawingml/2006/picture">
+                  <pic:nvPicPr>
+                    <pic:cNvPr id="2050133264" name=""/>
+                    <pic:cNvPicPr/>
+                  </pic:nvPicPr>
+                  <pic:blipFill>
+                    <a:blip r:embed="rId22"/>
+                    <a:stretch>
+                      <a:fillRect/>
+                    </a:stretch>
+                  </pic:blipFill>
+                  <pic:spPr>
+                    <a:xfrm>
+                      <a:off x="0" y="0"/>
+                      <a:ext cx="182880" cy="164592"/>
+                    </a:xfrm>
+                    <a:prstGeom prst="rect">
+                      <a:avLst/>
+                    </a:prstGeom>
+                  </pic:spPr>
+                </pic:pic>
+              </a:graphicData>
+            </a:graphic>
+          </wp:inline>
+        </w:drawing>
+      </w:r>
+      <w:r>
+        <w:t>), se mostrará una página con los da</w:t>
+      </w:r>
+      <w:r>
+        <w:t>tos del perfil seleccionado</w:t>
+      </w:r>
+      <w:r>
+        <w:t>.</w:t>
+      </w:r>
+    </w:p>
+    <w:p/>
+    <w:p>
+      <w:r>
+        <w:rPr>
+          <w:noProof/>
+        </w:rPr>
+        <w:lastRenderedPageBreak/>
+        <w:drawing>
+          <wp:inline distT="0" distB="0" distL="0" distR="0" wp14:anchorId="76C4734F" wp14:editId="2D25F47B">
+            <wp:extent cx="5400040" cy="3030855"/>
+            <wp:effectExtent l="0" t="0" r="0" b="0"/>
+            <wp:docPr id="844939971" name="Imagen 22"/>
             <wp:cNvGraphicFramePr>
               <a:graphicFrameLocks xmlns:a="http://schemas.openxmlformats.org/drawingml/2006/main" noChangeAspect="1"/>
             </wp:cNvGraphicFramePr>
@@ -4618,7 +5376,159 @@
                     </pic:cNvPicPr>
                   </pic:nvPicPr>
                   <pic:blipFill>
-                    <a:blip r:embed="rId26" cstate="print">
+                    <a:blip r:embed="rId35" cstate="print">
+                      <a:extLst>
+                        <a:ext uri="{28A0092B-C50C-407E-A947-70E740481C1C}">
+                          <a14:useLocalDpi xmlns:a14="http://schemas.microsoft.com/office/drawing/2010/main" val="0"/>
+                        </a:ext>
+                      </a:extLst>
+                    </a:blip>
+                    <a:srcRect/>
+                    <a:stretch>
+                      <a:fillRect/>
+                    </a:stretch>
+                  </pic:blipFill>
+                  <pic:spPr bwMode="auto">
+                    <a:xfrm>
+                      <a:off x="0" y="0"/>
+                      <a:ext cx="5400040" cy="3030855"/>
+                    </a:xfrm>
+                    <a:prstGeom prst="rect">
+                      <a:avLst/>
+                    </a:prstGeom>
+                    <a:noFill/>
+                    <a:ln>
+                      <a:noFill/>
+                    </a:ln>
+                  </pic:spPr>
+                </pic:pic>
+              </a:graphicData>
+            </a:graphic>
+          </wp:inline>
+        </w:drawing>
+      </w:r>
+    </w:p>
+    <w:p>
+      <w:pPr>
+        <w:ind w:left="0" w:firstLine="0"/>
+      </w:pPr>
+      <w:r>
+        <w:t xml:space="preserve">Al </w:t>
+      </w:r>
+      <w:r>
+        <w:t xml:space="preserve">hacer click en el botón para editar un </w:t>
+      </w:r>
+      <w:r>
+        <w:t>perfil</w:t>
+      </w:r>
+      <w:r>
+        <w:t xml:space="preserve"> (</w:t>
+      </w:r>
+      <w:r>
+        <w:rPr>
+          <w:noProof/>
+        </w:rPr>
+        <w:drawing>
+          <wp:inline distT="0" distB="0" distL="0" distR="0" wp14:anchorId="0DA22638" wp14:editId="20A0FCE6">
+            <wp:extent cx="182880" cy="164592"/>
+            <wp:effectExtent l="0" t="0" r="7620" b="6985"/>
+            <wp:docPr id="1479093645" name="Imagen 1"/>
+            <wp:cNvGraphicFramePr>
+              <a:graphicFrameLocks xmlns:a="http://schemas.openxmlformats.org/drawingml/2006/main" noChangeAspect="1"/>
+            </wp:cNvGraphicFramePr>
+            <a:graphic xmlns:a="http://schemas.openxmlformats.org/drawingml/2006/main">
+              <a:graphicData uri="http://schemas.openxmlformats.org/drawingml/2006/picture">
+                <pic:pic xmlns:pic="http://schemas.openxmlformats.org/drawingml/2006/picture">
+                  <pic:nvPicPr>
+                    <pic:cNvPr id="931599423" name=""/>
+                    <pic:cNvPicPr/>
+                  </pic:nvPicPr>
+                  <pic:blipFill>
+                    <a:blip r:embed="rId23"/>
+                    <a:stretch>
+                      <a:fillRect/>
+                    </a:stretch>
+                  </pic:blipFill>
+                  <pic:spPr>
+                    <a:xfrm>
+                      <a:off x="0" y="0"/>
+                      <a:ext cx="182880" cy="164592"/>
+                    </a:xfrm>
+                    <a:prstGeom prst="rect">
+                      <a:avLst/>
+                    </a:prstGeom>
+                  </pic:spPr>
+                </pic:pic>
+              </a:graphicData>
+            </a:graphic>
+          </wp:inline>
+        </w:drawing>
+      </w:r>
+      <w:r>
+        <w:t xml:space="preserve">), se mostrará un formulario similar al de Crear </w:t>
+      </w:r>
+      <w:r>
+        <w:t>Perfil</w:t>
+      </w:r>
+      <w:r>
+        <w:t xml:space="preserve">, con los datos del </w:t>
+      </w:r>
+      <w:r>
+        <w:t>perfil</w:t>
+      </w:r>
+      <w:r>
+        <w:t xml:space="preserve"> que se desea editar. Al rellenar este formulario, se deben cumplir las mismas condiciones necesarias para </w:t>
+      </w:r>
+      <w:r>
+        <w:t xml:space="preserve">crear un perfil </w:t>
+      </w:r>
+      <w:r>
+        <w:t xml:space="preserve">(nombre </w:t>
+      </w:r>
+      <w:r>
+        <w:t>único).</w:t>
+      </w:r>
+    </w:p>
+    <w:p>
+      <w:pPr>
+        <w:ind w:left="0" w:firstLine="0"/>
+        <w:rPr>
+          <w:b/>
+          <w:bCs/>
+        </w:rPr>
+      </w:pPr>
+      <w:r>
+        <w:rPr>
+          <w:b/>
+          <w:bCs/>
+        </w:rPr>
+        <w:t>Nota: No se puede editar el perfil de Administrador del sistema.</w:t>
+      </w:r>
+    </w:p>
+    <w:p>
+      <w:r>
+        <w:rPr>
+          <w:noProof/>
+        </w:rPr>
+        <w:drawing>
+          <wp:inline distT="0" distB="0" distL="0" distR="0" wp14:anchorId="77E94C1C" wp14:editId="3219FD50">
+            <wp:extent cx="5400040" cy="3122930"/>
+            <wp:effectExtent l="0" t="0" r="0" b="1270"/>
+            <wp:docPr id="1844828970" name="Imagen 20"/>
+            <wp:cNvGraphicFramePr>
+              <a:graphicFrameLocks xmlns:a="http://schemas.openxmlformats.org/drawingml/2006/main" noChangeAspect="1"/>
+            </wp:cNvGraphicFramePr>
+            <a:graphic xmlns:a="http://schemas.openxmlformats.org/drawingml/2006/main">
+              <a:graphicData uri="http://schemas.openxmlformats.org/drawingml/2006/picture">
+                <pic:pic xmlns:pic="http://schemas.openxmlformats.org/drawingml/2006/picture">
+                  <pic:nvPicPr>
+                    <pic:cNvPr id="0" name="Picture 11"/>
+                    <pic:cNvPicPr>
+                      <a:picLocks noChangeAspect="1" noChangeArrowheads="1"/>
+                    </pic:cNvPicPr>
+                  </pic:nvPicPr>
+                  <pic:blipFill>
+                    <a:blip r:embed="rId36" cstate="print">
                       <a:extLst>
                         <a:ext uri="{28A0092B-C50C-407E-A947-70E740481C1C}">
                           <a14:useLocalDpi xmlns:a14="http://schemas.microsoft.com/office/drawing/2010/main" val="0"/>
@@ -4651,16 +5561,33 @@
       </w:r>
     </w:p>
     <w:p>
+      <w:pPr>
+        <w:ind w:left="0" w:firstLine="0"/>
+      </w:pPr>
+      <w:r>
+        <w:t>Finalmente, a</w:t>
+      </w:r>
+      <w:r>
+        <w:t>l</w:t>
+      </w:r>
+      <w:r>
+        <w:t xml:space="preserve"> hacer click en el botón para eliminar un </w:t>
+      </w:r>
+      <w:r>
+        <w:t>perfil</w:t>
+      </w:r>
+      <w:r>
+        <w:t xml:space="preserve"> (</w:t>
+      </w:r>
       <w:r>
         <w:rPr>
           <w:noProof/>
         </w:rPr>
-        <w:lastRenderedPageBreak/>
         <w:drawing>
-          <wp:inline distT="0" distB="0" distL="0" distR="0" wp14:anchorId="77E94C1C" wp14:editId="6CB29366">
-            <wp:extent cx="5400040" cy="3122930"/>
-            <wp:effectExtent l="0" t="0" r="0" b="1270"/>
-            <wp:docPr id="1844828970" name="Imagen 20"/>
+          <wp:inline distT="0" distB="0" distL="0" distR="0" wp14:anchorId="0F605F8A" wp14:editId="7F3DD818">
+            <wp:extent cx="164592" cy="164592"/>
+            <wp:effectExtent l="0" t="0" r="6985" b="6985"/>
+            <wp:docPr id="808001641" name="Imagen 1"/>
             <wp:cNvGraphicFramePr>
               <a:graphicFrameLocks xmlns:a="http://schemas.openxmlformats.org/drawingml/2006/main" noChangeAspect="1"/>
             </wp:cNvGraphicFramePr>
@@ -4668,132 +5595,11 @@
               <a:graphicData uri="http://schemas.openxmlformats.org/drawingml/2006/picture">
                 <pic:pic xmlns:pic="http://schemas.openxmlformats.org/drawingml/2006/picture">
                   <pic:nvPicPr>
-                    <pic:cNvPr id="0" name="Picture 11"/>
-                    <pic:cNvPicPr>
-                      <a:picLocks noChangeAspect="1" noChangeArrowheads="1"/>
-                    </pic:cNvPicPr>
-                  </pic:nvPicPr>
-                  <pic:blipFill>
-                    <a:blip r:embed="rId27" cstate="print">
-                      <a:extLst>
-                        <a:ext uri="{28A0092B-C50C-407E-A947-70E740481C1C}">
-                          <a14:useLocalDpi xmlns:a14="http://schemas.microsoft.com/office/drawing/2010/main" val="0"/>
-                        </a:ext>
-                      </a:extLst>
-                    </a:blip>
-                    <a:srcRect/>
-                    <a:stretch>
-                      <a:fillRect/>
-                    </a:stretch>
-                  </pic:blipFill>
-                  <pic:spPr bwMode="auto">
-                    <a:xfrm>
-                      <a:off x="0" y="0"/>
-                      <a:ext cx="5400040" cy="3122930"/>
-                    </a:xfrm>
-                    <a:prstGeom prst="rect">
-                      <a:avLst/>
-                    </a:prstGeom>
-                    <a:noFill/>
-                    <a:ln>
-                      <a:noFill/>
-                    </a:ln>
-                  </pic:spPr>
-                </pic:pic>
-              </a:graphicData>
-            </a:graphic>
-          </wp:inline>
-        </w:drawing>
-      </w:r>
-    </w:p>
-    <w:p>
-      <w:r>
-        <w:rPr>
-          <w:noProof/>
-        </w:rPr>
-        <w:drawing>
-          <wp:inline distT="0" distB="0" distL="0" distR="0" wp14:anchorId="5B62F79E" wp14:editId="1CE3CB83">
-            <wp:extent cx="5400040" cy="3030855"/>
-            <wp:effectExtent l="0" t="0" r="0" b="0"/>
-            <wp:docPr id="844939971" name="Imagen 22"/>
-            <wp:cNvGraphicFramePr>
-              <a:graphicFrameLocks xmlns:a="http://schemas.openxmlformats.org/drawingml/2006/main" noChangeAspect="1"/>
-            </wp:cNvGraphicFramePr>
-            <a:graphic xmlns:a="http://schemas.openxmlformats.org/drawingml/2006/main">
-              <a:graphicData uri="http://schemas.openxmlformats.org/drawingml/2006/picture">
-                <pic:pic xmlns:pic="http://schemas.openxmlformats.org/drawingml/2006/picture">
-                  <pic:nvPicPr>
-                    <pic:cNvPr id="0" name="Picture 15"/>
-                    <pic:cNvPicPr>
-                      <a:picLocks noChangeAspect="1" noChangeArrowheads="1"/>
-                    </pic:cNvPicPr>
-                  </pic:nvPicPr>
-                  <pic:blipFill>
-                    <a:blip r:embed="rId28" cstate="print">
-                      <a:extLst>
-                        <a:ext uri="{28A0092B-C50C-407E-A947-70E740481C1C}">
-                          <a14:useLocalDpi xmlns:a14="http://schemas.microsoft.com/office/drawing/2010/main" val="0"/>
-                        </a:ext>
-                      </a:extLst>
-                    </a:blip>
-                    <a:srcRect/>
-                    <a:stretch>
-                      <a:fillRect/>
-                    </a:stretch>
-                  </pic:blipFill>
-                  <pic:spPr bwMode="auto">
-                    <a:xfrm>
-                      <a:off x="0" y="0"/>
-                      <a:ext cx="5400040" cy="3030855"/>
-                    </a:xfrm>
-                    <a:prstGeom prst="rect">
-                      <a:avLst/>
-                    </a:prstGeom>
-                    <a:noFill/>
-                    <a:ln>
-                      <a:noFill/>
-                    </a:ln>
-                  </pic:spPr>
-                </pic:pic>
-              </a:graphicData>
-            </a:graphic>
-          </wp:inline>
-        </w:drawing>
-      </w:r>
-    </w:p>
-    <w:p>
-      <w:pPr>
-        <w:pStyle w:val="Ttulo3"/>
-      </w:pPr>
-      <w:bookmarkStart w:id="13" w:name="_Toc182245626"/>
-      <w:r>
-        <w:lastRenderedPageBreak/>
-        <w:t>Administrar proyectos</w:t>
-      </w:r>
-      <w:bookmarkEnd w:id="13"/>
-    </w:p>
-    <w:p>
-      <w:r>
-        <w:rPr>
-          <w:noProof/>
-        </w:rPr>
-        <w:drawing>
-          <wp:inline distT="0" distB="0" distL="0" distR="0" wp14:anchorId="326EC963" wp14:editId="73698EF8">
-            <wp:extent cx="5400040" cy="2534285"/>
-            <wp:effectExtent l="0" t="0" r="0" b="0"/>
-            <wp:docPr id="2136214360" name="Imagen 1"/>
-            <wp:cNvGraphicFramePr>
-              <a:graphicFrameLocks xmlns:a="http://schemas.openxmlformats.org/drawingml/2006/main" noChangeAspect="1"/>
-            </wp:cNvGraphicFramePr>
-            <a:graphic xmlns:a="http://schemas.openxmlformats.org/drawingml/2006/main">
-              <a:graphicData uri="http://schemas.openxmlformats.org/drawingml/2006/picture">
-                <pic:pic xmlns:pic="http://schemas.openxmlformats.org/drawingml/2006/picture">
-                  <pic:nvPicPr>
-                    <pic:cNvPr id="2136214360" name=""/>
+                    <pic:cNvPr id="112809559" name=""/>
                     <pic:cNvPicPr/>
                   </pic:nvPicPr>
                   <pic:blipFill>
-                    <a:blip r:embed="rId29"/>
+                    <a:blip r:embed="rId24"/>
                     <a:stretch>
                       <a:fillRect/>
                     </a:stretch>
@@ -4801,7 +5607,7 @@
                   <pic:spPr>
                     <a:xfrm>
                       <a:off x="0" y="0"/>
-                      <a:ext cx="5400040" cy="2534285"/>
+                      <a:ext cx="164592" cy="164592"/>
                     </a:xfrm>
                     <a:prstGeom prst="rect">
                       <a:avLst/>
@@ -4813,15 +5619,160 @@
           </wp:inline>
         </w:drawing>
       </w:r>
-    </w:p>
-    <w:p>
-      <w:r>
-        <w:rPr>
-          <w:noProof/>
-        </w:rPr>
+      <w:r>
+        <w:t xml:space="preserve">), se solicitará confirmación antes de eliminar.  Si se confirma la eliminación, </w:t>
+      </w:r>
+      <w:r>
+        <w:t>se eliminará el perfil seleccionado.</w:t>
+      </w:r>
+      <w:r>
+        <w:t xml:space="preserve"> </w:t>
+      </w:r>
+    </w:p>
+    <w:p>
+      <w:pPr>
+        <w:ind w:left="0" w:firstLine="0"/>
+      </w:pPr>
+      <w:r>
+        <w:rPr>
+          <w:b/>
+          <w:bCs/>
+        </w:rPr>
+        <w:t xml:space="preserve">Nota: </w:t>
+      </w:r>
+      <w:r>
+        <w:rPr>
+          <w:b/>
+          <w:bCs/>
+        </w:rPr>
+        <w:t>No se pueden eliminar perfiles en uso ni el perfil de Administrador del sistema</w:t>
+      </w:r>
+      <w:r>
+        <w:t>.</w:t>
+      </w:r>
+    </w:p>
+    <w:p>
+      <w:r>
         <w:lastRenderedPageBreak/>
         <w:drawing>
-          <wp:inline distT="0" distB="0" distL="0" distR="0" wp14:anchorId="2BAEBAE7" wp14:editId="536634D2">
+          <wp:inline distT="0" distB="0" distL="0" distR="0" wp14:anchorId="0EBFB102" wp14:editId="702342A4">
+            <wp:extent cx="5400040" cy="2630170"/>
+            <wp:effectExtent l="0" t="0" r="0" b="0"/>
+            <wp:docPr id="1273037518" name="Imagen 1"/>
+            <wp:cNvGraphicFramePr>
+              <a:graphicFrameLocks xmlns:a="http://schemas.openxmlformats.org/drawingml/2006/main" noChangeAspect="1"/>
+            </wp:cNvGraphicFramePr>
+            <a:graphic xmlns:a="http://schemas.openxmlformats.org/drawingml/2006/main">
+              <a:graphicData uri="http://schemas.openxmlformats.org/drawingml/2006/picture">
+                <pic:pic xmlns:pic="http://schemas.openxmlformats.org/drawingml/2006/picture">
+                  <pic:nvPicPr>
+                    <pic:cNvPr id="1273037518" name=""/>
+                    <pic:cNvPicPr/>
+                  </pic:nvPicPr>
+                  <pic:blipFill>
+                    <a:blip r:embed="rId37"/>
+                    <a:stretch>
+                      <a:fillRect/>
+                    </a:stretch>
+                  </pic:blipFill>
+                  <pic:spPr>
+                    <a:xfrm>
+                      <a:off x="0" y="0"/>
+                      <a:ext cx="5400040" cy="2630170"/>
+                    </a:xfrm>
+                    <a:prstGeom prst="rect">
+                      <a:avLst/>
+                    </a:prstGeom>
+                  </pic:spPr>
+                </pic:pic>
+              </a:graphicData>
+            </a:graphic>
+          </wp:inline>
+        </w:drawing>
+      </w:r>
+    </w:p>
+    <w:p>
+      <w:pPr>
+        <w:pStyle w:val="Ttulo3"/>
+      </w:pPr>
+      <w:bookmarkStart w:id="14" w:name="_Toc183105282"/>
+      <w:r>
+        <w:t>Administrar proyectos</w:t>
+      </w:r>
+      <w:bookmarkEnd w:id="14"/>
+    </w:p>
+    <w:p>
+      <w:pPr>
+        <w:ind w:left="0" w:firstLine="0"/>
+      </w:pPr>
+      <w:r>
+        <w:t>Al ingresar al sistema, en la pantalla de inicio, el Administrador del sistema podrá seleccionar “Ver Proyectos” o “Crear Proyecto”.</w:t>
+      </w:r>
+    </w:p>
+    <w:p>
+      <w:r>
+        <w:drawing>
+          <wp:inline distT="0" distB="0" distL="0" distR="0" wp14:anchorId="767FFDB7" wp14:editId="4DDAFB47">
+            <wp:extent cx="5400040" cy="1363345"/>
+            <wp:effectExtent l="0" t="0" r="0" b="8255"/>
+            <wp:docPr id="809017918" name="Imagen 1"/>
+            <wp:cNvGraphicFramePr>
+              <a:graphicFrameLocks xmlns:a="http://schemas.openxmlformats.org/drawingml/2006/main" noChangeAspect="1"/>
+            </wp:cNvGraphicFramePr>
+            <a:graphic xmlns:a="http://schemas.openxmlformats.org/drawingml/2006/main">
+              <a:graphicData uri="http://schemas.openxmlformats.org/drawingml/2006/picture">
+                <pic:pic xmlns:pic="http://schemas.openxmlformats.org/drawingml/2006/picture">
+                  <pic:nvPicPr>
+                    <pic:cNvPr id="809017918" name=""/>
+                    <pic:cNvPicPr/>
+                  </pic:nvPicPr>
+                  <pic:blipFill>
+                    <a:blip r:embed="rId38"/>
+                    <a:stretch>
+                      <a:fillRect/>
+                    </a:stretch>
+                  </pic:blipFill>
+                  <pic:spPr>
+                    <a:xfrm>
+                      <a:off x="0" y="0"/>
+                      <a:ext cx="5400040" cy="1363345"/>
+                    </a:xfrm>
+                    <a:prstGeom prst="rect">
+                      <a:avLst/>
+                    </a:prstGeom>
+                  </pic:spPr>
+                </pic:pic>
+              </a:graphicData>
+            </a:graphic>
+          </wp:inline>
+        </w:drawing>
+      </w:r>
+    </w:p>
+    <w:p>
+      <w:pPr>
+        <w:ind w:left="0" w:firstLine="0"/>
+      </w:pPr>
+      <w:r>
+        <w:t xml:space="preserve">Al seleccionar “Crear Proyecto”, se mostrará un formulario en el que se deberán rellenar los campos con </w:t>
+      </w:r>
+      <w:r>
+        <w:t>el nombre del proyecto y una descripción, y se deberán seleccionar los participantes y las iteraciones del proyecto</w:t>
+      </w:r>
+      <w:r>
+        <w:t xml:space="preserve">. </w:t>
+      </w:r>
+      <w:r>
+        <w:t>El nombre del proyecto debe ser único.</w:t>
+      </w:r>
+    </w:p>
+    <w:p>
+      <w:r>
+        <w:rPr>
+          <w:noProof/>
+        </w:rPr>
+        <w:lastRenderedPageBreak/>
+        <w:drawing>
+          <wp:inline distT="0" distB="0" distL="0" distR="0" wp14:anchorId="379D79EE" wp14:editId="2A79221D">
             <wp:extent cx="5400040" cy="6655435"/>
             <wp:effectExtent l="0" t="0" r="0" b="0"/>
             <wp:docPr id="1167376235" name="Imagen 20"/>
@@ -4838,7 +5789,7 @@
                     </pic:cNvPicPr>
                   </pic:nvPicPr>
                   <pic:blipFill>
-                    <a:blip r:embed="rId30" cstate="print">
+                    <a:blip r:embed="rId39" cstate="print">
                       <a:extLst>
                         <a:ext uri="{28A0092B-C50C-407E-A947-70E740481C1C}">
                           <a14:useLocalDpi xmlns:a14="http://schemas.microsoft.com/office/drawing/2010/main" val="0"/>
@@ -4871,13 +5822,314 @@
       </w:r>
     </w:p>
     <w:p>
-      <w:r>
-        <w:rPr>
-          <w:noProof/>
-        </w:rPr>
+      <w:pPr>
+        <w:ind w:left="0" w:firstLine="0"/>
+      </w:pPr>
+      <w:r>
+        <w:t>Al agregar un participante, se debe seleccionar el rol que tendrá dentro del proyecto (Líder de proyecto o desarrollador). El rol determina las acciones que puede realizar el usuario dentro de un proyecto en particular, y este puede tener distintos roles en diferentes proyectos. El desarrollador de un proyecto puede agregar riesgos, evaluaciones y planes, pero no puede eliminarlos o editarlos. El líder del proyecto puede acceder a todas las funciones dentro de un proyecto, incluyendo la eliminación y edición bajo ciertas condiciones.</w:t>
+      </w:r>
+    </w:p>
+    <w:p>
+      <w:r>
         <w:lastRenderedPageBreak/>
         <w:drawing>
-          <wp:inline distT="0" distB="0" distL="0" distR="0" wp14:anchorId="2BDB4C27" wp14:editId="1F13BDD4">
+          <wp:inline distT="0" distB="0" distL="0" distR="0" wp14:anchorId="6939D9EA" wp14:editId="41511A1C">
+            <wp:extent cx="5400040" cy="1865630"/>
+            <wp:effectExtent l="0" t="0" r="0" b="1270"/>
+            <wp:docPr id="1569471660" name="Imagen 1"/>
+            <wp:cNvGraphicFramePr>
+              <a:graphicFrameLocks xmlns:a="http://schemas.openxmlformats.org/drawingml/2006/main" noChangeAspect="1"/>
+            </wp:cNvGraphicFramePr>
+            <a:graphic xmlns:a="http://schemas.openxmlformats.org/drawingml/2006/main">
+              <a:graphicData uri="http://schemas.openxmlformats.org/drawingml/2006/picture">
+                <pic:pic xmlns:pic="http://schemas.openxmlformats.org/drawingml/2006/picture">
+                  <pic:nvPicPr>
+                    <pic:cNvPr id="1569471660" name=""/>
+                    <pic:cNvPicPr/>
+                  </pic:nvPicPr>
+                  <pic:blipFill>
+                    <a:blip r:embed="rId40"/>
+                    <a:stretch>
+                      <a:fillRect/>
+                    </a:stretch>
+                  </pic:blipFill>
+                  <pic:spPr>
+                    <a:xfrm>
+                      <a:off x="0" y="0"/>
+                      <a:ext cx="5400040" cy="1865630"/>
+                    </a:xfrm>
+                    <a:prstGeom prst="rect">
+                      <a:avLst/>
+                    </a:prstGeom>
+                  </pic:spPr>
+                </pic:pic>
+              </a:graphicData>
+            </a:graphic>
+          </wp:inline>
+        </w:drawing>
+      </w:r>
+    </w:p>
+    <w:p>
+      <w:pPr>
+        <w:ind w:left="0" w:firstLine="0"/>
+      </w:pPr>
+      <w:r>
+        <w:t xml:space="preserve">Al añadir una iteración, se </w:t>
+      </w:r>
+      <w:r>
+        <w:t>debe ingresar el nombre de la iteración, su fecha de inició y de finalización. El nombre de la iteración debe ser único para un mismo proyecto, la fecha de inicio no puede ser posterior a la de finalización, y las iteraciones no pueden tener fechas superpuestas.</w:t>
+      </w:r>
+      <w:r>
+        <w:br/>
+        <w:t xml:space="preserve">Los participantes no podrán realizar acciones </w:t>
+      </w:r>
+      <w:r>
+        <w:t>dentro de</w:t>
+      </w:r>
+      <w:r>
+        <w:t xml:space="preserve"> un proyecto si este no posee una iteración activa, aunque sí podrán visualizarlo.</w:t>
+      </w:r>
+    </w:p>
+    <w:p>
+      <w:r>
+        <w:drawing>
+          <wp:inline distT="0" distB="0" distL="0" distR="0" wp14:anchorId="38964473" wp14:editId="1C921525">
+            <wp:extent cx="5400040" cy="1795145"/>
+            <wp:effectExtent l="0" t="0" r="0" b="0"/>
+            <wp:docPr id="397109555" name="Imagen 1"/>
+            <wp:cNvGraphicFramePr>
+              <a:graphicFrameLocks xmlns:a="http://schemas.openxmlformats.org/drawingml/2006/main" noChangeAspect="1"/>
+            </wp:cNvGraphicFramePr>
+            <a:graphic xmlns:a="http://schemas.openxmlformats.org/drawingml/2006/main">
+              <a:graphicData uri="http://schemas.openxmlformats.org/drawingml/2006/picture">
+                <pic:pic xmlns:pic="http://schemas.openxmlformats.org/drawingml/2006/picture">
+                  <pic:nvPicPr>
+                    <pic:cNvPr id="397109555" name=""/>
+                    <pic:cNvPicPr/>
+                  </pic:nvPicPr>
+                  <pic:blipFill>
+                    <a:blip r:embed="rId41"/>
+                    <a:stretch>
+                      <a:fillRect/>
+                    </a:stretch>
+                  </pic:blipFill>
+                  <pic:spPr>
+                    <a:xfrm>
+                      <a:off x="0" y="0"/>
+                      <a:ext cx="5400040" cy="1795145"/>
+                    </a:xfrm>
+                    <a:prstGeom prst="rect">
+                      <a:avLst/>
+                    </a:prstGeom>
+                  </pic:spPr>
+                </pic:pic>
+              </a:graphicData>
+            </a:graphic>
+          </wp:inline>
+        </w:drawing>
+      </w:r>
+    </w:p>
+    <w:p>
+      <w:pPr>
+        <w:ind w:left="0" w:firstLine="0"/>
+      </w:pPr>
+      <w:r>
+        <w:t>Al seleccionar “Ver Proyectos”, se mostrará una lista con los proyectos creados. En esta página se puede ver el detalle de un proyecto (</w:t>
+      </w:r>
+      <w:r>
+        <w:drawing>
+          <wp:inline distT="0" distB="0" distL="0" distR="0" wp14:anchorId="4BDD5364" wp14:editId="1DDADAC4">
+            <wp:extent cx="164592" cy="164592"/>
+            <wp:effectExtent l="0" t="0" r="6985" b="6985"/>
+            <wp:docPr id="327467371" name="Imagen 1"/>
+            <wp:cNvGraphicFramePr>
+              <a:graphicFrameLocks xmlns:a="http://schemas.openxmlformats.org/drawingml/2006/main" noChangeAspect="1"/>
+            </wp:cNvGraphicFramePr>
+            <a:graphic xmlns:a="http://schemas.openxmlformats.org/drawingml/2006/main">
+              <a:graphicData uri="http://schemas.openxmlformats.org/drawingml/2006/picture">
+                <pic:pic xmlns:pic="http://schemas.openxmlformats.org/drawingml/2006/picture">
+                  <pic:nvPicPr>
+                    <pic:cNvPr id="327467371" name=""/>
+                    <pic:cNvPicPr/>
+                  </pic:nvPicPr>
+                  <pic:blipFill>
+                    <a:blip r:embed="rId42"/>
+                    <a:stretch>
+                      <a:fillRect/>
+                    </a:stretch>
+                  </pic:blipFill>
+                  <pic:spPr>
+                    <a:xfrm>
+                      <a:off x="0" y="0"/>
+                      <a:ext cx="164592" cy="164592"/>
+                    </a:xfrm>
+                    <a:prstGeom prst="rect">
+                      <a:avLst/>
+                    </a:prstGeom>
+                  </pic:spPr>
+                </pic:pic>
+              </a:graphicData>
+            </a:graphic>
+          </wp:inline>
+        </w:drawing>
+      </w:r>
+      <w:r>
+        <w:t>) y editar un proyecto (</w:t>
+      </w:r>
+      <w:r>
+        <w:drawing>
+          <wp:inline distT="0" distB="0" distL="0" distR="0" wp14:anchorId="6457A7D6" wp14:editId="414AB792">
+            <wp:extent cx="173736" cy="164592"/>
+            <wp:effectExtent l="0" t="0" r="0" b="6985"/>
+            <wp:docPr id="782147189" name="Imagen 1"/>
+            <wp:cNvGraphicFramePr>
+              <a:graphicFrameLocks xmlns:a="http://schemas.openxmlformats.org/drawingml/2006/main" noChangeAspect="1"/>
+            </wp:cNvGraphicFramePr>
+            <a:graphic xmlns:a="http://schemas.openxmlformats.org/drawingml/2006/main">
+              <a:graphicData uri="http://schemas.openxmlformats.org/drawingml/2006/picture">
+                <pic:pic xmlns:pic="http://schemas.openxmlformats.org/drawingml/2006/picture">
+                  <pic:nvPicPr>
+                    <pic:cNvPr id="782147189" name=""/>
+                    <pic:cNvPicPr/>
+                  </pic:nvPicPr>
+                  <pic:blipFill>
+                    <a:blip r:embed="rId43"/>
+                    <a:stretch>
+                      <a:fillRect/>
+                    </a:stretch>
+                  </pic:blipFill>
+                  <pic:spPr>
+                    <a:xfrm>
+                      <a:off x="0" y="0"/>
+                      <a:ext cx="173736" cy="164592"/>
+                    </a:xfrm>
+                    <a:prstGeom prst="rect">
+                      <a:avLst/>
+                    </a:prstGeom>
+                  </pic:spPr>
+                </pic:pic>
+              </a:graphicData>
+            </a:graphic>
+          </wp:inline>
+        </w:drawing>
+      </w:r>
+      <w:r>
+        <w:t>).</w:t>
+      </w:r>
+    </w:p>
+    <w:p>
+      <w:r>
+        <w:drawing>
+          <wp:inline distT="0" distB="0" distL="0" distR="0" wp14:anchorId="5922748C" wp14:editId="05BA8348">
+            <wp:extent cx="5400040" cy="2630170"/>
+            <wp:effectExtent l="0" t="0" r="0" b="0"/>
+            <wp:docPr id="1085352838" name="Imagen 1"/>
+            <wp:cNvGraphicFramePr>
+              <a:graphicFrameLocks xmlns:a="http://schemas.openxmlformats.org/drawingml/2006/main" noChangeAspect="1"/>
+            </wp:cNvGraphicFramePr>
+            <a:graphic xmlns:a="http://schemas.openxmlformats.org/drawingml/2006/main">
+              <a:graphicData uri="http://schemas.openxmlformats.org/drawingml/2006/picture">
+                <pic:pic xmlns:pic="http://schemas.openxmlformats.org/drawingml/2006/picture">
+                  <pic:nvPicPr>
+                    <pic:cNvPr id="1085352838" name=""/>
+                    <pic:cNvPicPr/>
+                  </pic:nvPicPr>
+                  <pic:blipFill>
+                    <a:blip r:embed="rId44"/>
+                    <a:stretch>
+                      <a:fillRect/>
+                    </a:stretch>
+                  </pic:blipFill>
+                  <pic:spPr>
+                    <a:xfrm>
+                      <a:off x="0" y="0"/>
+                      <a:ext cx="5400040" cy="2630170"/>
+                    </a:xfrm>
+                    <a:prstGeom prst="rect">
+                      <a:avLst/>
+                    </a:prstGeom>
+                  </pic:spPr>
+                </pic:pic>
+              </a:graphicData>
+            </a:graphic>
+          </wp:inline>
+        </w:drawing>
+      </w:r>
+    </w:p>
+    <w:p>
+      <w:pPr>
+        <w:ind w:left="0" w:firstLine="0"/>
+        <w:rPr>
+          <w:u w:val="single"/>
+        </w:rPr>
+      </w:pPr>
+      <w:r>
+        <w:lastRenderedPageBreak/>
+        <w:t xml:space="preserve">Al hacer click en el botón para ver </w:t>
+      </w:r>
+      <w:r>
+        <w:t xml:space="preserve">el detalle de un </w:t>
+      </w:r>
+      <w:r>
+        <w:t>proyecto</w:t>
+      </w:r>
+      <w:r>
+        <w:t xml:space="preserve"> (</w:t>
+      </w:r>
+      <w:r>
+        <w:drawing>
+          <wp:inline distT="0" distB="0" distL="0" distR="0" wp14:anchorId="6033EC6C" wp14:editId="4301C8E5">
+            <wp:extent cx="164592" cy="164592"/>
+            <wp:effectExtent l="0" t="0" r="6985" b="6985"/>
+            <wp:docPr id="1651184372" name="Imagen 1"/>
+            <wp:cNvGraphicFramePr>
+              <a:graphicFrameLocks xmlns:a="http://schemas.openxmlformats.org/drawingml/2006/main" noChangeAspect="1"/>
+            </wp:cNvGraphicFramePr>
+            <a:graphic xmlns:a="http://schemas.openxmlformats.org/drawingml/2006/main">
+              <a:graphicData uri="http://schemas.openxmlformats.org/drawingml/2006/picture">
+                <pic:pic xmlns:pic="http://schemas.openxmlformats.org/drawingml/2006/picture">
+                  <pic:nvPicPr>
+                    <pic:cNvPr id="327467371" name=""/>
+                    <pic:cNvPicPr/>
+                  </pic:nvPicPr>
+                  <pic:blipFill>
+                    <a:blip r:embed="rId42"/>
+                    <a:stretch>
+                      <a:fillRect/>
+                    </a:stretch>
+                  </pic:blipFill>
+                  <pic:spPr>
+                    <a:xfrm>
+                      <a:off x="0" y="0"/>
+                      <a:ext cx="164592" cy="164592"/>
+                    </a:xfrm>
+                    <a:prstGeom prst="rect">
+                      <a:avLst/>
+                    </a:prstGeom>
+                  </pic:spPr>
+                </pic:pic>
+              </a:graphicData>
+            </a:graphic>
+          </wp:inline>
+        </w:drawing>
+      </w:r>
+      <w:r>
+        <w:t xml:space="preserve">), se mostrará una página con los datos </w:t>
+      </w:r>
+      <w:r>
+        <w:t>del proyecto seleccionado</w:t>
+      </w:r>
+      <w:r>
+        <w:t>.</w:t>
+      </w:r>
+    </w:p>
+    <w:p>
+      <w:r>
+        <w:rPr>
+          <w:noProof/>
+        </w:rPr>
+        <w:drawing>
+          <wp:inline distT="0" distB="0" distL="0" distR="0" wp14:anchorId="2BDB4C27" wp14:editId="306CB023">
             <wp:extent cx="5400040" cy="6692265"/>
             <wp:effectExtent l="0" t="0" r="0" b="0"/>
             <wp:docPr id="759935193" name="Imagen 21"/>
@@ -4894,7 +6146,7 @@
                     </pic:cNvPicPr>
                   </pic:nvPicPr>
                   <pic:blipFill>
-                    <a:blip r:embed="rId31" cstate="print">
+                    <a:blip r:embed="rId45" cstate="print">
                       <a:extLst>
                         <a:ext uri="{28A0092B-C50C-407E-A947-70E740481C1C}">
                           <a14:useLocalDpi xmlns:a14="http://schemas.microsoft.com/office/drawing/2010/main" val="0"/>
@@ -4927,16 +6179,27 @@
       </w:r>
     </w:p>
     <w:p>
-      <w:r>
-        <w:rPr>
-          <w:noProof/>
-        </w:rPr>
-        <w:lastRenderedPageBreak/>
+      <w:pPr>
+        <w:ind w:left="0" w:firstLine="0"/>
+      </w:pPr>
+      <w:r>
+        <w:t xml:space="preserve">Al </w:t>
+      </w:r>
+      <w:r>
+        <w:t xml:space="preserve">hacer click en el botón para editar un </w:t>
+      </w:r>
+      <w:r>
+        <w:t>proyecto</w:t>
+      </w:r>
+      <w:r>
+        <w:t xml:space="preserve"> (</w:t>
+      </w:r>
+      <w:r>
         <w:drawing>
-          <wp:inline distT="0" distB="0" distL="0" distR="0" wp14:anchorId="3A8CF589" wp14:editId="4B0522C5">
-            <wp:extent cx="5400040" cy="7814945"/>
-            <wp:effectExtent l="0" t="0" r="0" b="0"/>
-            <wp:docPr id="961346918" name="Imagen 16"/>
+          <wp:inline distT="0" distB="0" distL="0" distR="0" wp14:anchorId="4254F15E" wp14:editId="4FBC8454">
+            <wp:extent cx="173736" cy="164592"/>
+            <wp:effectExtent l="0" t="0" r="0" b="6985"/>
+            <wp:docPr id="1688158147" name="Imagen 1"/>
             <wp:cNvGraphicFramePr>
               <a:graphicFrameLocks xmlns:a="http://schemas.openxmlformats.org/drawingml/2006/main" noChangeAspect="1"/>
             </wp:cNvGraphicFramePr>
@@ -4944,36 +6207,23 @@
               <a:graphicData uri="http://schemas.openxmlformats.org/drawingml/2006/picture">
                 <pic:pic xmlns:pic="http://schemas.openxmlformats.org/drawingml/2006/picture">
                   <pic:nvPicPr>
-                    <pic:cNvPr id="0" name="Picture 3"/>
-                    <pic:cNvPicPr>
-                      <a:picLocks noChangeAspect="1" noChangeArrowheads="1"/>
-                    </pic:cNvPicPr>
+                    <pic:cNvPr id="782147189" name=""/>
+                    <pic:cNvPicPr/>
                   </pic:nvPicPr>
                   <pic:blipFill>
-                    <a:blip r:embed="rId32" cstate="print">
-                      <a:extLst>
-                        <a:ext uri="{28A0092B-C50C-407E-A947-70E740481C1C}">
-                          <a14:useLocalDpi xmlns:a14="http://schemas.microsoft.com/office/drawing/2010/main" val="0"/>
-                        </a:ext>
-                      </a:extLst>
-                    </a:blip>
-                    <a:srcRect/>
+                    <a:blip r:embed="rId43"/>
                     <a:stretch>
                       <a:fillRect/>
                     </a:stretch>
                   </pic:blipFill>
-                  <pic:spPr bwMode="auto">
+                  <pic:spPr>
                     <a:xfrm>
                       <a:off x="0" y="0"/>
-                      <a:ext cx="5400040" cy="7814945"/>
+                      <a:ext cx="173736" cy="164592"/>
                     </a:xfrm>
                     <a:prstGeom prst="rect">
                       <a:avLst/>
                     </a:prstGeom>
-                    <a:noFill/>
-                    <a:ln>
-                      <a:noFill/>
-                    </a:ln>
                   </pic:spPr>
                 </pic:pic>
               </a:graphicData>
@@ -4981,32 +6231,114 @@
           </wp:inline>
         </w:drawing>
       </w:r>
+      <w:r>
+        <w:t xml:space="preserve">), se mostrará un formulario similar al de Crear </w:t>
+      </w:r>
+      <w:r>
+        <w:t>Proyecto</w:t>
+      </w:r>
+      <w:r>
+        <w:t xml:space="preserve">, con los datos del </w:t>
+      </w:r>
+      <w:r>
+        <w:t>proyecto</w:t>
+      </w:r>
+      <w:r>
+        <w:t xml:space="preserve"> que se desea editar. </w:t>
+      </w:r>
+      <w:r>
+        <w:t xml:space="preserve">Al editar un proyecto, se deben cumplir las mismas condiciones necesarias para crear un proyecto (Nombre del proyecto único, iteraciones sin fechas superpuestas, etc). </w:t>
+      </w:r>
+    </w:p>
+    <w:p>
+      <w:pPr>
+        <w:ind w:left="0" w:firstLine="0"/>
+        <w:rPr>
+          <w:b/>
+          <w:bCs/>
+        </w:rPr>
+      </w:pPr>
+      <w:r>
+        <w:rPr>
+          <w:b/>
+          <w:bCs/>
+        </w:rPr>
+        <w:lastRenderedPageBreak/>
+        <w:t xml:space="preserve">Nota: </w:t>
+      </w:r>
+      <w:r>
+        <w:rPr>
+          <w:b/>
+          <w:bCs/>
+        </w:rPr>
+        <w:t>No se permite eliminar iteraciones ya empezadas o finalizadas. No se permite eliminar participantes con responsabilidades dentro del proyecto (responsable de un riesgo o tarea dentro del proyecto).</w:t>
+      </w:r>
+    </w:p>
+    <w:p>
+      <w:r>
+        <w:drawing>
+          <wp:inline distT="0" distB="0" distL="0" distR="0" wp14:anchorId="7AC8B34E" wp14:editId="1314011F">
+            <wp:extent cx="5400040" cy="7820025"/>
+            <wp:effectExtent l="0" t="0" r="0" b="9525"/>
+            <wp:docPr id="1945649569" name="Imagen 1"/>
+            <wp:cNvGraphicFramePr>
+              <a:graphicFrameLocks xmlns:a="http://schemas.openxmlformats.org/drawingml/2006/main" noChangeAspect="1"/>
+            </wp:cNvGraphicFramePr>
+            <a:graphic xmlns:a="http://schemas.openxmlformats.org/drawingml/2006/main">
+              <a:graphicData uri="http://schemas.openxmlformats.org/drawingml/2006/picture">
+                <pic:pic xmlns:pic="http://schemas.openxmlformats.org/drawingml/2006/picture">
+                  <pic:nvPicPr>
+                    <pic:cNvPr id="1945649569" name=""/>
+                    <pic:cNvPicPr/>
+                  </pic:nvPicPr>
+                  <pic:blipFill>
+                    <a:blip r:embed="rId46"/>
+                    <a:stretch>
+                      <a:fillRect/>
+                    </a:stretch>
+                  </pic:blipFill>
+                  <pic:spPr>
+                    <a:xfrm>
+                      <a:off x="0" y="0"/>
+                      <a:ext cx="5400040" cy="7820025"/>
+                    </a:xfrm>
+                    <a:prstGeom prst="rect">
+                      <a:avLst/>
+                    </a:prstGeom>
+                  </pic:spPr>
+                </pic:pic>
+              </a:graphicData>
+            </a:graphic>
+          </wp:inline>
+        </w:drawing>
+      </w:r>
     </w:p>
     <w:p>
       <w:pPr>
         <w:pStyle w:val="Ttulo3"/>
       </w:pPr>
-      <w:bookmarkStart w:id="14" w:name="_Toc182245627"/>
-      <w:r>
+      <w:bookmarkStart w:id="15" w:name="_Toc183105283"/>
+      <w:r>
+        <w:lastRenderedPageBreak/>
         <w:t>Administrar categorías de riesgos</w:t>
       </w:r>
-      <w:bookmarkEnd w:id="14"/>
+      <w:bookmarkEnd w:id="15"/>
     </w:p>
     <w:p>
       <w:r>
         <w:t>Aun no implementado.</w:t>
       </w:r>
     </w:p>
+    <w:p/>
     <w:p>
       <w:pPr>
         <w:pStyle w:val="Ttulo2"/>
       </w:pPr>
-      <w:bookmarkStart w:id="15" w:name="_Toc182245628"/>
-      <w:r>
-        <w:lastRenderedPageBreak/>
+      <w:bookmarkStart w:id="16" w:name="_Toc183105284"/>
+      <w:r>
         <w:t>Usuario estándar</w:t>
       </w:r>
-      <w:bookmarkEnd w:id="15"/>
+      <w:bookmarkEnd w:id="16"/>
     </w:p>
     <w:p>
       <w:pPr>
@@ -5015,11 +6347,11 @@
           <w:tab w:val="left" w:pos="2361"/>
         </w:tabs>
       </w:pPr>
-      <w:bookmarkStart w:id="16" w:name="_Toc182245629"/>
+      <w:bookmarkStart w:id="17" w:name="_Toc183105285"/>
       <w:r>
         <w:t>Identificar riesgos</w:t>
       </w:r>
-      <w:bookmarkEnd w:id="16"/>
+      <w:bookmarkEnd w:id="17"/>
       <w:r>
         <w:tab/>
       </w:r>
@@ -5030,7 +6362,7 @@
           <w:noProof/>
         </w:rPr>
         <w:drawing>
-          <wp:inline distT="0" distB="0" distL="0" distR="0" wp14:anchorId="6EAF929B" wp14:editId="16475E9B">
+          <wp:inline distT="0" distB="0" distL="0" distR="0" wp14:anchorId="6EAF929B" wp14:editId="3C386EAB">
             <wp:extent cx="5400040" cy="2630805"/>
             <wp:effectExtent l="0" t="0" r="0" b="0"/>
             <wp:docPr id="659853627" name="Imagen 22"/>
@@ -5047,7 +6379,7 @@
                     </pic:cNvPicPr>
                   </pic:nvPicPr>
                   <pic:blipFill>
-                    <a:blip r:embed="rId33" cstate="print">
+                    <a:blip r:embed="rId47" cstate="print">
                       <a:extLst>
                         <a:ext uri="{28A0092B-C50C-407E-A947-70E740481C1C}">
                           <a14:useLocalDpi xmlns:a14="http://schemas.microsoft.com/office/drawing/2010/main" val="0"/>
@@ -5085,7 +6417,7 @@
           <w:noProof/>
         </w:rPr>
         <w:drawing>
-          <wp:inline distT="0" distB="0" distL="0" distR="0" wp14:anchorId="4BC860DA" wp14:editId="4DA03613">
+          <wp:inline distT="0" distB="0" distL="0" distR="0" wp14:anchorId="4BC860DA" wp14:editId="688472E3">
             <wp:extent cx="5400040" cy="3413125"/>
             <wp:effectExtent l="0" t="0" r="0" b="0"/>
             <wp:docPr id="496855160" name="Imagen 23"/>
@@ -5102,7 +6434,7 @@
                     </pic:cNvPicPr>
                   </pic:nvPicPr>
                   <pic:blipFill>
-                    <a:blip r:embed="rId34" cstate="print">
+                    <a:blip r:embed="rId48" cstate="print">
                       <a:extLst>
                         <a:ext uri="{28A0092B-C50C-407E-A947-70E740481C1C}">
                           <a14:useLocalDpi xmlns:a14="http://schemas.microsoft.com/office/drawing/2010/main" val="0"/>
@@ -5141,7 +6473,7 @@
         </w:rPr>
         <w:lastRenderedPageBreak/>
         <w:drawing>
-          <wp:inline distT="0" distB="0" distL="0" distR="0" wp14:anchorId="3E14199F" wp14:editId="048DC3E1">
+          <wp:inline distT="0" distB="0" distL="0" distR="0" wp14:anchorId="3E14199F" wp14:editId="73B45742">
             <wp:extent cx="5400040" cy="3413125"/>
             <wp:effectExtent l="0" t="0" r="0" b="0"/>
             <wp:docPr id="355085067" name="Imagen 24"/>
@@ -5158,7 +6490,7 @@
                     </pic:cNvPicPr>
                   </pic:nvPicPr>
                   <pic:blipFill>
-                    <a:blip r:embed="rId35" cstate="print">
+                    <a:blip r:embed="rId49" cstate="print">
                       <a:extLst>
                         <a:ext uri="{28A0092B-C50C-407E-A947-70E740481C1C}">
                           <a14:useLocalDpi xmlns:a14="http://schemas.microsoft.com/office/drawing/2010/main" val="0"/>
@@ -5196,7 +6528,7 @@
           <w:noProof/>
         </w:rPr>
         <w:drawing>
-          <wp:inline distT="0" distB="0" distL="0" distR="0" wp14:anchorId="4F0EC00E" wp14:editId="7479ED33">
+          <wp:inline distT="0" distB="0" distL="0" distR="0" wp14:anchorId="4F0EC00E" wp14:editId="217A8105">
             <wp:extent cx="5400040" cy="2630805"/>
             <wp:effectExtent l="0" t="0" r="0" b="0"/>
             <wp:docPr id="748767486" name="Imagen 25"/>
@@ -5213,7 +6545,7 @@
                     </pic:cNvPicPr>
                   </pic:nvPicPr>
                   <pic:blipFill>
-                    <a:blip r:embed="rId36" cstate="print">
+                    <a:blip r:embed="rId50" cstate="print">
                       <a:extLst>
                         <a:ext uri="{28A0092B-C50C-407E-A947-70E740481C1C}">
                           <a14:useLocalDpi xmlns:a14="http://schemas.microsoft.com/office/drawing/2010/main" val="0"/>
@@ -5249,14 +6581,14 @@
       <w:pPr>
         <w:pStyle w:val="Ttulo3"/>
       </w:pPr>
-      <w:bookmarkStart w:id="17" w:name="_Evaluar_riesgos"/>
-      <w:bookmarkStart w:id="18" w:name="_Toc182245630"/>
-      <w:bookmarkEnd w:id="17"/>
+      <w:bookmarkStart w:id="18" w:name="_Evaluar_riesgos"/>
+      <w:bookmarkStart w:id="19" w:name="_Toc183105286"/>
+      <w:bookmarkEnd w:id="18"/>
       <w:r>
         <w:lastRenderedPageBreak/>
         <w:t>Evaluar riesgos</w:t>
       </w:r>
-      <w:bookmarkEnd w:id="18"/>
+      <w:bookmarkEnd w:id="19"/>
     </w:p>
     <w:p>
       <w:r>
@@ -5264,7 +6596,7 @@
           <w:noProof/>
         </w:rPr>
         <w:drawing>
-          <wp:inline distT="0" distB="0" distL="0" distR="0" wp14:anchorId="3860935C" wp14:editId="2722934E">
+          <wp:inline distT="0" distB="0" distL="0" distR="0" wp14:anchorId="3860935C" wp14:editId="14E7F3A3">
             <wp:extent cx="5400040" cy="4268470"/>
             <wp:effectExtent l="0" t="0" r="0" b="0"/>
             <wp:docPr id="750130460" name="Imagen 26"/>
@@ -5281,7 +6613,7 @@
                     </pic:cNvPicPr>
                   </pic:nvPicPr>
                   <pic:blipFill>
-                    <a:blip r:embed="rId37" cstate="print">
+                    <a:blip r:embed="rId51" cstate="print">
                       <a:extLst>
                         <a:ext uri="{28A0092B-C50C-407E-A947-70E740481C1C}">
                           <a14:useLocalDpi xmlns:a14="http://schemas.microsoft.com/office/drawing/2010/main" val="0"/>
@@ -5319,7 +6651,7 @@
           <w:noProof/>
         </w:rPr>
         <w:drawing>
-          <wp:inline distT="0" distB="0" distL="0" distR="0" wp14:anchorId="11821254" wp14:editId="19A9EE2A">
+          <wp:inline distT="0" distB="0" distL="0" distR="0" wp14:anchorId="11821254" wp14:editId="269A9F8F">
             <wp:extent cx="5400040" cy="2630805"/>
             <wp:effectExtent l="0" t="0" r="0" b="0"/>
             <wp:docPr id="964041214" name="Imagen 27"/>
@@ -5336,7 +6668,7 @@
                     </pic:cNvPicPr>
                   </pic:nvPicPr>
                   <pic:blipFill>
-                    <a:blip r:embed="rId38" cstate="print">
+                    <a:blip r:embed="rId52" cstate="print">
                       <a:extLst>
                         <a:ext uri="{28A0092B-C50C-407E-A947-70E740481C1C}">
                           <a14:useLocalDpi xmlns:a14="http://schemas.microsoft.com/office/drawing/2010/main" val="0"/>
@@ -5372,14 +6704,14 @@
       <w:pPr>
         <w:pStyle w:val="Ttulo3"/>
       </w:pPr>
-      <w:bookmarkStart w:id="19" w:name="_Planificar_riesgos"/>
-      <w:bookmarkStart w:id="20" w:name="_Toc182245631"/>
-      <w:bookmarkEnd w:id="19"/>
+      <w:bookmarkStart w:id="20" w:name="_Planificar_riesgos"/>
+      <w:bookmarkStart w:id="21" w:name="_Toc183105287"/>
+      <w:bookmarkEnd w:id="20"/>
       <w:r>
         <w:lastRenderedPageBreak/>
         <w:t>Planificar riesgos</w:t>
       </w:r>
-      <w:bookmarkEnd w:id="20"/>
+      <w:bookmarkEnd w:id="21"/>
     </w:p>
     <w:p>
       <w:r>
@@ -5387,7 +6719,7 @@
           <w:noProof/>
         </w:rPr>
         <w:drawing>
-          <wp:inline distT="0" distB="0" distL="0" distR="0" wp14:anchorId="717961D1" wp14:editId="7650ED3B">
+          <wp:inline distT="0" distB="0" distL="0" distR="0" wp14:anchorId="717961D1" wp14:editId="6851D664">
             <wp:extent cx="5400040" cy="4356100"/>
             <wp:effectExtent l="0" t="0" r="0" b="6350"/>
             <wp:docPr id="1641318078" name="Imagen 28"/>
@@ -5404,7 +6736,7 @@
                     </pic:cNvPicPr>
                   </pic:nvPicPr>
                   <pic:blipFill>
-                    <a:blip r:embed="rId39" cstate="print">
+                    <a:blip r:embed="rId53" cstate="print">
                       <a:extLst>
                         <a:ext uri="{28A0092B-C50C-407E-A947-70E740481C1C}">
                           <a14:useLocalDpi xmlns:a14="http://schemas.microsoft.com/office/drawing/2010/main" val="0"/>
@@ -5443,7 +6775,7 @@
         </w:rPr>
         <w:lastRenderedPageBreak/>
         <w:drawing>
-          <wp:inline distT="0" distB="0" distL="0" distR="0" wp14:anchorId="704F244D" wp14:editId="581D479B">
+          <wp:inline distT="0" distB="0" distL="0" distR="0" wp14:anchorId="704F244D" wp14:editId="09BB0F97">
             <wp:extent cx="5400040" cy="4590415"/>
             <wp:effectExtent l="0" t="0" r="0" b="635"/>
             <wp:docPr id="974157589" name="Imagen 29"/>
@@ -5460,7 +6792,7 @@
                     </pic:cNvPicPr>
                   </pic:nvPicPr>
                   <pic:blipFill>
-                    <a:blip r:embed="rId40" cstate="print">
+                    <a:blip r:embed="rId54" cstate="print">
                       <a:extLst>
                         <a:ext uri="{28A0092B-C50C-407E-A947-70E740481C1C}">
                           <a14:useLocalDpi xmlns:a14="http://schemas.microsoft.com/office/drawing/2010/main" val="0"/>
@@ -5517,7 +6849,7 @@
                     <pic:cNvPicPr/>
                   </pic:nvPicPr>
                   <pic:blipFill>
-                    <a:blip r:embed="rId41"/>
+                    <a:blip r:embed="rId55"/>
                     <a:stretch>
                       <a:fillRect/>
                     </a:stretch>
@@ -5547,12 +6879,57 @@
     <w:p>
       <w:pPr>
         <w:pStyle w:val="PSI-Ttulo1"/>
-      </w:pPr>
-      <w:bookmarkStart w:id="21" w:name="_Toc182245632"/>
+        <w:outlineLvl w:val="2"/>
+      </w:pPr>
+      <w:bookmarkStart w:id="22" w:name="_Toc183105288"/>
+      <w:r>
+        <w:t>Generar informes</w:t>
+      </w:r>
+      <w:bookmarkEnd w:id="22"/>
+    </w:p>
+    <w:p>
+      <w:pPr>
+        <w:pStyle w:val="Sinespaciado"/>
+      </w:pPr>
+      <w:r>
+        <w:t>Aun no implementado.</w:t>
+      </w:r>
+    </w:p>
+    <w:p>
+      <w:pPr>
+        <w:pStyle w:val="PSI-Ttulo1"/>
+        <w:outlineLvl w:val="2"/>
+      </w:pPr>
+      <w:bookmarkStart w:id="23" w:name="_Toc183105289"/>
+      <w:r>
+        <w:lastRenderedPageBreak/>
+        <w:t>Exportar archivos</w:t>
+      </w:r>
+      <w:bookmarkEnd w:id="23"/>
+    </w:p>
+    <w:p>
+      <w:pPr>
+        <w:pStyle w:val="Sinespaciado"/>
+      </w:pPr>
+      <w:r>
+        <w:t>Aun no implementado.</w:t>
+      </w:r>
+    </w:p>
+    <w:p>
+      <w:pPr>
+        <w:pStyle w:val="PSI-Ttulo1"/>
+        <w:outlineLvl w:val="9"/>
+      </w:pPr>
+    </w:p>
+    <w:p>
+      <w:pPr>
+        <w:pStyle w:val="PSI-Ttulo1"/>
+      </w:pPr>
+      <w:bookmarkStart w:id="24" w:name="_Toc183105290"/>
       <w:r>
         <w:t>Anexo</w:t>
       </w:r>
-      <w:bookmarkEnd w:id="21"/>
+      <w:bookmarkEnd w:id="24"/>
       <w:r>
         <w:t xml:space="preserve"> </w:t>
       </w:r>
@@ -5561,13 +6938,13 @@
       <w:pPr>
         <w:pStyle w:val="PSI-Ttulo2"/>
       </w:pPr>
-      <w:bookmarkStart w:id="22" w:name="_Toc163827985"/>
-      <w:bookmarkStart w:id="23" w:name="_Toc182245633"/>
+      <w:bookmarkStart w:id="25" w:name="_Toc163827985"/>
+      <w:bookmarkStart w:id="26" w:name="_Toc183105291"/>
       <w:r>
         <w:t>Guía rápida de Botones</w:t>
       </w:r>
-      <w:bookmarkEnd w:id="22"/>
-      <w:bookmarkEnd w:id="23"/>
+      <w:bookmarkEnd w:id="25"/>
+      <w:bookmarkEnd w:id="26"/>
       <w:r>
         <w:t xml:space="preserve"> </w:t>
       </w:r>
@@ -5579,7 +6956,6 @@
           <w:bCs/>
         </w:rPr>
       </w:pPr>
-      <w:bookmarkStart w:id="24" w:name="_Toc182245634"/>
       <w:r>
         <w:rPr>
           <w:b/>
@@ -5587,14 +6963,12 @@
         </w:rPr>
         <w:t>Ver detalle</w:t>
       </w:r>
-      <w:bookmarkEnd w:id="24"/>
     </w:p>
     <w:p>
       <w:r>
         <w:rPr>
           <w:noProof/>
         </w:rPr>
-        <w:lastRenderedPageBreak/>
         <w:drawing>
           <wp:inline distT="0" distB="0" distL="0" distR="0" wp14:anchorId="5581E28D" wp14:editId="72DD2338">
             <wp:extent cx="438211" cy="400106"/>
@@ -5611,7 +6985,7 @@
                     <pic:cNvPicPr/>
                   </pic:nvPicPr>
                   <pic:blipFill>
-                    <a:blip r:embed="rId42"/>
+                    <a:blip r:embed="rId22"/>
                     <a:stretch>
                       <a:fillRect/>
                     </a:stretch>
@@ -5650,7 +7024,6 @@
           <w:bCs/>
         </w:rPr>
       </w:pPr>
-      <w:bookmarkStart w:id="25" w:name="_Toc182245635"/>
       <w:r>
         <w:rPr>
           <w:b/>
@@ -5658,7 +7031,6 @@
         </w:rPr>
         <w:t>Editar</w:t>
       </w:r>
-      <w:bookmarkEnd w:id="25"/>
     </w:p>
     <w:p>
       <w:pPr>
@@ -5684,7 +7056,7 @@
                     <pic:cNvPicPr/>
                   </pic:nvPicPr>
                   <pic:blipFill>
-                    <a:blip r:embed="rId43"/>
+                    <a:blip r:embed="rId23"/>
                     <a:stretch>
                       <a:fillRect/>
                     </a:stretch>
@@ -5717,7 +7089,6 @@
           <w:bCs/>
         </w:rPr>
       </w:pPr>
-      <w:bookmarkStart w:id="26" w:name="_Toc182245636"/>
       <w:r>
         <w:rPr>
           <w:b/>
@@ -5725,7 +7096,6 @@
         </w:rPr>
         <w:t>Eliminar</w:t>
       </w:r>
-      <w:bookmarkEnd w:id="26"/>
     </w:p>
     <w:p>
       <w:pPr>
@@ -5751,7 +7121,7 @@
                     <pic:cNvPicPr/>
                   </pic:nvPicPr>
                   <pic:blipFill>
-                    <a:blip r:embed="rId44"/>
+                    <a:blip r:embed="rId24"/>
                     <a:stretch>
                       <a:fillRect/>
                     </a:stretch>
@@ -5784,7 +7154,6 @@
           <w:bCs/>
         </w:rPr>
       </w:pPr>
-      <w:bookmarkStart w:id="27" w:name="_Toc182245637"/>
       <w:r>
         <w:rPr>
           <w:b/>
@@ -5792,7 +7161,6 @@
         </w:rPr>
         <w:t>Evaluar</w:t>
       </w:r>
-      <w:bookmarkEnd w:id="27"/>
     </w:p>
     <w:p>
       <w:pPr>
@@ -5818,7 +7186,7 @@
                     <pic:cNvPicPr/>
                   </pic:nvPicPr>
                   <pic:blipFill>
-                    <a:blip r:embed="rId45"/>
+                    <a:blip r:embed="rId56"/>
                     <a:stretch>
                       <a:fillRect/>
                     </a:stretch>
@@ -5851,7 +7219,6 @@
           <w:bCs/>
         </w:rPr>
       </w:pPr>
-      <w:bookmarkStart w:id="28" w:name="_Toc182245638"/>
       <w:r>
         <w:rPr>
           <w:b/>
@@ -5859,7 +7226,6 @@
         </w:rPr>
         <w:t>Planificar</w:t>
       </w:r>
-      <w:bookmarkEnd w:id="28"/>
     </w:p>
     <w:p>
       <w:pPr>
@@ -5885,7 +7251,7 @@
                     <pic:cNvPicPr/>
                   </pic:nvPicPr>
                   <pic:blipFill>
-                    <a:blip r:embed="rId46"/>
+                    <a:blip r:embed="rId57"/>
                     <a:stretch>
                       <a:fillRect/>
                     </a:stretch>
@@ -5908,13 +7274,7 @@
     </w:p>
     <w:p>
       <w:r>
-        <w:t xml:space="preserve">Este botón se utiliza para abrir el formulario de </w:t>
-      </w:r>
-      <w:r>
-        <w:t>planificación</w:t>
-      </w:r>
-      <w:r>
-        <w:t xml:space="preserve"> de un riesgo.</w:t>
+        <w:t>Este botón se utiliza para abrir el formulario de planificación de un riesgo.</w:t>
       </w:r>
     </w:p>
     <w:p>
@@ -5927,14 +7287,14 @@
       <w:pPr>
         <w:pStyle w:val="Ttulo2"/>
       </w:pPr>
-      <w:bookmarkStart w:id="29" w:name="_Toc182245639"/>
+      <w:bookmarkStart w:id="27" w:name="_Toc183105292"/>
       <w:r>
         <w:t xml:space="preserve">Guía </w:t>
       </w:r>
       <w:r>
         <w:t>de estados de los riesgos (Escudos)</w:t>
       </w:r>
-      <w:bookmarkEnd w:id="29"/>
+      <w:bookmarkEnd w:id="27"/>
     </w:p>
     <w:p>
       <w:pPr>
@@ -5956,7 +7316,11 @@
         <w:t>í</w:t>
       </w:r>
       <w:r>
-        <w:t xml:space="preserve">conos con forma de escudo a la izquierda de los riesgos agregados a la lista de riesgos. Estos escudos le indicaran de forma visual </w:t>
+        <w:t xml:space="preserve">conos con forma de escudo a la izquierda de los riesgos agregados a la lista de </w:t>
+      </w:r>
+      <w:r>
+        <w:lastRenderedPageBreak/>
+        <w:t xml:space="preserve">riesgos. Estos escudos le indicaran de forma visual </w:t>
       </w:r>
       <w:r>
         <w:t xml:space="preserve">el estado del riesgo, el cual determina </w:t>
@@ -6015,7 +7379,7 @@
                     <pic:cNvPicPr/>
                   </pic:nvPicPr>
                   <pic:blipFill>
-                    <a:blip r:embed="rId47"/>
+                    <a:blip r:embed="rId58"/>
                     <a:stretch>
                       <a:fillRect/>
                     </a:stretch>
@@ -6093,7 +7457,6 @@
         <w:ind w:firstLine="0"/>
       </w:pPr>
       <w:r>
-        <w:lastRenderedPageBreak/>
         <w:t>1. Al añadir un nuevo riesgo, este será marcado automáticamente con el estado “Evaluar”.</w:t>
       </w:r>
     </w:p>
@@ -6165,7 +7528,7 @@
                     <pic:cNvPicPr/>
                   </pic:nvPicPr>
                   <pic:blipFill>
-                    <a:blip r:embed="rId48"/>
+                    <a:blip r:embed="rId59"/>
                     <a:stretch>
                       <a:fillRect/>
                     </a:stretch>
@@ -6286,7 +7649,7 @@
                     <pic:cNvPicPr/>
                   </pic:nvPicPr>
                   <pic:blipFill>
-                    <a:blip r:embed="rId49"/>
+                    <a:blip r:embed="rId60"/>
                     <a:stretch>
                       <a:fillRect/>
                     </a:stretch>
@@ -6340,6 +7703,10 @@
       <w:r>
         <w:t xml:space="preserve">Este indica que el riesgo no necesita una toma de acción inmediata, pero debe seguir siendo evaluado en las siguientes iteraciones, y se representa con un escudo azul. </w:t>
       </w:r>
+      <w:r>
+        <w:br/>
+        <w:t>En cada nueva iteración, el estado de estos riesgos cambiara a “Evaluar”.</w:t>
+      </w:r>
     </w:p>
     <w:p>
       <w:pPr>
@@ -6389,7 +7756,7 @@
                     <pic:cNvPicPr/>
                   </pic:nvPicPr>
                   <pic:blipFill>
-                    <a:blip r:embed="rId50"/>
+                    <a:blip r:embed="rId61"/>
                     <a:stretch>
                       <a:fillRect/>
                     </a:stretch>
@@ -6427,7 +7794,7 @@
       </w:r>
       <w:r>
         <w:br/>
-        <w:t>En el caso de haya demasiados riesgos por planificar, y no se quiera dispersar demasiado los esfuerzos del equipo por mitigar y minimizar los riesgos, un líder de proyecto podrá modificar manualmente el estado de estos riesgos para que sean reevaluados en la próxima iteración.</w:t>
+        <w:t>Al realizar al menos un plan de acción contra estos riesgos, su estado pasara a “Planificado”.</w:t>
       </w:r>
     </w:p>
     <w:p>
@@ -6478,7 +7845,7 @@
                     <pic:cNvPicPr/>
                   </pic:nvPicPr>
                   <pic:blipFill>
-                    <a:blip r:embed="rId51"/>
+                    <a:blip r:embed="rId62"/>
                     <a:stretch>
                       <a:fillRect/>
                     </a:stretch>
@@ -6515,14 +7882,25 @@
         <w:t xml:space="preserve">Un riesgo tendrá este estado cuando haya sido evaluado con un factor de riesgo mayor o igual a 64. Este indica que el riesgo </w:t>
       </w:r>
       <w:r>
-        <w:t>representa una amenaza crítica para el proyecto, siendo por sí mismo capaz de ocasionar el fracaso del proyecto</w:t>
+        <w:t>representa una amenaza crítica para el proyecto</w:t>
       </w:r>
       <w:r>
         <w:t>, y se representa con un escudo rojo oscuro.</w:t>
       </w:r>
-      <w:r>
-        <w:br/>
-        <w:t>A diferencia de los riesgos en el estado “Planificar”, los líderes de proyecto no pueden optar por ignorar los riesgos críticos hasta la iteración siguiente.</w:t>
+    </w:p>
+    <w:p>
+      <w:pPr>
+        <w:pStyle w:val="Prrafodelista"/>
+        <w:ind w:firstLine="0"/>
+      </w:pPr>
+      <w:r>
+        <w:t>Al realizar al menos un plan de</w:t>
+      </w:r>
+      <w:r>
+        <w:t xml:space="preserve"> contingencia y un plan de mitigación o minimización</w:t>
+      </w:r>
+      <w:r>
+        <w:t xml:space="preserve"> contra estos riesgos, su estado pasara a “Planificado”.</w:t>
       </w:r>
     </w:p>
     <w:p>
@@ -6573,7 +7951,7 @@
                     <pic:cNvPicPr/>
                   </pic:nvPicPr>
                   <pic:blipFill>
-                    <a:blip r:embed="rId52"/>
+                    <a:blip r:embed="rId63"/>
                     <a:stretch>
                       <a:fillRect/>
                     </a:stretch>
@@ -6607,6 +7985,7 @@
         <w:ind w:firstLine="0"/>
       </w:pPr>
       <w:r>
+        <w:lastRenderedPageBreak/>
         <w:t>Un riesgo</w:t>
       </w:r>
       <w:r>
@@ -6629,6 +8008,15 @@
         <w:pStyle w:val="Prrafodelista"/>
         <w:ind w:firstLine="0"/>
       </w:pPr>
+      <w:r>
+        <w:t>En cada nueva iteración, el estado de estos riesgos cambiara a “Evaluar”.</w:t>
+      </w:r>
+    </w:p>
+    <w:p>
+      <w:pPr>
+        <w:pStyle w:val="Prrafodelista"/>
+        <w:ind w:firstLine="0"/>
+      </w:pPr>
     </w:p>
     <w:p>
       <w:pPr>
@@ -6638,7 +8026,6 @@
         <w:rPr>
           <w:noProof/>
         </w:rPr>
-        <w:lastRenderedPageBreak/>
         <w:drawing>
           <wp:inline distT="0" distB="0" distL="0" distR="0" wp14:anchorId="511A0AFB" wp14:editId="322A8972">
             <wp:extent cx="1752600" cy="4324350"/>
@@ -6657,7 +8044,7 @@
                     </pic:cNvPicPr>
                   </pic:nvPicPr>
                   <pic:blipFill>
-                    <a:blip r:embed="rId53">
+                    <a:blip r:embed="rId64">
                       <a:extLst>
                         <a:ext uri="{28A0092B-C50C-407E-A947-70E740481C1C}">
                           <a14:useLocalDpi xmlns:a14="http://schemas.microsoft.com/office/drawing/2010/main" val="0"/>
@@ -6693,6 +8080,11 @@
       <w:pPr>
         <w:jc w:val="center"/>
       </w:pPr>
+    </w:p>
+    <w:p>
+      <w:pPr>
+        <w:jc w:val="center"/>
+      </w:pPr>
       <w:r>
         <w:rPr>
           <w:noProof/>
@@ -6716,7 +8108,7 @@
                     </pic:cNvPicPr>
                   </pic:nvPicPr>
                   <pic:blipFill>
-                    <a:blip r:embed="rId54">
+                    <a:blip r:embed="rId65">
                       <a:extLst>
                         <a:ext uri="{28A0092B-C50C-407E-A947-70E740481C1C}">
                           <a14:useLocalDpi xmlns:a14="http://schemas.microsoft.com/office/drawing/2010/main" val="0"/>
@@ -6749,8 +8141,8 @@
       </w:r>
     </w:p>
     <w:sectPr>
-      <w:headerReference w:type="default" r:id="rId55"/>
-      <w:footerReference w:type="default" r:id="rId56"/>
+      <w:headerReference w:type="default" r:id="rId66"/>
+      <w:footerReference w:type="default" r:id="rId67"/>
       <w:pgSz w:w="11906" w:h="16838"/>
       <w:pgMar w:top="1535" w:right="1701" w:bottom="1417" w:left="1701" w:header="567" w:footer="572" w:gutter="0"/>
       <w:cols w:space="708"/>
@@ -10618,7 +12010,7 @@
   <w:style w:type="paragraph" w:default="1" w:styleId="Normal">
     <w:name w:val="Normal"/>
     <w:qFormat/>
-    <w:rsid w:val="00374E6A"/>
+    <w:rsid w:val="0096335F"/>
   </w:style>
   <w:style w:type="paragraph" w:styleId="Ttulo1">
     <w:name w:val="heading 1"/>
@@ -11389,6 +12781,37 @@
       <w:shd w:val="clear" w:color="auto" w:fill="E1DFDD"/>
     </w:rPr>
   </w:style>
+  <w:style w:type="table" w:styleId="Tablaconcuadrcula">
+    <w:name w:val="Table Grid"/>
+    <w:basedOn w:val="Tablanormal"/>
+    <w:uiPriority w:val="59"/>
+    <w:rsid w:val="009B6953"/>
+    <w:pPr>
+      <w:spacing w:before="0" w:line="240" w:lineRule="auto"/>
+    </w:pPr>
+    <w:tblPr>
+      <w:tblBorders>
+        <w:top w:val="single" w:sz="4" w:space="0" w:color="auto"/>
+        <w:left w:val="single" w:sz="4" w:space="0" w:color="auto"/>
+        <w:bottom w:val="single" w:sz="4" w:space="0" w:color="auto"/>
+        <w:right w:val="single" w:sz="4" w:space="0" w:color="auto"/>
+        <w:insideH w:val="single" w:sz="4" w:space="0" w:color="auto"/>
+        <w:insideV w:val="single" w:sz="4" w:space="0" w:color="auto"/>
+      </w:tblBorders>
+    </w:tblPr>
+  </w:style>
+  <w:style w:type="character" w:styleId="Hipervnculovisitado">
+    <w:name w:val="FollowedHyperlink"/>
+    <w:basedOn w:val="Fuentedeprrafopredeter"/>
+    <w:uiPriority w:val="99"/>
+    <w:semiHidden/>
+    <w:unhideWhenUsed/>
+    <w:rsid w:val="009B6953"/>
+    <w:rPr>
+      <w:color w:val="800080" w:themeColor="followedHyperlink"/>
+      <w:u w:val="single"/>
+    </w:rPr>
+  </w:style>
 </w:styles>
 </file>
 

</xml_diff>

<commit_message>
Doc: Correcciones de ortografía en manual de usuario
</commit_message>
<xml_diff>
--- a/3. Etapa de construcción/Iteración 3/Manuales/Manual de Usuario_Vesta Risk Manager_T-Code.docx
+++ b/3. Etapa de construcción/Iteración 3/Manuales/Manual de Usuario_Vesta Risk Manager_T-Code.docx
@@ -433,7 +433,27 @@
                   <w:szCs w:val="36"/>
                   <w:lang w:val="es-AR"/>
                 </w:rPr>
-                <w:t>Vesta Risk Manager</w:t>
+                <w:t xml:space="preserve">Vesta </w:t>
+              </w:r>
+              <w:proofErr w:type="spellStart"/>
+              <w:r>
+                <w:rPr>
+                  <w:rFonts w:asciiTheme="majorHAnsi" w:eastAsiaTheme="majorEastAsia" w:hAnsiTheme="majorHAnsi" w:cstheme="majorBidi"/>
+                  <w:sz w:val="36"/>
+                  <w:szCs w:val="36"/>
+                  <w:lang w:val="es-AR"/>
+                </w:rPr>
+                <w:t>Risk</w:t>
+              </w:r>
+              <w:proofErr w:type="spellEnd"/>
+              <w:r>
+                <w:rPr>
+                  <w:rFonts w:asciiTheme="majorHAnsi" w:eastAsiaTheme="majorEastAsia" w:hAnsiTheme="majorHAnsi" w:cstheme="majorBidi"/>
+                  <w:sz w:val="36"/>
+                  <w:szCs w:val="36"/>
+                  <w:lang w:val="es-AR"/>
+                </w:rPr>
+                <w:t xml:space="preserve"> Manager</w:t>
               </w:r>
             </w:p>
           </w:sdtContent>
@@ -963,7 +983,15 @@
             <w:pStyle w:val="PSI-Comentario"/>
           </w:pPr>
           <w:r>
-            <w:t>Para actualizar los campos en Microsoft Word (los cuales se muestran sobre un fondo gris cuando se selecciona], ir a Archivo &gt; Propiedades &gt; Resumen y reemplazar los campos “Asunto” con el Nombre del Proyecto  y “Autor” con el nombre del autor de este documento después ir a Personalizar y actualizar el valor “Numero de Documento” en la lista de propiedades del mismo dialogo, por el nuevo número de versión. Posteriormente cerrar el dialogo actualizar el documento seleccionando en el menú Editar &gt; Seleccionar todo o Ctrl–E y presionar F9, o simplemente dar un clic sobre el campo y presionar F9. Esto debe repetirse también en el índice, encabezado y  pie de página, en todas sus secciones.]</w:t>
+            <w:t xml:space="preserve">Para actualizar los campos en Microsoft Word (los cuales se muestran sobre un fondo gris cuando se selecciona], ir a Archivo &gt; Propiedades &gt; Resumen y reemplazar los campos “Asunto” con el Nombre del Proyecto  y “Autor” con el nombre del autor de este documento después ir a Personalizar y actualizar el valor “Numero de Documento” en la lista de propiedades del mismo dialogo, por el nuevo número de versión. Posteriormente cerrar el dialogo actualizar el documento seleccionando en el menú Editar &gt; Seleccionar todo o </w:t>
+          </w:r>
+          <w:proofErr w:type="spellStart"/>
+          <w:r>
+            <w:t>Ctrl</w:t>
+          </w:r>
+          <w:proofErr w:type="spellEnd"/>
+          <w:r>
+            <w:t>–E y presionar F9, o simplemente dar un clic sobre el campo y presionar F9. Esto debe repetirse también en el índice, encabezado y  pie de página, en todas sus secciones.]</w:t>
           </w:r>
         </w:p>
         <w:p>
@@ -2733,7 +2761,15 @@
       <w:bookmarkStart w:id="1" w:name="_Toc228206477"/>
       <w:bookmarkStart w:id="2" w:name="_Toc234686582"/>
       <w:r>
-        <w:t xml:space="preserve">Bienvenido al manual de usuario de Vesta Risk Manager. Este documento </w:t>
+        <w:t xml:space="preserve">Bienvenido al manual de usuario de Vesta </w:t>
+      </w:r>
+      <w:proofErr w:type="spellStart"/>
+      <w:r>
+        <w:t>Risk</w:t>
+      </w:r>
+      <w:proofErr w:type="spellEnd"/>
+      <w:r>
+        <w:t xml:space="preserve"> Manager. Este documento </w:t>
       </w:r>
       <w:r>
         <w:t>lo</w:t>
@@ -2765,7 +2801,15 @@
         </w:numPr>
       </w:pPr>
       <w:r>
-        <w:t>Utilizar las interfaces principales de Vesta Risk Manager.</w:t>
+        <w:t xml:space="preserve">Utilizar las interfaces principales de Vesta </w:t>
+      </w:r>
+      <w:proofErr w:type="spellStart"/>
+      <w:r>
+        <w:t>Risk</w:t>
+      </w:r>
+      <w:proofErr w:type="spellEnd"/>
+      <w:r>
+        <w:t xml:space="preserve"> Manager.</w:t>
       </w:r>
     </w:p>
     <w:p>
@@ -2973,7 +3017,15 @@
         <w:t xml:space="preserve"> rápidamente con las funciones y herramientas que </w:t>
       </w:r>
       <w:r>
-        <w:t>ofrece Vesta Risk Manager</w:t>
+        <w:t xml:space="preserve">ofrece Vesta </w:t>
+      </w:r>
+      <w:proofErr w:type="spellStart"/>
+      <w:r>
+        <w:t>Risk</w:t>
+      </w:r>
+      <w:proofErr w:type="spellEnd"/>
+      <w:r>
+        <w:t xml:space="preserve"> Manager</w:t>
       </w:r>
       <w:r>
         <w:t>, permitiéndole</w:t>
@@ -3070,13 +3122,29 @@
         <w:ind w:left="0" w:firstLine="0"/>
       </w:pPr>
       <w:r>
-        <w:t xml:space="preserve">Vesta Risk Manager es una herramienta poderosa que simplifica y optimiza la gestión de riesgos en </w:t>
+        <w:t xml:space="preserve">Vesta </w:t>
+      </w:r>
+      <w:proofErr w:type="spellStart"/>
+      <w:r>
+        <w:t>Risk</w:t>
+      </w:r>
+      <w:proofErr w:type="spellEnd"/>
+      <w:r>
+        <w:t xml:space="preserve"> Manager es una herramienta poderosa que simplifica y optimiza la gestión de riesgos en </w:t>
       </w:r>
       <w:r>
         <w:t>sus</w:t>
       </w:r>
       <w:r>
-        <w:t xml:space="preserve"> proyectos. Con Vesta Risk Manager, podrá:</w:t>
+        <w:t xml:space="preserve"> proyectos. Con Vesta </w:t>
+      </w:r>
+      <w:proofErr w:type="spellStart"/>
+      <w:r>
+        <w:t>Risk</w:t>
+      </w:r>
+      <w:proofErr w:type="spellEnd"/>
+      <w:r>
+        <w:t xml:space="preserve"> Manager, podrá:</w:t>
       </w:r>
     </w:p>
     <w:p>
@@ -3213,11 +3281,16 @@
       <w:r>
         <w:t xml:space="preserve">Hacer </w:t>
       </w:r>
+      <w:proofErr w:type="spellStart"/>
       <w:r>
         <w:t>C</w:t>
       </w:r>
       <w:r>
-        <w:t xml:space="preserve">lick </w:t>
+        <w:t>lick</w:t>
+      </w:r>
+      <w:proofErr w:type="spellEnd"/>
+      <w:r>
+        <w:t xml:space="preserve"> </w:t>
       </w:r>
       <w:r>
         <w:t xml:space="preserve">en </w:t>
@@ -3254,7 +3327,15 @@
         </w:numPr>
       </w:pPr>
       <w:r>
-        <w:t>Al realizar los pasos anteriores, ingresará a la pantalla de Inicio de Vesta Risk Manager.</w:t>
+        <w:t xml:space="preserve">Al realizar los pasos anteriores, ingresará a la pantalla de Inicio de Vesta </w:t>
+      </w:r>
+      <w:proofErr w:type="spellStart"/>
+      <w:r>
+        <w:t>Risk</w:t>
+      </w:r>
+      <w:proofErr w:type="spellEnd"/>
+      <w:r>
+        <w:t xml:space="preserve"> Manager.</w:t>
       </w:r>
       <w:r>
         <w:t xml:space="preserve"> En el caso de no estar registrado, se mostrará el mensaje “</w:t>
@@ -3306,8 +3387,13 @@
         <w:t>y de administrar los proyectos (crear, editar y eliminar proyectos, agregar participantes de los proyectos y definir sus roles</w:t>
       </w:r>
       <w:r>
-        <w:t>, etc</w:t>
-      </w:r>
+        <w:t xml:space="preserve">, </w:t>
+      </w:r>
+      <w:proofErr w:type="spellStart"/>
+      <w:r>
+        <w:t>etc</w:t>
+      </w:r>
+      <w:proofErr w:type="spellEnd"/>
       <w:r>
         <w:t>).</w:t>
       </w:r>
@@ -3414,7 +3500,39 @@
           <w:b/>
           <w:bCs/>
         </w:rPr>
-        <w:t xml:space="preserve"> de login de Vesta Risk Manager</w:t>
+        <w:t xml:space="preserve"> de </w:t>
+      </w:r>
+      <w:proofErr w:type="spellStart"/>
+      <w:r>
+        <w:rPr>
+          <w:b/>
+          <w:bCs/>
+        </w:rPr>
+        <w:t>login</w:t>
+      </w:r>
+      <w:proofErr w:type="spellEnd"/>
+      <w:r>
+        <w:rPr>
+          <w:b/>
+          <w:bCs/>
+        </w:rPr>
+        <w:t xml:space="preserve"> de Vesta </w:t>
+      </w:r>
+      <w:proofErr w:type="spellStart"/>
+      <w:r>
+        <w:rPr>
+          <w:b/>
+          <w:bCs/>
+        </w:rPr>
+        <w:t>Risk</w:t>
+      </w:r>
+      <w:proofErr w:type="spellEnd"/>
+      <w:r>
+        <w:rPr>
+          <w:b/>
+          <w:bCs/>
+        </w:rPr>
+        <w:t xml:space="preserve"> Manager</w:t>
       </w:r>
       <w:r>
         <w:rPr>
@@ -3482,7 +3600,23 @@
           <w:b/>
           <w:bCs/>
         </w:rPr>
-        <w:t>Paso 2: Hacer Click en Acceder con Google</w:t>
+        <w:t xml:space="preserve">Paso 2: Hacer </w:t>
+      </w:r>
+      <w:proofErr w:type="spellStart"/>
+      <w:r>
+        <w:rPr>
+          <w:b/>
+          <w:bCs/>
+        </w:rPr>
+        <w:t>Click</w:t>
+      </w:r>
+      <w:proofErr w:type="spellEnd"/>
+      <w:r>
+        <w:rPr>
+          <w:b/>
+          <w:bCs/>
+        </w:rPr>
+        <w:t xml:space="preserve"> en Acceder con Google</w:t>
       </w:r>
       <w:r>
         <w:rPr>
@@ -3950,7 +4084,15 @@
         <w:t>Usuarios</w:t>
       </w:r>
       <w:r>
-        <w:t xml:space="preserve">) al ingresar al Vesta Risk Manager como </w:t>
+        <w:t xml:space="preserve">) al ingresar al Vesta </w:t>
+      </w:r>
+      <w:proofErr w:type="spellStart"/>
+      <w:r>
+        <w:t>Risk</w:t>
+      </w:r>
+      <w:proofErr w:type="spellEnd"/>
+      <w:r>
+        <w:t xml:space="preserve"> Manager como </w:t>
       </w:r>
       <w:r>
         <w:rPr>
@@ -3975,6 +4117,7 @@
         <w:rPr>
           <w:b/>
           <w:bCs/>
+          <w:noProof/>
         </w:rPr>
         <w:drawing>
           <wp:inline distT="0" distB="0" distL="0" distR="0" wp14:anchorId="66FBD081" wp14:editId="1ADD78DB">
@@ -4021,6 +4164,9 @@
         <w:t>Al ingresar a esta sección, se mostrará una lista con los usuarios registrados, y se podrá agregar usuarios (</w:t>
       </w:r>
       <w:r>
+        <w:rPr>
+          <w:noProof/>
+        </w:rPr>
         <w:drawing>
           <wp:inline distT="0" distB="0" distL="0" distR="0" wp14:anchorId="37A3A6C1" wp14:editId="55158428">
             <wp:extent cx="640080" cy="164592"/>
@@ -4204,7 +4350,7 @@
         </w:rPr>
         <w:lastRenderedPageBreak/>
         <w:drawing>
-          <wp:inline distT="0" distB="0" distL="0" distR="0" wp14:anchorId="4D5C142B" wp14:editId="601B3D1B">
+          <wp:inline distT="0" distB="0" distL="0" distR="0" wp14:anchorId="4D5C142B" wp14:editId="540DFD63">
             <wp:extent cx="5400040" cy="2630805"/>
             <wp:effectExtent l="0" t="0" r="0" b="0"/>
             <wp:docPr id="87048121" name="Imagen 16"/>
@@ -4261,7 +4407,15 @@
         <w:t>Al</w:t>
       </w:r>
       <w:r>
-        <w:t xml:space="preserve"> hacer click en el botón de nuevo usuario, </w:t>
+        <w:t xml:space="preserve"> hacer </w:t>
+      </w:r>
+      <w:proofErr w:type="spellStart"/>
+      <w:r>
+        <w:t>click</w:t>
+      </w:r>
+      <w:proofErr w:type="spellEnd"/>
+      <w:r>
+        <w:t xml:space="preserve"> en el botón de nuevo usuario, </w:t>
       </w:r>
       <w:r>
         <w:t xml:space="preserve">se mostrará un formulario en el que se deberán rellenar los campos con el nombre del nuevo usuario, su email y su perfil de usuario. </w:t>
@@ -4282,14 +4436,33 @@
         </w:r>
       </w:hyperlink>
       <w:r>
-        <w:t xml:space="preserve">), el cual determinará las acciones que el usuario podrá realizar dentro del sistema. Al hacer click en “Confirmar”, se redirigirá al usuario nuevamente a la lista de usuarios, y se mostrará un mensaje indicando que el usuario a sido registrado. </w:t>
-      </w:r>
+        <w:t xml:space="preserve">), el cual determinará las acciones que el usuario podrá realizar dentro del sistema. Al hacer </w:t>
+      </w:r>
+      <w:proofErr w:type="spellStart"/>
+      <w:r>
+        <w:t>click</w:t>
+      </w:r>
+      <w:proofErr w:type="spellEnd"/>
+      <w:r>
+        <w:t xml:space="preserve"> en “Confirmar”, se redirigirá al usuario nuevamente a la lista de usuarios, y se mostrará un mensaje indicando que el usuario </w:t>
+      </w:r>
+      <w:r>
+        <w:t>h</w:t>
+      </w:r>
+      <w:r>
+        <w:t xml:space="preserve">a sido registrado. </w:t>
+      </w:r>
+    </w:p>
+    <w:p>
+      <w:pPr>
+        <w:ind w:left="0" w:firstLine="0"/>
+      </w:pPr>
       <w:r>
         <w:rPr>
           <w:noProof/>
         </w:rPr>
         <w:drawing>
-          <wp:inline distT="0" distB="0" distL="0" distR="0" wp14:anchorId="1D871075" wp14:editId="400EE3BF">
+          <wp:inline distT="0" distB="0" distL="0" distR="0" wp14:anchorId="1D871075" wp14:editId="164E4732">
             <wp:extent cx="5400040" cy="3302635"/>
             <wp:effectExtent l="0" t="0" r="0" b="0"/>
             <wp:docPr id="1186441694" name="Imagen 17"/>
@@ -4337,9 +4510,6 @@
           </wp:inline>
         </w:drawing>
       </w:r>
-      <w:r>
-        <w:t xml:space="preserve">. </w:t>
-      </w:r>
     </w:p>
     <w:p>
       <w:pPr>
@@ -4355,7 +4525,7 @@
         </w:rPr>
         <w:lastRenderedPageBreak/>
         <w:drawing>
-          <wp:inline distT="0" distB="0" distL="0" distR="0" wp14:anchorId="607E9FF1" wp14:editId="6BFAE63F">
+          <wp:inline distT="0" distB="0" distL="0" distR="0" wp14:anchorId="607E9FF1" wp14:editId="139D5839">
             <wp:extent cx="5400040" cy="2630805"/>
             <wp:effectExtent l="0" t="0" r="0" b="0"/>
             <wp:docPr id="1657446270" name="Imagen 15"/>
@@ -4409,7 +4579,15 @@
         <w:ind w:left="0" w:firstLine="0"/>
       </w:pPr>
       <w:r>
-        <w:t xml:space="preserve">Al hacer click en el botón para ver </w:t>
+        <w:t xml:space="preserve">Al hacer </w:t>
+      </w:r>
+      <w:proofErr w:type="spellStart"/>
+      <w:r>
+        <w:t>click</w:t>
+      </w:r>
+      <w:proofErr w:type="spellEnd"/>
+      <w:r>
+        <w:t xml:space="preserve"> en el botón para ver </w:t>
       </w:r>
       <w:r>
         <w:t>el detalle de un usuario (</w:t>
@@ -4471,7 +4649,7 @@
           <w:noProof/>
         </w:rPr>
         <w:drawing>
-          <wp:inline distT="0" distB="0" distL="0" distR="0" wp14:anchorId="1E9B37DE" wp14:editId="56B58153">
+          <wp:inline distT="0" distB="0" distL="0" distR="0" wp14:anchorId="1E9B37DE" wp14:editId="4CAFE97E">
             <wp:extent cx="5400040" cy="2925445"/>
             <wp:effectExtent l="0" t="0" r="0" b="8255"/>
             <wp:docPr id="840241469" name="Imagen 21"/>
@@ -4528,7 +4706,15 @@
         <w:t xml:space="preserve">Al </w:t>
       </w:r>
       <w:r>
-        <w:t>hacer click en el botón para editar un usuario</w:t>
+        <w:t xml:space="preserve">hacer </w:t>
+      </w:r>
+      <w:proofErr w:type="spellStart"/>
+      <w:r>
+        <w:t>click</w:t>
+      </w:r>
+      <w:proofErr w:type="spellEnd"/>
+      <w:r>
+        <w:t xml:space="preserve"> en el botón para editar un usuario</w:t>
       </w:r>
       <w:r>
         <w:t xml:space="preserve"> (</w:t>
@@ -4616,7 +4802,7 @@
         </w:rPr>
         <w:lastRenderedPageBreak/>
         <w:drawing>
-          <wp:inline distT="0" distB="0" distL="0" distR="0" wp14:anchorId="404FA294" wp14:editId="195BA5F8">
+          <wp:inline distT="0" distB="0" distL="0" distR="0" wp14:anchorId="404FA294" wp14:editId="7C867127">
             <wp:extent cx="5400040" cy="3302635"/>
             <wp:effectExtent l="0" t="0" r="0" b="0"/>
             <wp:docPr id="470033532" name="Imagen 18"/>
@@ -4676,7 +4862,15 @@
         <w:t>l</w:t>
       </w:r>
       <w:r>
-        <w:t xml:space="preserve"> hacer click en el botón para eliminar un usuario</w:t>
+        <w:t xml:space="preserve"> hacer </w:t>
+      </w:r>
+      <w:proofErr w:type="spellStart"/>
+      <w:r>
+        <w:t>click</w:t>
+      </w:r>
+      <w:proofErr w:type="spellEnd"/>
+      <w:r>
+        <w:t xml:space="preserve"> en el botón para eliminar un usuario</w:t>
       </w:r>
       <w:r>
         <w:t xml:space="preserve"> (</w:t>
@@ -4760,20 +4954,37 @@
           <w:b/>
           <w:bCs/>
         </w:rPr>
-        <w:t xml:space="preserve"> Administrador del sistema no puede eliminarse a si mismo.</w:t>
-      </w:r>
-    </w:p>
-    <w:p>
-      <w:pPr>
+        <w:t xml:space="preserve"> Administrador del sistema no puede eliminarse a </w:t>
+      </w:r>
+      <w:proofErr w:type="spellStart"/>
+      <w:r>
         <w:rPr>
           <w:b/>
           <w:bCs/>
         </w:rPr>
-      </w:pPr>
+        <w:t>si</w:t>
+      </w:r>
+      <w:proofErr w:type="spellEnd"/>
       <w:r>
         <w:rPr>
           <w:b/>
           <w:bCs/>
+        </w:rPr>
+        <w:t xml:space="preserve"> mismo.</w:t>
+      </w:r>
+    </w:p>
+    <w:p>
+      <w:pPr>
+        <w:rPr>
+          <w:b/>
+          <w:bCs/>
+        </w:rPr>
+      </w:pPr>
+      <w:r>
+        <w:rPr>
+          <w:b/>
+          <w:bCs/>
+          <w:noProof/>
         </w:rPr>
         <w:drawing>
           <wp:inline distT="0" distB="0" distL="0" distR="0" wp14:anchorId="502A7C73" wp14:editId="0C61F5B6">
@@ -4836,19 +5047,15 @@
         <w:ind w:left="0" w:firstLine="0"/>
       </w:pPr>
       <w:r>
-        <w:t xml:space="preserve">La funcionalidad de “Administrar </w:t>
-      </w:r>
-      <w:r>
-        <w:t>perfiles</w:t>
-      </w:r>
-      <w:r>
-        <w:t xml:space="preserve">” es accedida desde la barra de menú (Administrar acceso &gt; </w:t>
-      </w:r>
-      <w:r>
-        <w:t>Perfiles</w:t>
-      </w:r>
-      <w:r>
-        <w:t xml:space="preserve">) al ingresar al Vesta Risk Manager como </w:t>
+        <w:t xml:space="preserve">La funcionalidad de “Administrar perfiles” es accedida desde la barra de menú (Administrar acceso &gt; Perfiles) al ingresar al Vesta </w:t>
+      </w:r>
+      <w:proofErr w:type="spellStart"/>
+      <w:r>
+        <w:t>Risk</w:t>
+      </w:r>
+      <w:proofErr w:type="spellEnd"/>
+      <w:r>
+        <w:t xml:space="preserve"> Manager como </w:t>
       </w:r>
       <w:r>
         <w:rPr>
@@ -4869,6 +5076,7 @@
         <w:rPr>
           <w:b/>
           <w:bCs/>
+          <w:noProof/>
         </w:rPr>
         <w:lastRenderedPageBreak/>
         <w:drawing>
@@ -4918,27 +5126,12 @@
         <w:ind w:left="0" w:firstLine="0"/>
       </w:pPr>
       <w:r>
-        <w:t xml:space="preserve">Al ingresar a esta sección, se mostrará una lista con los </w:t>
-      </w:r>
-      <w:r>
-        <w:t>perfiles</w:t>
-      </w:r>
-      <w:r>
-        <w:t xml:space="preserve"> </w:t>
-      </w:r>
-      <w:r>
-        <w:t>existentes</w:t>
-      </w:r>
-      <w:r>
-        <w:t xml:space="preserve">, y se podrá agregar </w:t>
-      </w:r>
-      <w:r>
-        <w:t>perfiles</w:t>
-      </w:r>
-      <w:r>
-        <w:t xml:space="preserve"> (</w:t>
-      </w:r>
-      <w:r>
+        <w:t>Al ingresar a esta sección, se mostrará una lista con los perfiles existentes, y se podrá agregar perfiles (</w:t>
+      </w:r>
+      <w:r>
+        <w:rPr>
+          <w:noProof/>
+        </w:rPr>
         <w:drawing>
           <wp:inline distT="0" distB="0" distL="0" distR="0" wp14:anchorId="667805B6" wp14:editId="3AE97A8B">
             <wp:extent cx="566928" cy="164592"/>
@@ -4976,13 +5169,7 @@
         </w:drawing>
       </w:r>
       <w:r>
-        <w:t xml:space="preserve">), ver el detalle de un </w:t>
-      </w:r>
-      <w:r>
-        <w:t>perfil</w:t>
-      </w:r>
-      <w:r>
-        <w:t xml:space="preserve"> (</w:t>
+        <w:t>), ver el detalle de un perfil (</w:t>
       </w:r>
       <w:r>
         <w:rPr>
@@ -5025,13 +5212,7 @@
         </w:drawing>
       </w:r>
       <w:r>
-        <w:t xml:space="preserve">), modificar un </w:t>
-      </w:r>
-      <w:r>
-        <w:t>perfil</w:t>
-      </w:r>
-      <w:r>
-        <w:t xml:space="preserve"> (</w:t>
+        <w:t>), modificar un perfil (</w:t>
       </w:r>
       <w:r>
         <w:rPr>
@@ -5074,13 +5255,7 @@
         </w:drawing>
       </w:r>
       <w:r>
-        <w:t xml:space="preserve">) o eliminar un </w:t>
-      </w:r>
-      <w:r>
-        <w:t>perfil</w:t>
-      </w:r>
-      <w:r>
-        <w:t xml:space="preserve"> (</w:t>
+        <w:t>) o eliminar un perfil (</w:t>
       </w:r>
       <w:r>
         <w:rPr>
@@ -5176,19 +5351,15 @@
         <w:t>Al</w:t>
       </w:r>
       <w:r>
-        <w:t xml:space="preserve"> hacer click en el botón de nuevo </w:t>
-      </w:r>
-      <w:r>
-        <w:t>perfil</w:t>
-      </w:r>
-      <w:r>
-        <w:t xml:space="preserve">, se mostrará un formulario en el que se deberán rellenar los campos con el nombre del nuevo </w:t>
-      </w:r>
-      <w:r>
-        <w:t>perfil y sus permisos asociados (pueden ser más de uno)</w:t>
-      </w:r>
-      <w:r>
-        <w:t xml:space="preserve">. </w:t>
+        <w:t xml:space="preserve"> hacer </w:t>
+      </w:r>
+      <w:proofErr w:type="spellStart"/>
+      <w:r>
+        <w:t>click</w:t>
+      </w:r>
+      <w:proofErr w:type="spellEnd"/>
+      <w:r>
+        <w:t xml:space="preserve"> en el botón de nuevo perfil, se mostrará un formulario en el que se deberán rellenar los campos con el nombre del nuevo perfil y sus permisos asociados (pueden ser más de uno). </w:t>
       </w:r>
       <w:r>
         <w:br/>
@@ -5203,11 +5374,28 @@
         </w:r>
       </w:hyperlink>
       <w:r>
-        <w:t>), el cual determinará las acciones que el usuario podrá realizar dentro del sistema. Al hacer click en “Confirmar”, se redirigirá al usuario nuevamente a la lista de usuarios, y se mostrará un mensaje indicando que el usuario a sido registrado.</w:t>
-      </w:r>
-    </w:p>
-    <w:p>
-      <w:r>
+        <w:t xml:space="preserve">), el cual determinará las acciones que el usuario podrá realizar dentro del sistema. Al hacer </w:t>
+      </w:r>
+      <w:proofErr w:type="spellStart"/>
+      <w:r>
+        <w:t>click</w:t>
+      </w:r>
+      <w:proofErr w:type="spellEnd"/>
+      <w:r>
+        <w:t xml:space="preserve"> en “Confirmar”, se redirigirá al usuario nuevamente a la lista de usuarios, y se mostrará un mensaje indicando que el usuario </w:t>
+      </w:r>
+      <w:r>
+        <w:t>h</w:t>
+      </w:r>
+      <w:r>
+        <w:t>a sido registrado.</w:t>
+      </w:r>
+    </w:p>
+    <w:p>
+      <w:r>
+        <w:rPr>
+          <w:noProof/>
+        </w:rPr>
         <w:lastRenderedPageBreak/>
         <w:drawing>
           <wp:inline distT="0" distB="0" distL="0" distR="0" wp14:anchorId="0CCAAB85" wp14:editId="59E4622B">
@@ -5248,6 +5436,9 @@
     </w:p>
     <w:p>
       <w:r>
+        <w:rPr>
+          <w:noProof/>
+        </w:rPr>
         <w:drawing>
           <wp:inline distT="0" distB="0" distL="0" distR="0" wp14:anchorId="60124D84" wp14:editId="41724878">
             <wp:extent cx="5400040" cy="2646680"/>
@@ -5290,16 +5481,18 @@
         <w:ind w:left="0" w:firstLine="0"/>
       </w:pPr>
       <w:r>
-        <w:t xml:space="preserve">Al hacer click en el botón para ver </w:t>
-      </w:r>
-      <w:r>
-        <w:t xml:space="preserve">el detalle de un </w:t>
-      </w:r>
-      <w:r>
-        <w:t>perfil</w:t>
-      </w:r>
-      <w:r>
-        <w:t xml:space="preserve"> (</w:t>
+        <w:t xml:space="preserve">Al hacer </w:t>
+      </w:r>
+      <w:proofErr w:type="spellStart"/>
+      <w:r>
+        <w:t>click</w:t>
+      </w:r>
+      <w:proofErr w:type="spellEnd"/>
+      <w:r>
+        <w:t xml:space="preserve"> en el botón para ver </w:t>
+      </w:r>
+      <w:r>
+        <w:t>el detalle de un perfil (</w:t>
       </w:r>
       <w:r>
         <w:rPr>
@@ -5342,13 +5535,7 @@
         </w:drawing>
       </w:r>
       <w:r>
-        <w:t>), se mostrará una página con los da</w:t>
-      </w:r>
-      <w:r>
-        <w:t>tos del perfil seleccionado</w:t>
-      </w:r>
-      <w:r>
-        <w:t>.</w:t>
+        <w:t>), se mostrará una página con los datos del perfil seleccionado.</w:t>
       </w:r>
     </w:p>
     <w:p/>
@@ -5359,7 +5546,7 @@
         </w:rPr>
         <w:lastRenderedPageBreak/>
         <w:drawing>
-          <wp:inline distT="0" distB="0" distL="0" distR="0" wp14:anchorId="76C4734F" wp14:editId="2D25F47B">
+          <wp:inline distT="0" distB="0" distL="0" distR="0" wp14:anchorId="76C4734F" wp14:editId="090E169E">
             <wp:extent cx="5400040" cy="3030855"/>
             <wp:effectExtent l="0" t="0" r="0" b="0"/>
             <wp:docPr id="844939971" name="Imagen 22"/>
@@ -5416,13 +5603,15 @@
         <w:t xml:space="preserve">Al </w:t>
       </w:r>
       <w:r>
-        <w:t xml:space="preserve">hacer click en el botón para editar un </w:t>
-      </w:r>
-      <w:r>
-        <w:t>perfil</w:t>
-      </w:r>
-      <w:r>
-        <w:t xml:space="preserve"> (</w:t>
+        <w:t xml:space="preserve">hacer </w:t>
+      </w:r>
+      <w:proofErr w:type="spellStart"/>
+      <w:r>
+        <w:t>click</w:t>
+      </w:r>
+      <w:proofErr w:type="spellEnd"/>
+      <w:r>
+        <w:t xml:space="preserve"> en el botón para editar un perfil (</w:t>
       </w:r>
       <w:r>
         <w:rPr>
@@ -5465,28 +5654,7 @@
         </w:drawing>
       </w:r>
       <w:r>
-        <w:t xml:space="preserve">), se mostrará un formulario similar al de Crear </w:t>
-      </w:r>
-      <w:r>
-        <w:t>Perfil</w:t>
-      </w:r>
-      <w:r>
-        <w:t xml:space="preserve">, con los datos del </w:t>
-      </w:r>
-      <w:r>
-        <w:t>perfil</w:t>
-      </w:r>
-      <w:r>
-        <w:t xml:space="preserve"> que se desea editar. Al rellenar este formulario, se deben cumplir las mismas condiciones necesarias para </w:t>
-      </w:r>
-      <w:r>
-        <w:t xml:space="preserve">crear un perfil </w:t>
-      </w:r>
-      <w:r>
-        <w:t xml:space="preserve">(nombre </w:t>
-      </w:r>
-      <w:r>
-        <w:t>único).</w:t>
+        <w:t>), se mostrará un formulario similar al de Crear Perfil, con los datos del perfil que se desea editar. Al rellenar este formulario, se deben cumplir las mismas condiciones necesarias para crear un perfil (nombre único).</w:t>
       </w:r>
     </w:p>
     <w:p>
@@ -5511,7 +5679,7 @@
           <w:noProof/>
         </w:rPr>
         <w:drawing>
-          <wp:inline distT="0" distB="0" distL="0" distR="0" wp14:anchorId="77E94C1C" wp14:editId="3219FD50">
+          <wp:inline distT="0" distB="0" distL="0" distR="0" wp14:anchorId="77E94C1C" wp14:editId="71815105">
             <wp:extent cx="5400040" cy="3122930"/>
             <wp:effectExtent l="0" t="0" r="0" b="1270"/>
             <wp:docPr id="1844828970" name="Imagen 20"/>
@@ -5571,13 +5739,15 @@
         <w:t>l</w:t>
       </w:r>
       <w:r>
-        <w:t xml:space="preserve"> hacer click en el botón para eliminar un </w:t>
-      </w:r>
-      <w:r>
-        <w:t>perfil</w:t>
-      </w:r>
-      <w:r>
-        <w:t xml:space="preserve"> (</w:t>
+        <w:t xml:space="preserve"> hacer </w:t>
+      </w:r>
+      <w:proofErr w:type="spellStart"/>
+      <w:r>
+        <w:t>click</w:t>
+      </w:r>
+      <w:proofErr w:type="spellEnd"/>
+      <w:r>
+        <w:t xml:space="preserve"> en el botón para eliminar un perfil (</w:t>
       </w:r>
       <w:r>
         <w:rPr>
@@ -5620,13 +5790,7 @@
         </w:drawing>
       </w:r>
       <w:r>
-        <w:t xml:space="preserve">), se solicitará confirmación antes de eliminar.  Si se confirma la eliminación, </w:t>
-      </w:r>
-      <w:r>
-        <w:t>se eliminará el perfil seleccionado.</w:t>
-      </w:r>
-      <w:r>
-        <w:t xml:space="preserve"> </w:t>
+        <w:t xml:space="preserve">), se solicitará confirmación antes de eliminar.  Si se confirma la eliminación, se eliminará el perfil seleccionado. </w:t>
       </w:r>
     </w:p>
     <w:p>
@@ -5653,6 +5817,9 @@
     </w:p>
     <w:p>
       <w:r>
+        <w:rPr>
+          <w:noProof/>
+        </w:rPr>
         <w:lastRenderedPageBreak/>
         <w:drawing>
           <wp:inline distT="0" distB="0" distL="0" distR="0" wp14:anchorId="0EBFB102" wp14:editId="702342A4">
@@ -5711,6 +5878,9 @@
     </w:p>
     <w:p>
       <w:r>
+        <w:rPr>
+          <w:noProof/>
+        </w:rPr>
         <w:drawing>
           <wp:inline distT="0" distB="0" distL="0" distR="0" wp14:anchorId="767FFDB7" wp14:editId="4DDAFB47">
             <wp:extent cx="5400040" cy="1363345"/>
@@ -5772,7 +5942,7 @@
         </w:rPr>
         <w:lastRenderedPageBreak/>
         <w:drawing>
-          <wp:inline distT="0" distB="0" distL="0" distR="0" wp14:anchorId="379D79EE" wp14:editId="2A79221D">
+          <wp:inline distT="0" distB="0" distL="0" distR="0" wp14:anchorId="379D79EE" wp14:editId="2C87D19D">
             <wp:extent cx="5400040" cy="6655435"/>
             <wp:effectExtent l="0" t="0" r="0" b="0"/>
             <wp:docPr id="1167376235" name="Imagen 20"/>
@@ -5831,6 +6001,9 @@
     </w:p>
     <w:p>
       <w:r>
+        <w:rPr>
+          <w:noProof/>
+        </w:rPr>
         <w:lastRenderedPageBreak/>
         <w:drawing>
           <wp:inline distT="0" distB="0" distL="0" distR="0" wp14:anchorId="6939D9EA" wp14:editId="41511A1C">
@@ -5877,7 +6050,13 @@
         <w:t xml:space="preserve">Al añadir una iteración, se </w:t>
       </w:r>
       <w:r>
-        <w:t>debe ingresar el nombre de la iteración, su fecha de inició y de finalización. El nombre de la iteración debe ser único para un mismo proyecto, la fecha de inicio no puede ser posterior a la de finalización, y las iteraciones no pueden tener fechas superpuestas.</w:t>
+        <w:t>debe ingresar el nombre de la iteración, su fecha de inici</w:t>
+      </w:r>
+      <w:r>
+        <w:t>o</w:t>
+      </w:r>
+      <w:r>
+        <w:t xml:space="preserve"> y de finalización. El nombre de la iteración debe ser único para un mismo proyecto, la fecha de inicio no puede ser posterior a la de finalización, y las iteraciones no pueden tener fechas superpuestas.</w:t>
       </w:r>
       <w:r>
         <w:br/>
@@ -5892,6 +6071,9 @@
     </w:p>
     <w:p>
       <w:r>
+        <w:rPr>
+          <w:noProof/>
+        </w:rPr>
         <w:drawing>
           <wp:inline distT="0" distB="0" distL="0" distR="0" wp14:anchorId="38964473" wp14:editId="1C921525">
             <wp:extent cx="5400040" cy="1795145"/>
@@ -5937,6 +6119,9 @@
         <w:t>Al seleccionar “Ver Proyectos”, se mostrará una lista con los proyectos creados. En esta página se puede ver el detalle de un proyecto (</w:t>
       </w:r>
       <w:r>
+        <w:rPr>
+          <w:noProof/>
+        </w:rPr>
         <w:drawing>
           <wp:inline distT="0" distB="0" distL="0" distR="0" wp14:anchorId="4BDD5364" wp14:editId="1DDADAC4">
             <wp:extent cx="164592" cy="164592"/>
@@ -5977,6 +6162,9 @@
         <w:t>) y editar un proyecto (</w:t>
       </w:r>
       <w:r>
+        <w:rPr>
+          <w:noProof/>
+        </w:rPr>
         <w:drawing>
           <wp:inline distT="0" distB="0" distL="0" distR="0" wp14:anchorId="6457A7D6" wp14:editId="414AB792">
             <wp:extent cx="173736" cy="164592"/>
@@ -6019,6 +6207,9 @@
     </w:p>
     <w:p>
       <w:r>
+        <w:rPr>
+          <w:noProof/>
+        </w:rPr>
         <w:drawing>
           <wp:inline distT="0" distB="0" distL="0" distR="0" wp14:anchorId="5922748C" wp14:editId="05BA8348">
             <wp:extent cx="5400040" cy="2630170"/>
@@ -6065,18 +6256,23 @@
       </w:pPr>
       <w:r>
         <w:lastRenderedPageBreak/>
-        <w:t xml:space="preserve">Al hacer click en el botón para ver </w:t>
-      </w:r>
-      <w:r>
-        <w:t xml:space="preserve">el detalle de un </w:t>
-      </w:r>
-      <w:r>
-        <w:t>proyecto</w:t>
-      </w:r>
-      <w:r>
-        <w:t xml:space="preserve"> (</w:t>
-      </w:r>
-      <w:r>
+        <w:t xml:space="preserve">Al hacer </w:t>
+      </w:r>
+      <w:proofErr w:type="spellStart"/>
+      <w:r>
+        <w:t>click</w:t>
+      </w:r>
+      <w:proofErr w:type="spellEnd"/>
+      <w:r>
+        <w:t xml:space="preserve"> en el botón para ver </w:t>
+      </w:r>
+      <w:r>
+        <w:t>el detalle de un proyecto (</w:t>
+      </w:r>
+      <w:r>
+        <w:rPr>
+          <w:noProof/>
+        </w:rPr>
         <w:drawing>
           <wp:inline distT="0" distB="0" distL="0" distR="0" wp14:anchorId="6033EC6C" wp14:editId="4301C8E5">
             <wp:extent cx="164592" cy="164592"/>
@@ -6114,13 +6310,7 @@
         </w:drawing>
       </w:r>
       <w:r>
-        <w:t xml:space="preserve">), se mostrará una página con los datos </w:t>
-      </w:r>
-      <w:r>
-        <w:t>del proyecto seleccionado</w:t>
-      </w:r>
-      <w:r>
-        <w:t>.</w:t>
+        <w:t>), se mostrará una página con los datos del proyecto seleccionado.</w:t>
       </w:r>
     </w:p>
     <w:p>
@@ -6129,7 +6319,7 @@
           <w:noProof/>
         </w:rPr>
         <w:drawing>
-          <wp:inline distT="0" distB="0" distL="0" distR="0" wp14:anchorId="2BDB4C27" wp14:editId="306CB023">
+          <wp:inline distT="0" distB="0" distL="0" distR="0" wp14:anchorId="2BDB4C27" wp14:editId="17582B74">
             <wp:extent cx="5400040" cy="6692265"/>
             <wp:effectExtent l="0" t="0" r="0" b="0"/>
             <wp:docPr id="759935193" name="Imagen 21"/>
@@ -6186,15 +6376,20 @@
         <w:t xml:space="preserve">Al </w:t>
       </w:r>
       <w:r>
-        <w:t xml:space="preserve">hacer click en el botón para editar un </w:t>
-      </w:r>
-      <w:r>
-        <w:t>proyecto</w:t>
-      </w:r>
-      <w:r>
-        <w:t xml:space="preserve"> (</w:t>
-      </w:r>
-      <w:r>
+        <w:t xml:space="preserve">hacer </w:t>
+      </w:r>
+      <w:proofErr w:type="spellStart"/>
+      <w:r>
+        <w:t>click</w:t>
+      </w:r>
+      <w:proofErr w:type="spellEnd"/>
+      <w:r>
+        <w:t xml:space="preserve"> en el botón para editar un proyecto (</w:t>
+      </w:r>
+      <w:r>
+        <w:rPr>
+          <w:noProof/>
+        </w:rPr>
         <w:drawing>
           <wp:inline distT="0" distB="0" distL="0" distR="0" wp14:anchorId="4254F15E" wp14:editId="4FBC8454">
             <wp:extent cx="173736" cy="164592"/>
@@ -6232,22 +6427,15 @@
         </w:drawing>
       </w:r>
       <w:r>
-        <w:t xml:space="preserve">), se mostrará un formulario similar al de Crear </w:t>
-      </w:r>
-      <w:r>
-        <w:t>Proyecto</w:t>
-      </w:r>
-      <w:r>
-        <w:t xml:space="preserve">, con los datos del </w:t>
-      </w:r>
-      <w:r>
-        <w:t>proyecto</w:t>
-      </w:r>
-      <w:r>
-        <w:t xml:space="preserve"> que se desea editar. </w:t>
-      </w:r>
-      <w:r>
-        <w:t xml:space="preserve">Al editar un proyecto, se deben cumplir las mismas condiciones necesarias para crear un proyecto (Nombre del proyecto único, iteraciones sin fechas superpuestas, etc). </w:t>
+        <w:t xml:space="preserve">), se mostrará un formulario similar al de Crear Proyecto, con los datos del proyecto que se desea editar. Al editar un proyecto, se deben cumplir las mismas condiciones necesarias para crear un proyecto (Nombre del proyecto único, iteraciones sin fechas superpuestas, </w:t>
+      </w:r>
+      <w:proofErr w:type="spellStart"/>
+      <w:r>
+        <w:t>etc</w:t>
+      </w:r>
+      <w:proofErr w:type="spellEnd"/>
+      <w:r>
+        <w:t xml:space="preserve">). </w:t>
       </w:r>
     </w:p>
     <w:p>
@@ -6276,6 +6464,9 @@
     </w:p>
     <w:p>
       <w:r>
+        <w:rPr>
+          <w:noProof/>
+        </w:rPr>
         <w:drawing>
           <wp:inline distT="0" distB="0" distL="0" distR="0" wp14:anchorId="7AC8B34E" wp14:editId="1314011F">
             <wp:extent cx="5400040" cy="7820025"/>
@@ -6362,7 +6553,7 @@
           <w:noProof/>
         </w:rPr>
         <w:drawing>
-          <wp:inline distT="0" distB="0" distL="0" distR="0" wp14:anchorId="6EAF929B" wp14:editId="3C386EAB">
+          <wp:inline distT="0" distB="0" distL="0" distR="0" wp14:anchorId="6EAF929B" wp14:editId="68E79551">
             <wp:extent cx="5400040" cy="2630805"/>
             <wp:effectExtent l="0" t="0" r="0" b="0"/>
             <wp:docPr id="659853627" name="Imagen 22"/>
@@ -6417,7 +6608,7 @@
           <w:noProof/>
         </w:rPr>
         <w:drawing>
-          <wp:inline distT="0" distB="0" distL="0" distR="0" wp14:anchorId="4BC860DA" wp14:editId="688472E3">
+          <wp:inline distT="0" distB="0" distL="0" distR="0" wp14:anchorId="4BC860DA" wp14:editId="70A44492">
             <wp:extent cx="5400040" cy="3413125"/>
             <wp:effectExtent l="0" t="0" r="0" b="0"/>
             <wp:docPr id="496855160" name="Imagen 23"/>
@@ -6473,7 +6664,7 @@
         </w:rPr>
         <w:lastRenderedPageBreak/>
         <w:drawing>
-          <wp:inline distT="0" distB="0" distL="0" distR="0" wp14:anchorId="3E14199F" wp14:editId="73B45742">
+          <wp:inline distT="0" distB="0" distL="0" distR="0" wp14:anchorId="3E14199F" wp14:editId="004EF89D">
             <wp:extent cx="5400040" cy="3413125"/>
             <wp:effectExtent l="0" t="0" r="0" b="0"/>
             <wp:docPr id="355085067" name="Imagen 24"/>
@@ -6528,7 +6719,7 @@
           <w:noProof/>
         </w:rPr>
         <w:drawing>
-          <wp:inline distT="0" distB="0" distL="0" distR="0" wp14:anchorId="4F0EC00E" wp14:editId="217A8105">
+          <wp:inline distT="0" distB="0" distL="0" distR="0" wp14:anchorId="4F0EC00E" wp14:editId="535F0BA7">
             <wp:extent cx="5400040" cy="2630805"/>
             <wp:effectExtent l="0" t="0" r="0" b="0"/>
             <wp:docPr id="748767486" name="Imagen 25"/>
@@ -6596,7 +6787,7 @@
           <w:noProof/>
         </w:rPr>
         <w:drawing>
-          <wp:inline distT="0" distB="0" distL="0" distR="0" wp14:anchorId="3860935C" wp14:editId="14E7F3A3">
+          <wp:inline distT="0" distB="0" distL="0" distR="0" wp14:anchorId="3860935C" wp14:editId="10381A8B">
             <wp:extent cx="5400040" cy="4268470"/>
             <wp:effectExtent l="0" t="0" r="0" b="0"/>
             <wp:docPr id="750130460" name="Imagen 26"/>
@@ -6651,7 +6842,7 @@
           <w:noProof/>
         </w:rPr>
         <w:drawing>
-          <wp:inline distT="0" distB="0" distL="0" distR="0" wp14:anchorId="11821254" wp14:editId="269A9F8F">
+          <wp:inline distT="0" distB="0" distL="0" distR="0" wp14:anchorId="11821254" wp14:editId="4318245F">
             <wp:extent cx="5400040" cy="2630805"/>
             <wp:effectExtent l="0" t="0" r="0" b="0"/>
             <wp:docPr id="964041214" name="Imagen 27"/>
@@ -6719,7 +6910,7 @@
           <w:noProof/>
         </w:rPr>
         <w:drawing>
-          <wp:inline distT="0" distB="0" distL="0" distR="0" wp14:anchorId="717961D1" wp14:editId="6851D664">
+          <wp:inline distT="0" distB="0" distL="0" distR="0" wp14:anchorId="717961D1" wp14:editId="28F7BCF1">
             <wp:extent cx="5400040" cy="4356100"/>
             <wp:effectExtent l="0" t="0" r="0" b="6350"/>
             <wp:docPr id="1641318078" name="Imagen 28"/>
@@ -6775,7 +6966,7 @@
         </w:rPr>
         <w:lastRenderedPageBreak/>
         <w:drawing>
-          <wp:inline distT="0" distB="0" distL="0" distR="0" wp14:anchorId="704F244D" wp14:editId="09BB0F97">
+          <wp:inline distT="0" distB="0" distL="0" distR="0" wp14:anchorId="704F244D" wp14:editId="3ABABD2A">
             <wp:extent cx="5400040" cy="4590415"/>
             <wp:effectExtent l="0" t="0" r="0" b="635"/>
             <wp:docPr id="974157589" name="Imagen 29"/>
@@ -7894,13 +8085,7 @@
         <w:ind w:firstLine="0"/>
       </w:pPr>
       <w:r>
-        <w:t>Al realizar al menos un plan de</w:t>
-      </w:r>
-      <w:r>
-        <w:t xml:space="preserve"> contingencia y un plan de mitigación o minimización</w:t>
-      </w:r>
-      <w:r>
-        <w:t xml:space="preserve"> contra estos riesgos, su estado pasara a “Planificado”.</w:t>
+        <w:t>Al realizar al menos un plan de contingencia y un plan de mitigación o minimización contra estos riesgos, su estado pasara a “Planificado”.</w:t>
       </w:r>
     </w:p>
     <w:p>
@@ -9135,7 +9320,23 @@
             <w:rFonts w:asciiTheme="majorHAnsi" w:eastAsiaTheme="majorEastAsia" w:hAnsiTheme="majorHAnsi" w:cstheme="majorBidi"/>
             <w:szCs w:val="36"/>
           </w:rPr>
-          <w:t>Vesta Risk Manager</w:t>
+          <w:t xml:space="preserve">Vesta </w:t>
+        </w:r>
+        <w:proofErr w:type="spellStart"/>
+        <w:r>
+          <w:rPr>
+            <w:rFonts w:asciiTheme="majorHAnsi" w:eastAsiaTheme="majorEastAsia" w:hAnsiTheme="majorHAnsi" w:cstheme="majorBidi"/>
+            <w:szCs w:val="36"/>
+          </w:rPr>
+          <w:t>Risk</w:t>
+        </w:r>
+        <w:proofErr w:type="spellEnd"/>
+        <w:r>
+          <w:rPr>
+            <w:rFonts w:asciiTheme="majorHAnsi" w:eastAsiaTheme="majorEastAsia" w:hAnsiTheme="majorHAnsi" w:cstheme="majorBidi"/>
+            <w:szCs w:val="36"/>
+          </w:rPr>
+          <w:t xml:space="preserve"> Manager</w:t>
         </w:r>
       </w:sdtContent>
     </w:sdt>

</xml_diff>